<commit_message>
Added title, roles, and changed licensing placement. Specified location of git repository. Updated slides.
</commit_message>
<xml_diff>
--- a/activity.docx
+++ b/activity.docx
@@ -5,9 +5,206 @@
     <w:p>
       <w:pPr>
         <w:pStyle w:val="Heading2"/>
+        <w:rPr>
+          <w:sz w:val="40"/>
+          <w:szCs w:val="40"/>
+        </w:rPr>
       </w:pPr>
       <w:bookmarkStart w:id="0" w:name="objectives"/>
       <w:bookmarkEnd w:id="0"/>
+      <w:proofErr w:type="spellStart"/>
+      <w:r>
+        <w:rPr>
+          <w:sz w:val="40"/>
+          <w:szCs w:val="40"/>
+        </w:rPr>
+        <w:t>Git</w:t>
+      </w:r>
+      <w:proofErr w:type="spellEnd"/>
+      <w:r>
+        <w:rPr>
+          <w:sz w:val="40"/>
+          <w:szCs w:val="40"/>
+        </w:rPr>
+        <w:t xml:space="preserve"> Intro Activity</w:t>
+      </w:r>
+    </w:p>
+    <w:p>
+      <w:pPr>
+        <w:pStyle w:val="Heading2"/>
+      </w:pPr>
+      <w:r>
+        <w:t>Copyright and Licensing</w:t>
+      </w:r>
+    </w:p>
+    <w:p>
+      <w:pPr>
+        <w:pStyle w:val="NormalWeb"/>
+      </w:pPr>
+      <w:r>
+        <w:t>Copyright 2016, Darci Burdge and Stoney Jackson</w:t>
+      </w:r>
+    </w:p>
+    <w:p>
+      <w:pPr>
+        <w:pStyle w:val="NormalWeb"/>
+      </w:pPr>
+      <w:r>
+        <w:t>This work is licensed under the Creative Commons Attribution-</w:t>
+      </w:r>
+      <w:proofErr w:type="spellStart"/>
+      <w:r>
+        <w:t>ShareAlike</w:t>
+      </w:r>
+      <w:proofErr w:type="spellEnd"/>
+      <w:r>
+        <w:t xml:space="preserve"> 4.0 International License. To view a copy of this license, visit </w:t>
+      </w:r>
+      <w:hyperlink r:id="rId7" w:history="1">
+        <w:r>
+          <w:rPr>
+            <w:rStyle w:val="Hyperlink"/>
+          </w:rPr>
+          <w:t>http://creativecommons.org/licenses/by-sa/4.0/</w:t>
+        </w:r>
+      </w:hyperlink>
+      <w:r>
+        <w:t xml:space="preserve"> .</w:t>
+      </w:r>
+    </w:p>
+    <w:p>
+      <w:pPr>
+        <w:pStyle w:val="Heading2"/>
+      </w:pPr>
+      <w:r>
+        <w:t>Form teams</w:t>
+      </w:r>
+    </w:p>
+    <w:p>
+      <w:pPr>
+        <w:pStyle w:val="NormalWeb"/>
+      </w:pPr>
+      <w:r>
+        <w:t>Form a 3-person team. If you can't form a team of 3, form a team of 2.</w:t>
+      </w:r>
+    </w:p>
+    <w:p>
+      <w:pPr>
+        <w:pStyle w:val="NormalWeb"/>
+      </w:pPr>
+      <w:r>
+        <w:t xml:space="preserve">Assign the following roles to the members of your team. If you are in a team of 2, assign </w:t>
+      </w:r>
+      <w:r>
+        <w:t xml:space="preserve">the </w:t>
+      </w:r>
+      <w:r>
+        <w:t>recorder</w:t>
+      </w:r>
+      <w:r>
+        <w:t xml:space="preserve"> and </w:t>
+      </w:r>
+      <w:r>
+        <w:t>navigator</w:t>
+      </w:r>
+      <w:r>
+        <w:t xml:space="preserve"> </w:t>
+      </w:r>
+      <w:r>
+        <w:t xml:space="preserve">roles </w:t>
+      </w:r>
+      <w:r>
+        <w:t>to the same person.</w:t>
+      </w:r>
+    </w:p>
+    <w:p>
+      <w:pPr>
+        <w:pStyle w:val="NormalWeb"/>
+      </w:pPr>
+      <w:r>
+        <w:t>Roles:</w:t>
+      </w:r>
+    </w:p>
+    <w:p>
+      <w:pPr>
+        <w:numPr>
+          <w:ilvl w:val="0"/>
+          <w:numId w:val="18"/>
+        </w:numPr>
+        <w:spacing w:before="100" w:beforeAutospacing="1" w:after="100" w:afterAutospacing="1"/>
+      </w:pPr>
+      <w:r>
+        <w:t>Driver</w:t>
+      </w:r>
+      <w:r>
+        <w:t xml:space="preserve">: Creates and maintains a </w:t>
+      </w:r>
+      <w:r>
+        <w:t xml:space="preserve">local </w:t>
+      </w:r>
+      <w:proofErr w:type="spellStart"/>
+      <w:r>
+        <w:t>git</w:t>
+      </w:r>
+      <w:proofErr w:type="spellEnd"/>
+      <w:r>
+        <w:t xml:space="preserve"> repository</w:t>
+      </w:r>
+      <w:r>
+        <w:t>.</w:t>
+      </w:r>
+    </w:p>
+    <w:p>
+      <w:pPr>
+        <w:numPr>
+          <w:ilvl w:val="0"/>
+          <w:numId w:val="18"/>
+        </w:numPr>
+        <w:spacing w:before="100" w:beforeAutospacing="1" w:after="100" w:afterAutospacing="1"/>
+      </w:pPr>
+      <w:r>
+        <w:t>Navigator</w:t>
+      </w:r>
+      <w:r>
+        <w:t xml:space="preserve">: </w:t>
+      </w:r>
+      <w:r>
+        <w:t>Ensures that the team follows the activity</w:t>
+      </w:r>
+      <w:r>
+        <w:t>.</w:t>
+      </w:r>
+    </w:p>
+    <w:p>
+      <w:pPr>
+        <w:numPr>
+          <w:ilvl w:val="0"/>
+          <w:numId w:val="18"/>
+        </w:numPr>
+        <w:spacing w:before="100" w:beforeAutospacing="1" w:after="100" w:afterAutospacing="1"/>
+      </w:pPr>
+      <w:r>
+        <w:t>Recorder</w:t>
+      </w:r>
+      <w:r>
+        <w:t xml:space="preserve">: </w:t>
+      </w:r>
+      <w:r>
+        <w:t>Records all answers and questions</w:t>
+      </w:r>
+      <w:proofErr w:type="gramStart"/>
+      <w:r>
+        <w:t>.</w:t>
+      </w:r>
+      <w:r>
+        <w:t>$</w:t>
+      </w:r>
+      <w:proofErr w:type="gramEnd"/>
+    </w:p>
+    <w:p>
+      <w:pPr>
+        <w:pStyle w:val="Heading2"/>
+      </w:pPr>
       <w:r>
         <w:t>Objectives</w:t>
       </w:r>
@@ -25,8 +222,6 @@
       <w:r>
         <w:t>...</w:t>
       </w:r>
-      <w:bookmarkStart w:id="1" w:name="_GoBack"/>
-      <w:bookmarkEnd w:id="1"/>
     </w:p>
     <w:p>
       <w:pPr>
@@ -216,10 +411,16 @@
           <w:numId w:val="15"/>
         </w:numPr>
       </w:pPr>
-      <w:bookmarkStart w:id="2" w:name="setup"/>
+      <w:bookmarkStart w:id="1" w:name="setup"/>
+      <w:bookmarkEnd w:id="1"/>
+      <w:r>
+        <w:lastRenderedPageBreak/>
+        <w:t>Setu</w:t>
+      </w:r>
+      <w:bookmarkStart w:id="2" w:name="_GoBack"/>
       <w:bookmarkEnd w:id="2"/>
       <w:r>
-        <w:t>Setup</w:t>
+        <w:t>p</w:t>
       </w:r>
     </w:p>
     <w:p>
@@ -258,7 +459,7 @@
           <w:numId w:val="4"/>
         </w:numPr>
       </w:pPr>
-      <w:hyperlink r:id="rId7" w:history="1">
+      <w:hyperlink r:id="rId8" w:history="1">
         <w:r>
           <w:rPr>
             <w:rStyle w:val="Hyperlink"/>
@@ -530,7 +731,6 @@
         </w:numPr>
       </w:pPr>
       <w:r>
-        <w:lastRenderedPageBreak/>
         <w:t xml:space="preserve">What does </w:t>
       </w:r>
       <w:r>
@@ -768,6 +968,32 @@
       <w:bookmarkEnd w:id="7"/>
       <w:r>
         <w:t>Create repository</w:t>
+      </w:r>
+    </w:p>
+    <w:p>
+      <w:pPr>
+        <w:pStyle w:val="FirstParagraph"/>
+      </w:pPr>
+      <w:r>
+        <w:t xml:space="preserve">Run the following commands, replacing </w:t>
+      </w:r>
+      <w:r>
+        <w:rPr>
+          <w:rStyle w:val="VerbatimChar"/>
+        </w:rPr>
+        <w:t>PATH_TO_SOME_LOCATION</w:t>
+      </w:r>
+      <w:r>
+        <w:t xml:space="preserve"> </w:t>
+      </w:r>
+      <w:r>
+        <w:t xml:space="preserve">with </w:t>
+      </w:r>
+      <w:r>
+        <w:t>the location where you would like your repository stored</w:t>
+      </w:r>
+      <w:r>
+        <w:t>.</w:t>
       </w:r>
     </w:p>
     <w:p>
@@ -795,7 +1021,27 @@
         <w:rPr>
           <w:rStyle w:val="VerbatimChar"/>
         </w:rPr>
-        <w:t xml:space="preserve"> project</w:t>
+        <w:t xml:space="preserve"> </w:t>
+      </w:r>
+      <w:r>
+        <w:rPr>
+          <w:rStyle w:val="VerbatimChar"/>
+        </w:rPr>
+        <w:t>PATH_TO_SOME_LOCATION/</w:t>
+      </w:r>
+      <w:proofErr w:type="spellStart"/>
+      <w:r>
+        <w:rPr>
+          <w:rStyle w:val="VerbatimChar"/>
+        </w:rPr>
+        <w:t>git</w:t>
+      </w:r>
+      <w:proofErr w:type="spellEnd"/>
+      <w:r>
+        <w:rPr>
+          <w:rStyle w:val="VerbatimChar"/>
+        </w:rPr>
+        <w:t>-repo</w:t>
       </w:r>
       <w:r>
         <w:br/>
@@ -804,7 +1050,27 @@
         <w:rPr>
           <w:rStyle w:val="VerbatimChar"/>
         </w:rPr>
-        <w:t>cd project</w:t>
+        <w:t xml:space="preserve">cd </w:t>
+      </w:r>
+      <w:r>
+        <w:rPr>
+          <w:rStyle w:val="VerbatimChar"/>
+        </w:rPr>
+        <w:t>PATH_TO_SOME_LOCATION/</w:t>
+      </w:r>
+      <w:proofErr w:type="spellStart"/>
+      <w:r>
+        <w:rPr>
+          <w:rStyle w:val="VerbatimChar"/>
+        </w:rPr>
+        <w:t>git</w:t>
+      </w:r>
+      <w:proofErr w:type="spellEnd"/>
+      <w:r>
+        <w:rPr>
+          <w:rStyle w:val="VerbatimChar"/>
+        </w:rPr>
+        <w:t>-repo</w:t>
       </w:r>
       <w:r>
         <w:br/>
@@ -841,6 +1107,7 @@
         </w:numPr>
       </w:pPr>
       <w:r>
+        <w:lastRenderedPageBreak/>
         <w:t xml:space="preserve">What was created by </w:t>
       </w:r>
       <w:proofErr w:type="spellStart"/>
@@ -994,11 +1261,19 @@
       <w:r>
         <w:t xml:space="preserve"> inside the </w:t>
       </w:r>
-      <w:r>
-        <w:rPr>
-          <w:rStyle w:val="VerbatimChar"/>
-        </w:rPr>
-        <w:t>project</w:t>
+      <w:proofErr w:type="spellStart"/>
+      <w:r>
+        <w:rPr>
+          <w:rStyle w:val="VerbatimChar"/>
+        </w:rPr>
+        <w:t>git</w:t>
+      </w:r>
+      <w:proofErr w:type="spellEnd"/>
+      <w:r>
+        <w:rPr>
+          <w:rStyle w:val="VerbatimChar"/>
+        </w:rPr>
+        <w:t>-repo</w:t>
       </w:r>
       <w:r>
         <w:t xml:space="preserve"> folder. Put the names of your team in the file. Save and exit.</w:t>
@@ -1308,7 +1583,6 @@
         <w:pStyle w:val="FirstParagraph"/>
       </w:pPr>
       <w:r>
-        <w:lastRenderedPageBreak/>
         <w:t xml:space="preserve">Run </w:t>
       </w:r>
       <w:proofErr w:type="spellStart"/>
@@ -1698,6 +1972,7 @@
         </w:numPr>
       </w:pPr>
       <w:r>
+        <w:lastRenderedPageBreak/>
         <w:t xml:space="preserve">Create a new file </w:t>
       </w:r>
       <w:r>
@@ -2030,7 +2305,6 @@
         </w:numPr>
       </w:pPr>
       <w:r>
-        <w:lastRenderedPageBreak/>
         <w:t xml:space="preserve">Formulate a sequence of commands to </w:t>
       </w:r>
       <w:proofErr w:type="spellStart"/>
@@ -2301,6 +2575,7 @@
         <w:rPr>
           <w:rStyle w:val="VerbatimChar"/>
         </w:rPr>
+        <w:lastRenderedPageBreak/>
         <w:t>git</w:t>
       </w:r>
       <w:proofErr w:type="spellEnd"/>
@@ -2738,7 +3013,7 @@
         </w:numPr>
         <w:spacing w:before="180" w:after="0"/>
       </w:pPr>
-      <w:hyperlink r:id="rId8" w:history="1">
+      <w:hyperlink r:id="rId9" w:history="1">
         <w:r>
           <w:rPr>
             <w:rStyle w:val="Hyperlink"/>
@@ -2755,7 +3030,7 @@
           <w:numId w:val="16"/>
         </w:numPr>
       </w:pPr>
-      <w:hyperlink r:id="rId9" w:history="1">
+      <w:hyperlink r:id="rId10" w:history="1">
         <w:r>
           <w:rPr>
             <w:rStyle w:val="Hyperlink"/>
@@ -2772,7 +3047,7 @@
           <w:numId w:val="16"/>
         </w:numPr>
       </w:pPr>
-      <w:hyperlink r:id="rId10" w:history="1">
+      <w:hyperlink r:id="rId11" w:history="1">
         <w:r>
           <w:rPr>
             <w:rStyle w:val="Hyperlink"/>
@@ -2787,7 +3062,6 @@
       </w:pPr>
     </w:p>
     <w:sectPr>
-      <w:footerReference w:type="default" r:id="rId11"/>
       <w:pgSz w:w="12240" w:h="15840"/>
       <w:pgMar w:top="1440" w:right="1440" w:bottom="1440" w:left="1440" w:header="720" w:footer="720" w:gutter="0"/>
       <w:cols w:space="720"/>
@@ -2820,84 +3094,6 @@
     </w:p>
   </w:endnote>
 </w:endnotes>
-</file>
-
-<file path=word/footer1.xml><?xml version="1.0" encoding="utf-8"?>
-<w:ftr xmlns:wpc="http://schemas.microsoft.com/office/word/2010/wordprocessingCanvas" xmlns:mc="http://schemas.openxmlformats.org/markup-compatibility/2006" xmlns:o="urn:schemas-microsoft-com:office:office" xmlns:r="http://schemas.openxmlformats.org/officeDocument/2006/relationships" xmlns:m="http://schemas.openxmlformats.org/officeDocument/2006/math" xmlns:v="urn:schemas-microsoft-com:vml" xmlns:wp14="http://schemas.microsoft.com/office/word/2010/wordprocessingDrawing" xmlns:wp="http://schemas.openxmlformats.org/drawingml/2006/wordprocessingDrawing" xmlns:w10="urn:schemas-microsoft-com:office:word" xmlns:w="http://schemas.openxmlformats.org/wordprocessingml/2006/main" xmlns:w14="http://schemas.microsoft.com/office/word/2010/wordml" xmlns:w15="http://schemas.microsoft.com/office/word/2012/wordml" xmlns:wpg="http://schemas.microsoft.com/office/word/2010/wordprocessingGroup" xmlns:wpi="http://schemas.microsoft.com/office/word/2010/wordprocessingInk" xmlns:wne="http://schemas.microsoft.com/office/word/2006/wordml" xmlns:wps="http://schemas.microsoft.com/office/word/2010/wordprocessingShape" mc:Ignorable="w14 w15 wp14">
-  <w:p>
-    <w:pPr>
-      <w:pStyle w:val="Footer"/>
-      <w:rPr>
-        <w:sz w:val="16"/>
-        <w:szCs w:val="16"/>
-      </w:rPr>
-    </w:pPr>
-    <w:r>
-      <w:rPr>
-        <w:sz w:val="16"/>
-        <w:szCs w:val="16"/>
-      </w:rPr>
-      <w:t>Copyright 2016, Darci Burdge and Stoney Jackson</w:t>
-    </w:r>
-  </w:p>
-  <w:p>
-    <w:pPr>
-      <w:pStyle w:val="Footer"/>
-      <w:rPr>
-        <w:sz w:val="16"/>
-        <w:szCs w:val="16"/>
-      </w:rPr>
-    </w:pPr>
-  </w:p>
-  <w:p>
-    <w:pPr>
-      <w:pStyle w:val="Footer"/>
-      <w:rPr>
-        <w:sz w:val="16"/>
-        <w:szCs w:val="16"/>
-      </w:rPr>
-    </w:pPr>
-    <w:r>
-      <w:rPr>
-        <w:sz w:val="16"/>
-        <w:szCs w:val="16"/>
-      </w:rPr>
-      <w:t>This work is licensed under the Creative Commons Attribution-</w:t>
-    </w:r>
-    <w:proofErr w:type="spellStart"/>
-    <w:r>
-      <w:rPr>
-        <w:sz w:val="16"/>
-        <w:szCs w:val="16"/>
-      </w:rPr>
-      <w:t>ShareAlike</w:t>
-    </w:r>
-    <w:proofErr w:type="spellEnd"/>
-    <w:r>
-      <w:rPr>
-        <w:sz w:val="16"/>
-        <w:szCs w:val="16"/>
-      </w:rPr>
-      <w:t xml:space="preserve"> 4.0 International License.</w:t>
-    </w:r>
-  </w:p>
-  <w:p>
-    <w:pPr>
-      <w:pStyle w:val="Footer"/>
-      <w:rPr>
-        <w:sz w:val="16"/>
-        <w:szCs w:val="16"/>
-      </w:rPr>
-    </w:pPr>
-    <w:r>
-      <w:rPr>
-        <w:sz w:val="16"/>
-        <w:szCs w:val="16"/>
-      </w:rPr>
-      <w:t>To view a copy of this license, visit http://creativecommons.org/licenses/by-sa/4.0/.</w:t>
-    </w:r>
-  </w:p>
-</w:ftr>
 </file>
 
 <file path=word/footnotes.xml><?xml version="1.0" encoding="utf-8"?>
@@ -3198,6 +3394,155 @@
     </w:lvl>
   </w:abstractNum>
   <w:abstractNum w:abstractNumId="3" w15:restartNumberingAfterBreak="0">
+    <w:nsid w:val="46A974F4"/>
+    <w:multiLevelType w:val="multilevel"/>
+    <w:tmpl w:val="F7565036"/>
+    <w:lvl w:ilvl="0">
+      <w:start w:val="1"/>
+      <w:numFmt w:val="bullet"/>
+      <w:lvlText w:val=""/>
+      <w:lvlJc w:val="left"/>
+      <w:pPr>
+        <w:tabs>
+          <w:tab w:val="num" w:pos="720"/>
+        </w:tabs>
+        <w:ind w:left="720" w:hanging="360"/>
+      </w:pPr>
+      <w:rPr>
+        <w:rFonts w:ascii="Symbol" w:hAnsi="Symbol" w:hint="default"/>
+        <w:sz w:val="20"/>
+      </w:rPr>
+    </w:lvl>
+    <w:lvl w:ilvl="1" w:tentative="1">
+      <w:start w:val="1"/>
+      <w:numFmt w:val="bullet"/>
+      <w:lvlText w:val="o"/>
+      <w:lvlJc w:val="left"/>
+      <w:pPr>
+        <w:tabs>
+          <w:tab w:val="num" w:pos="1440"/>
+        </w:tabs>
+        <w:ind w:left="1440" w:hanging="360"/>
+      </w:pPr>
+      <w:rPr>
+        <w:rFonts w:ascii="Courier New" w:hAnsi="Courier New" w:hint="default"/>
+        <w:sz w:val="20"/>
+      </w:rPr>
+    </w:lvl>
+    <w:lvl w:ilvl="2" w:tentative="1">
+      <w:start w:val="1"/>
+      <w:numFmt w:val="bullet"/>
+      <w:lvlText w:val=""/>
+      <w:lvlJc w:val="left"/>
+      <w:pPr>
+        <w:tabs>
+          <w:tab w:val="num" w:pos="2160"/>
+        </w:tabs>
+        <w:ind w:left="2160" w:hanging="360"/>
+      </w:pPr>
+      <w:rPr>
+        <w:rFonts w:ascii="Wingdings" w:hAnsi="Wingdings" w:hint="default"/>
+        <w:sz w:val="20"/>
+      </w:rPr>
+    </w:lvl>
+    <w:lvl w:ilvl="3" w:tentative="1">
+      <w:start w:val="1"/>
+      <w:numFmt w:val="bullet"/>
+      <w:lvlText w:val=""/>
+      <w:lvlJc w:val="left"/>
+      <w:pPr>
+        <w:tabs>
+          <w:tab w:val="num" w:pos="2880"/>
+        </w:tabs>
+        <w:ind w:left="2880" w:hanging="360"/>
+      </w:pPr>
+      <w:rPr>
+        <w:rFonts w:ascii="Wingdings" w:hAnsi="Wingdings" w:hint="default"/>
+        <w:sz w:val="20"/>
+      </w:rPr>
+    </w:lvl>
+    <w:lvl w:ilvl="4" w:tentative="1">
+      <w:start w:val="1"/>
+      <w:numFmt w:val="bullet"/>
+      <w:lvlText w:val=""/>
+      <w:lvlJc w:val="left"/>
+      <w:pPr>
+        <w:tabs>
+          <w:tab w:val="num" w:pos="3600"/>
+        </w:tabs>
+        <w:ind w:left="3600" w:hanging="360"/>
+      </w:pPr>
+      <w:rPr>
+        <w:rFonts w:ascii="Wingdings" w:hAnsi="Wingdings" w:hint="default"/>
+        <w:sz w:val="20"/>
+      </w:rPr>
+    </w:lvl>
+    <w:lvl w:ilvl="5" w:tentative="1">
+      <w:start w:val="1"/>
+      <w:numFmt w:val="bullet"/>
+      <w:lvlText w:val=""/>
+      <w:lvlJc w:val="left"/>
+      <w:pPr>
+        <w:tabs>
+          <w:tab w:val="num" w:pos="4320"/>
+        </w:tabs>
+        <w:ind w:left="4320" w:hanging="360"/>
+      </w:pPr>
+      <w:rPr>
+        <w:rFonts w:ascii="Wingdings" w:hAnsi="Wingdings" w:hint="default"/>
+        <w:sz w:val="20"/>
+      </w:rPr>
+    </w:lvl>
+    <w:lvl w:ilvl="6" w:tentative="1">
+      <w:start w:val="1"/>
+      <w:numFmt w:val="bullet"/>
+      <w:lvlText w:val=""/>
+      <w:lvlJc w:val="left"/>
+      <w:pPr>
+        <w:tabs>
+          <w:tab w:val="num" w:pos="5040"/>
+        </w:tabs>
+        <w:ind w:left="5040" w:hanging="360"/>
+      </w:pPr>
+      <w:rPr>
+        <w:rFonts w:ascii="Wingdings" w:hAnsi="Wingdings" w:hint="default"/>
+        <w:sz w:val="20"/>
+      </w:rPr>
+    </w:lvl>
+    <w:lvl w:ilvl="7" w:tentative="1">
+      <w:start w:val="1"/>
+      <w:numFmt w:val="bullet"/>
+      <w:lvlText w:val=""/>
+      <w:lvlJc w:val="left"/>
+      <w:pPr>
+        <w:tabs>
+          <w:tab w:val="num" w:pos="5760"/>
+        </w:tabs>
+        <w:ind w:left="5760" w:hanging="360"/>
+      </w:pPr>
+      <w:rPr>
+        <w:rFonts w:ascii="Wingdings" w:hAnsi="Wingdings" w:hint="default"/>
+        <w:sz w:val="20"/>
+      </w:rPr>
+    </w:lvl>
+    <w:lvl w:ilvl="8" w:tentative="1">
+      <w:start w:val="1"/>
+      <w:numFmt w:val="bullet"/>
+      <w:lvlText w:val=""/>
+      <w:lvlJc w:val="left"/>
+      <w:pPr>
+        <w:tabs>
+          <w:tab w:val="num" w:pos="6480"/>
+        </w:tabs>
+        <w:ind w:left="6480" w:hanging="360"/>
+      </w:pPr>
+      <w:rPr>
+        <w:rFonts w:ascii="Wingdings" w:hAnsi="Wingdings" w:hint="default"/>
+        <w:sz w:val="20"/>
+      </w:rPr>
+    </w:lvl>
+  </w:abstractNum>
+  <w:abstractNum w:abstractNumId="4" w15:restartNumberingAfterBreak="0">
     <w:nsid w:val="4A5978A2"/>
     <w:multiLevelType w:val="hybridMultilevel"/>
     <w:tmpl w:val="4F328AFC"/>
@@ -3310,7 +3655,7 @@
       </w:rPr>
     </w:lvl>
   </w:abstractNum>
-  <w:abstractNum w:abstractNumId="4" w15:restartNumberingAfterBreak="0">
+  <w:abstractNum w:abstractNumId="5" w15:restartNumberingAfterBreak="0">
     <w:nsid w:val="51B96367"/>
     <w:multiLevelType w:val="hybridMultilevel"/>
     <w:tmpl w:val="436E3802"/>
@@ -3423,7 +3768,7 @@
       </w:rPr>
     </w:lvl>
   </w:abstractNum>
-  <w:abstractNum w:abstractNumId="5" w15:restartNumberingAfterBreak="0">
+  <w:abstractNum w:abstractNumId="6" w15:restartNumberingAfterBreak="0">
     <w:nsid w:val="542AB40D"/>
     <w:multiLevelType w:val="multilevel"/>
     <w:tmpl w:val="150E0AE8"/>
@@ -3522,7 +3867,7 @@
       <w:lvlJc w:val="left"/>
     </w:lvl>
   </w:abstractNum>
-  <w:abstractNum w:abstractNumId="6" w15:restartNumberingAfterBreak="0">
+  <w:abstractNum w:abstractNumId="7" w15:restartNumberingAfterBreak="0">
     <w:nsid w:val="5C254C2F"/>
     <w:multiLevelType w:val="hybridMultilevel"/>
     <w:tmpl w:val="F65E22C2"/>
@@ -3624,7 +3969,7 @@
     <w:abstractNumId w:val="1"/>
   </w:num>
   <w:num w:numId="5">
-    <w:abstractNumId w:val="5"/>
+    <w:abstractNumId w:val="6"/>
     <w:lvlOverride w:ilvl="0">
       <w:startOverride w:val="1"/>
     </w:lvlOverride>
@@ -3648,7 +3993,7 @@
     </w:lvlOverride>
   </w:num>
   <w:num w:numId="6">
-    <w:abstractNumId w:val="5"/>
+    <w:abstractNumId w:val="6"/>
     <w:lvlOverride w:ilvl="0">
       <w:startOverride w:val="1"/>
     </w:lvlOverride>
@@ -3672,7 +4017,7 @@
     </w:lvlOverride>
   </w:num>
   <w:num w:numId="7">
-    <w:abstractNumId w:val="5"/>
+    <w:abstractNumId w:val="6"/>
     <w:lvlOverride w:ilvl="0">
       <w:startOverride w:val="1"/>
     </w:lvlOverride>
@@ -3696,7 +4041,7 @@
     </w:lvlOverride>
   </w:num>
   <w:num w:numId="8">
-    <w:abstractNumId w:val="5"/>
+    <w:abstractNumId w:val="6"/>
     <w:lvlOverride w:ilvl="0">
       <w:startOverride w:val="1"/>
     </w:lvlOverride>
@@ -3723,7 +4068,7 @@
     <w:abstractNumId w:val="1"/>
   </w:num>
   <w:num w:numId="10">
-    <w:abstractNumId w:val="5"/>
+    <w:abstractNumId w:val="6"/>
     <w:lvlOverride w:ilvl="0">
       <w:startOverride w:val="1"/>
     </w:lvlOverride>
@@ -3750,7 +4095,7 @@
     <w:abstractNumId w:val="1"/>
   </w:num>
   <w:num w:numId="12">
-    <w:abstractNumId w:val="5"/>
+    <w:abstractNumId w:val="6"/>
     <w:lvlOverride w:ilvl="0">
       <w:startOverride w:val="1"/>
     </w:lvlOverride>
@@ -3774,7 +4119,7 @@
     </w:lvlOverride>
   </w:num>
   <w:num w:numId="13">
-    <w:abstractNumId w:val="5"/>
+    <w:abstractNumId w:val="6"/>
     <w:lvlOverride w:ilvl="0">
       <w:startOverride w:val="1"/>
     </w:lvlOverride>
@@ -3798,7 +4143,7 @@
     </w:lvlOverride>
   </w:num>
   <w:num w:numId="14">
-    <w:abstractNumId w:val="5"/>
+    <w:abstractNumId w:val="6"/>
     <w:lvlOverride w:ilvl="0">
       <w:startOverride w:val="1"/>
     </w:lvlOverride>
@@ -3822,13 +4167,16 @@
     </w:lvlOverride>
   </w:num>
   <w:num w:numId="15">
-    <w:abstractNumId w:val="6"/>
+    <w:abstractNumId w:val="7"/>
   </w:num>
   <w:num w:numId="16">
-    <w:abstractNumId w:val="3"/>
+    <w:abstractNumId w:val="4"/>
   </w:num>
   <w:num w:numId="17">
-    <w:abstractNumId w:val="4"/>
+    <w:abstractNumId w:val="5"/>
+  </w:num>
+  <w:num w:numId="18">
+    <w:abstractNumId w:val="3"/>
   </w:num>
 </w:numbering>
 </file>
@@ -3921,7 +4269,7 @@
     <w:lsdException w:name="E-mail Signature" w:semiHidden="1" w:unhideWhenUsed="1"/>
     <w:lsdException w:name="HTML Top of Form" w:semiHidden="1" w:unhideWhenUsed="1"/>
     <w:lsdException w:name="HTML Bottom of Form" w:semiHidden="1" w:unhideWhenUsed="1"/>
-    <w:lsdException w:name="Normal (Web)" w:semiHidden="1" w:unhideWhenUsed="1"/>
+    <w:lsdException w:name="Normal (Web)" w:semiHidden="1" w:uiPriority="99" w:unhideWhenUsed="1"/>
     <w:lsdException w:name="HTML Acronym" w:semiHidden="1" w:unhideWhenUsed="1"/>
     <w:lsdException w:name="HTML Address" w:semiHidden="1" w:unhideWhenUsed="1"/>
     <w:lsdException w:name="HTML Cite" w:semiHidden="1" w:unhideWhenUsed="1"/>
@@ -4921,6 +5269,20 @@
       <w:rFonts w:ascii="Segoe UI" w:hAnsi="Segoe UI" w:cs="Segoe UI"/>
       <w:sz w:val="18"/>
       <w:szCs w:val="18"/>
+    </w:rPr>
+  </w:style>
+  <w:style w:type="paragraph" w:styleId="NormalWeb">
+    <w:name w:val="Normal (Web)"/>
+    <w:basedOn w:val="Normal"/>
+    <w:uiPriority w:val="99"/>
+    <w:semiHidden/>
+    <w:unhideWhenUsed/>
+    <w:rsid w:val="00285915"/>
+    <w:pPr>
+      <w:spacing w:before="100" w:beforeAutospacing="1" w:after="100" w:afterAutospacing="1"/>
+    </w:pPr>
+    <w:rPr>
+      <w:rFonts w:ascii="Times New Roman" w:eastAsia="Times New Roman" w:hAnsi="Times New Roman" w:cs="Times New Roman"/>
     </w:rPr>
   </w:style>
 </w:styles>

</xml_diff>

<commit_message>
License stuff and tighten up README.md
</commit_message>
<xml_diff>
--- a/activity.docx
+++ b/activity.docx
@@ -1,6 +1,6 @@
 
 <file path=word/document.xml><?xml version="1.0" encoding="utf-8"?>
-<w:document xmlns:wpc="http://schemas.microsoft.com/office/word/2010/wordprocessingCanvas" xmlns:mc="http://schemas.openxmlformats.org/markup-compatibility/2006" xmlns:o="urn:schemas-microsoft-com:office:office" xmlns:r="http://schemas.openxmlformats.org/officeDocument/2006/relationships" xmlns:m="http://schemas.openxmlformats.org/officeDocument/2006/math" xmlns:v="urn:schemas-microsoft-com:vml" xmlns:wp14="http://schemas.microsoft.com/office/word/2010/wordprocessingDrawing" xmlns:wp="http://schemas.openxmlformats.org/drawingml/2006/wordprocessingDrawing" xmlns:w10="urn:schemas-microsoft-com:office:word" xmlns:w="http://schemas.openxmlformats.org/wordprocessingml/2006/main" xmlns:w14="http://schemas.microsoft.com/office/word/2010/wordml" xmlns:w15="http://schemas.microsoft.com/office/word/2012/wordml" xmlns:wpg="http://schemas.microsoft.com/office/word/2010/wordprocessingGroup" xmlns:wpi="http://schemas.microsoft.com/office/word/2010/wordprocessingInk" xmlns:wne="http://schemas.microsoft.com/office/word/2006/wordml" xmlns:wps="http://schemas.microsoft.com/office/word/2010/wordprocessingShape" mc:Ignorable="w14 w15 wp14">
+<w:document xmlns:wpc="http://schemas.microsoft.com/office/word/2010/wordprocessingCanvas" xmlns:mo="http://schemas.microsoft.com/office/mac/office/2008/main" xmlns:mc="http://schemas.openxmlformats.org/markup-compatibility/2006" xmlns:mv="urn:schemas-microsoft-com:mac:vml" xmlns:o="urn:schemas-microsoft-com:office:office" xmlns:r="http://schemas.openxmlformats.org/officeDocument/2006/relationships" xmlns:m="http://schemas.openxmlformats.org/officeDocument/2006/math" xmlns:v="urn:schemas-microsoft-com:vml" xmlns:wp14="http://schemas.microsoft.com/office/word/2010/wordprocessingDrawing" xmlns:wp="http://schemas.openxmlformats.org/drawingml/2006/wordprocessingDrawing" xmlns:w10="urn:schemas-microsoft-com:office:word" xmlns:w="http://schemas.openxmlformats.org/wordprocessingml/2006/main" xmlns:w14="http://schemas.microsoft.com/office/word/2010/wordml" xmlns:wpg="http://schemas.microsoft.com/office/word/2010/wordprocessingGroup" xmlns:wpi="http://schemas.microsoft.com/office/word/2010/wordprocessingInk" xmlns:wne="http://schemas.microsoft.com/office/word/2006/wordml" xmlns:wps="http://schemas.microsoft.com/office/word/2010/wordprocessingShape" mc:Ignorable="w14 wp14 mv">
   <w:body>
     <w:p>
       <w:pPr>
@@ -10,31 +10,22 @@
           <w:szCs w:val="40"/>
         </w:rPr>
       </w:pPr>
-      <w:bookmarkStart w:id="0" w:name="objectives"/>
-      <w:bookmarkEnd w:id="0"/>
-      <w:proofErr w:type="spellStart"/>
       <w:r>
         <w:rPr>
           <w:sz w:val="40"/>
           <w:szCs w:val="40"/>
         </w:rPr>
-        <w:t>Git</w:t>
-      </w:r>
-      <w:proofErr w:type="spellEnd"/>
-      <w:r>
-        <w:rPr>
-          <w:sz w:val="40"/>
-          <w:szCs w:val="40"/>
-        </w:rPr>
-        <w:t xml:space="preserve"> Intro Activity</w:t>
-      </w:r>
+        <w:t>Git Intro Activity</w:t>
+      </w:r>
+      <w:bookmarkStart w:id="0" w:name="_GoBack"/>
+      <w:bookmarkEnd w:id="0"/>
     </w:p>
     <w:p>
       <w:pPr>
         <w:pStyle w:val="Heading2"/>
       </w:pPr>
       <w:r>
-        <w:t>Copyright and Licensing</w:t>
+        <w:t>Form teams</w:t>
       </w:r>
     </w:p>
     <w:p>
@@ -42,7 +33,7 @@
         <w:pStyle w:val="NormalWeb"/>
       </w:pPr>
       <w:r>
-        <w:t>Copyright 2016, Darci Burdge and Stoney Jackson</w:t>
+        <w:t>Form a 3-person team. If you can't form a team of 3, form a team of 2.</w:t>
       </w:r>
     </w:p>
     <w:p>
@@ -50,26 +41,66 @@
         <w:pStyle w:val="NormalWeb"/>
       </w:pPr>
       <w:r>
-        <w:t>This work is licensed under the Creative Commons Attribution-</w:t>
-      </w:r>
-      <w:proofErr w:type="spellStart"/>
-      <w:r>
-        <w:t>ShareAlike</w:t>
-      </w:r>
-      <w:proofErr w:type="spellEnd"/>
-      <w:r>
-        <w:t xml:space="preserve"> 4.0 International License. To view a copy of this license, visit </w:t>
-      </w:r>
-      <w:hyperlink r:id="rId7" w:history="1">
-        <w:r>
-          <w:rPr>
-            <w:rStyle w:val="Hyperlink"/>
-          </w:rPr>
-          <w:t>http://creativecommons.org/licenses/by-sa/4.0/</w:t>
-        </w:r>
-      </w:hyperlink>
-      <w:r>
-        <w:t xml:space="preserve"> .</w:t>
+        <w:t xml:space="preserve">Assign the following roles to the members of your team. If you are in a team of 2, assign </w:t>
+      </w:r>
+      <w:r>
+        <w:t xml:space="preserve">the </w:t>
+      </w:r>
+      <w:r>
+        <w:t xml:space="preserve">recorder and navigator </w:t>
+      </w:r>
+      <w:r>
+        <w:t xml:space="preserve">roles </w:t>
+      </w:r>
+      <w:r>
+        <w:t>to the same person.</w:t>
+      </w:r>
+    </w:p>
+    <w:p>
+      <w:pPr>
+        <w:pStyle w:val="NormalWeb"/>
+      </w:pPr>
+      <w:r>
+        <w:t>Roles:</w:t>
+      </w:r>
+    </w:p>
+    <w:p>
+      <w:pPr>
+        <w:numPr>
+          <w:ilvl w:val="0"/>
+          <w:numId w:val="18"/>
+        </w:numPr>
+        <w:spacing w:before="100" w:beforeAutospacing="1" w:after="100" w:afterAutospacing="1"/>
+      </w:pPr>
+      <w:r>
+        <w:t>Driver: Creates and maintains a local git repository.</w:t>
+      </w:r>
+    </w:p>
+    <w:p>
+      <w:pPr>
+        <w:numPr>
+          <w:ilvl w:val="0"/>
+          <w:numId w:val="18"/>
+        </w:numPr>
+        <w:spacing w:before="100" w:beforeAutospacing="1" w:after="100" w:afterAutospacing="1"/>
+      </w:pPr>
+      <w:r>
+        <w:t>Navigator: Ensures that the team follows the activity.</w:t>
+      </w:r>
+    </w:p>
+    <w:p>
+      <w:pPr>
+        <w:numPr>
+          <w:ilvl w:val="0"/>
+          <w:numId w:val="18"/>
+        </w:numPr>
+        <w:spacing w:before="100" w:beforeAutospacing="1" w:after="100" w:afterAutospacing="1"/>
+      </w:pPr>
+      <w:r>
+        <w:t>Recorder: Records all answers and questions.</w:t>
+      </w:r>
+      <w:r>
+        <w:t>$</w:t>
       </w:r>
     </w:p>
     <w:p>
@@ -77,135 +108,6 @@
         <w:pStyle w:val="Heading2"/>
       </w:pPr>
       <w:r>
-        <w:t>Form teams</w:t>
-      </w:r>
-    </w:p>
-    <w:p>
-      <w:pPr>
-        <w:pStyle w:val="NormalWeb"/>
-      </w:pPr>
-      <w:r>
-        <w:t>Form a 3-person team. If you can't form a team of 3, form a team of 2.</w:t>
-      </w:r>
-    </w:p>
-    <w:p>
-      <w:pPr>
-        <w:pStyle w:val="NormalWeb"/>
-      </w:pPr>
-      <w:r>
-        <w:t xml:space="preserve">Assign the following roles to the members of your team. If you are in a team of 2, assign </w:t>
-      </w:r>
-      <w:r>
-        <w:t xml:space="preserve">the </w:t>
-      </w:r>
-      <w:r>
-        <w:t>recorder</w:t>
-      </w:r>
-      <w:r>
-        <w:t xml:space="preserve"> and </w:t>
-      </w:r>
-      <w:r>
-        <w:t>navigator</w:t>
-      </w:r>
-      <w:r>
-        <w:t xml:space="preserve"> </w:t>
-      </w:r>
-      <w:r>
-        <w:t xml:space="preserve">roles </w:t>
-      </w:r>
-      <w:r>
-        <w:t>to the same person.</w:t>
-      </w:r>
-    </w:p>
-    <w:p>
-      <w:pPr>
-        <w:pStyle w:val="NormalWeb"/>
-      </w:pPr>
-      <w:r>
-        <w:t>Roles:</w:t>
-      </w:r>
-    </w:p>
-    <w:p>
-      <w:pPr>
-        <w:numPr>
-          <w:ilvl w:val="0"/>
-          <w:numId w:val="18"/>
-        </w:numPr>
-        <w:spacing w:before="100" w:beforeAutospacing="1" w:after="100" w:afterAutospacing="1"/>
-      </w:pPr>
-      <w:r>
-        <w:t>Driver</w:t>
-      </w:r>
-      <w:r>
-        <w:t xml:space="preserve">: Creates and maintains a </w:t>
-      </w:r>
-      <w:r>
-        <w:t xml:space="preserve">local </w:t>
-      </w:r>
-      <w:proofErr w:type="spellStart"/>
-      <w:r>
-        <w:t>git</w:t>
-      </w:r>
-      <w:proofErr w:type="spellEnd"/>
-      <w:r>
-        <w:t xml:space="preserve"> repository</w:t>
-      </w:r>
-      <w:r>
-        <w:t>.</w:t>
-      </w:r>
-    </w:p>
-    <w:p>
-      <w:pPr>
-        <w:numPr>
-          <w:ilvl w:val="0"/>
-          <w:numId w:val="18"/>
-        </w:numPr>
-        <w:spacing w:before="100" w:beforeAutospacing="1" w:after="100" w:afterAutospacing="1"/>
-      </w:pPr>
-      <w:r>
-        <w:t>Navigator</w:t>
-      </w:r>
-      <w:r>
-        <w:t xml:space="preserve">: </w:t>
-      </w:r>
-      <w:r>
-        <w:t>Ensures that the team follows the activity</w:t>
-      </w:r>
-      <w:r>
-        <w:t>.</w:t>
-      </w:r>
-    </w:p>
-    <w:p>
-      <w:pPr>
-        <w:numPr>
-          <w:ilvl w:val="0"/>
-          <w:numId w:val="18"/>
-        </w:numPr>
-        <w:spacing w:before="100" w:beforeAutospacing="1" w:after="100" w:afterAutospacing="1"/>
-      </w:pPr>
-      <w:r>
-        <w:t>Recorder</w:t>
-      </w:r>
-      <w:r>
-        <w:t xml:space="preserve">: </w:t>
-      </w:r>
-      <w:r>
-        <w:t>Records all answers and questions</w:t>
-      </w:r>
-      <w:proofErr w:type="gramStart"/>
-      <w:r>
-        <w:t>.</w:t>
-      </w:r>
-      <w:r>
-        <w:t>$</w:t>
-      </w:r>
-      <w:proofErr w:type="gramEnd"/>
-    </w:p>
-    <w:p>
-      <w:pPr>
-        <w:pStyle w:val="Heading2"/>
-      </w:pPr>
-      <w:r>
         <w:t>Objectives</w:t>
       </w:r>
     </w:p>
@@ -232,15 +134,7 @@
         </w:numPr>
       </w:pPr>
       <w:r>
-        <w:t xml:space="preserve">Configure </w:t>
-      </w:r>
-      <w:proofErr w:type="spellStart"/>
-      <w:r>
-        <w:t>git</w:t>
-      </w:r>
-      <w:proofErr w:type="spellEnd"/>
-      <w:r>
-        <w:t>.</w:t>
+        <w:t>Configure git.</w:t>
       </w:r>
     </w:p>
     <w:p>
@@ -335,13 +229,8 @@
           <w:numId w:val="3"/>
         </w:numPr>
       </w:pPr>
-      <w:proofErr w:type="spellStart"/>
-      <w:r>
-        <w:t>Unstage</w:t>
-      </w:r>
-      <w:proofErr w:type="spellEnd"/>
-      <w:r>
-        <w:t xml:space="preserve"> changes for commit.</w:t>
+      <w:r>
+        <w:t>Unstage changes for commit.</w:t>
       </w:r>
     </w:p>
     <w:p>
@@ -392,15 +281,7 @@
         <w:spacing w:before="0" w:after="0"/>
       </w:pPr>
       <w:r>
-        <w:t xml:space="preserve">Throughout the tutorial you will be asked many questions. The goal is to become familiar with basic </w:t>
-      </w:r>
-      <w:proofErr w:type="spellStart"/>
-      <w:r>
-        <w:t>git</w:t>
-      </w:r>
-      <w:proofErr w:type="spellEnd"/>
-      <w:r>
-        <w:t xml:space="preserve"> commands and to produce notes that you can refer back to later. Don’t worry too much about accuracy, for each question, provide your best answer and move on to the next question.</w:t>
+        <w:t>Throughout the tutorial you will be asked many questions. The goal is to become familiar with basic git commands and to produce notes that you can refer back to later. Don’t worry too much about accuracy, for each question, provide your best answer and move on to the next question.</w:t>
       </w:r>
     </w:p>
     <w:p>
@@ -414,41 +295,25 @@
       <w:bookmarkStart w:id="1" w:name="setup"/>
       <w:bookmarkEnd w:id="1"/>
       <w:r>
-        <w:lastRenderedPageBreak/>
-        <w:t>Setu</w:t>
-      </w:r>
-      <w:bookmarkStart w:id="2" w:name="_GoBack"/>
+        <w:t>Setup</w:t>
+      </w:r>
+    </w:p>
+    <w:p>
+      <w:pPr>
+        <w:pStyle w:val="Heading3"/>
+      </w:pPr>
+      <w:bookmarkStart w:id="2" w:name="git"/>
       <w:bookmarkEnd w:id="2"/>
       <w:r>
-        <w:t>p</w:t>
-      </w:r>
-    </w:p>
-    <w:p>
-      <w:pPr>
-        <w:pStyle w:val="Heading3"/>
-      </w:pPr>
-      <w:bookmarkStart w:id="3" w:name="git"/>
-      <w:bookmarkEnd w:id="3"/>
-      <w:proofErr w:type="spellStart"/>
-      <w:r>
         <w:t>Git</w:t>
       </w:r>
-      <w:proofErr w:type="spellEnd"/>
     </w:p>
     <w:p>
       <w:pPr>
         <w:pStyle w:val="FirstParagraph"/>
       </w:pPr>
       <w:r>
-        <w:t xml:space="preserve">Download and install </w:t>
-      </w:r>
-      <w:proofErr w:type="spellStart"/>
-      <w:r>
-        <w:t>git</w:t>
-      </w:r>
-      <w:proofErr w:type="spellEnd"/>
-      <w:r>
-        <w:t xml:space="preserve"> for your operating system:</w:t>
+        <w:t>Download and install git for your operating system:</w:t>
       </w:r>
     </w:p>
     <w:p>
@@ -494,6 +359,7 @@
         <w:rPr>
           <w:b/>
         </w:rPr>
+        <w:lastRenderedPageBreak/>
         <w:t>Windows</w:t>
       </w:r>
       <w:r>
@@ -557,13 +423,8 @@
         <w:t xml:space="preserve">  </w:t>
       </w:r>
       <w:r>
-        <w:t xml:space="preserve">Finder -&gt; Applications -&gt; Utilities -&gt; </w:t>
-      </w:r>
-      <w:proofErr w:type="spellStart"/>
-      <w:r>
-        <w:t>Terminal.app</w:t>
-      </w:r>
-      <w:proofErr w:type="spellEnd"/>
+        <w:t>Finder -&gt; Applications -&gt; Utilities -&gt; Terminal.app</w:t>
+      </w:r>
     </w:p>
     <w:p>
       <w:pPr>
@@ -600,10 +461,10 @@
           <w:numId w:val="15"/>
         </w:numPr>
       </w:pPr>
-      <w:bookmarkStart w:id="4" w:name="ssh"/>
-      <w:bookmarkStart w:id="5" w:name="help"/>
+      <w:bookmarkStart w:id="3" w:name="ssh"/>
+      <w:bookmarkStart w:id="4" w:name="help"/>
+      <w:bookmarkEnd w:id="3"/>
       <w:bookmarkEnd w:id="4"/>
-      <w:bookmarkEnd w:id="5"/>
       <w:r>
         <w:t>Help</w:t>
       </w:r>
@@ -629,64 +490,30 @@
           <w:right w:val="single" w:sz="4" w:space="4" w:color="auto"/>
         </w:pBdr>
       </w:pPr>
-      <w:proofErr w:type="spellStart"/>
-      <w:proofErr w:type="gramStart"/>
-      <w:r>
-        <w:rPr>
-          <w:rStyle w:val="VerbatimChar"/>
-        </w:rPr>
-        <w:t>git</w:t>
-      </w:r>
-      <w:proofErr w:type="spellEnd"/>
-      <w:proofErr w:type="gramEnd"/>
-      <w:r>
-        <w:rPr>
-          <w:rStyle w:val="VerbatimChar"/>
-        </w:rPr>
-        <w:t xml:space="preserve"> help</w:t>
+      <w:r>
+        <w:rPr>
+          <w:rStyle w:val="VerbatimChar"/>
+        </w:rPr>
+        <w:t>git help</w:t>
       </w:r>
       <w:r>
         <w:br/>
       </w:r>
-      <w:proofErr w:type="spellStart"/>
-      <w:r>
-        <w:rPr>
-          <w:rStyle w:val="VerbatimChar"/>
-        </w:rPr>
-        <w:t>git</w:t>
-      </w:r>
-      <w:proofErr w:type="spellEnd"/>
-      <w:r>
-        <w:rPr>
-          <w:rStyle w:val="VerbatimChar"/>
-        </w:rPr>
-        <w:t xml:space="preserve"> help -ag</w:t>
+      <w:r>
+        <w:rPr>
+          <w:rStyle w:val="VerbatimChar"/>
+        </w:rPr>
+        <w:t>git help -ag</w:t>
       </w:r>
       <w:r>
         <w:br/>
       </w:r>
-      <w:proofErr w:type="spellStart"/>
-      <w:r>
-        <w:rPr>
-          <w:rStyle w:val="VerbatimChar"/>
-        </w:rPr>
-        <w:t>git</w:t>
-      </w:r>
-      <w:proofErr w:type="spellEnd"/>
-      <w:r>
-        <w:rPr>
-          <w:rStyle w:val="VerbatimChar"/>
-        </w:rPr>
-        <w:t xml:space="preserve"> help </w:t>
-      </w:r>
-      <w:proofErr w:type="spellStart"/>
-      <w:r>
-        <w:rPr>
-          <w:rStyle w:val="VerbatimChar"/>
-        </w:rPr>
-        <w:t>init</w:t>
-      </w:r>
-      <w:proofErr w:type="spellEnd"/>
+      <w:r>
+        <w:rPr>
+          <w:rStyle w:val="VerbatimChar"/>
+        </w:rPr>
+        <w:t>git help init</w:t>
+      </w:r>
     </w:p>
     <w:p>
       <w:pPr>
@@ -699,19 +526,11 @@
       <w:r>
         <w:t xml:space="preserve">What does </w:t>
       </w:r>
-      <w:proofErr w:type="spellStart"/>
-      <w:r>
-        <w:rPr>
-          <w:rStyle w:val="VerbatimChar"/>
-        </w:rPr>
-        <w:t>git</w:t>
-      </w:r>
-      <w:proofErr w:type="spellEnd"/>
-      <w:r>
-        <w:rPr>
-          <w:rStyle w:val="VerbatimChar"/>
-        </w:rPr>
-        <w:t xml:space="preserve"> help</w:t>
+      <w:r>
+        <w:rPr>
+          <w:rStyle w:val="VerbatimChar"/>
+        </w:rPr>
+        <w:t>git help</w:t>
       </w:r>
       <w:r>
         <w:t xml:space="preserve"> do?</w:t>
@@ -737,32 +556,16 @@
         <w:rPr>
           <w:rStyle w:val="VerbatimChar"/>
         </w:rPr>
-        <w:t>-</w:t>
-      </w:r>
-      <w:proofErr w:type="gramStart"/>
-      <w:r>
-        <w:rPr>
-          <w:rStyle w:val="VerbatimChar"/>
-        </w:rPr>
-        <w:t>ag</w:t>
-      </w:r>
-      <w:proofErr w:type="gramEnd"/>
+        <w:t>-ag</w:t>
+      </w:r>
       <w:r>
         <w:t xml:space="preserve"> cause </w:t>
       </w:r>
-      <w:proofErr w:type="spellStart"/>
-      <w:r>
-        <w:rPr>
-          <w:rStyle w:val="VerbatimChar"/>
-        </w:rPr>
-        <w:t>git</w:t>
-      </w:r>
-      <w:proofErr w:type="spellEnd"/>
-      <w:r>
-        <w:rPr>
-          <w:rStyle w:val="VerbatimChar"/>
-        </w:rPr>
-        <w:t xml:space="preserve"> help</w:t>
+      <w:r>
+        <w:rPr>
+          <w:rStyle w:val="VerbatimChar"/>
+        </w:rPr>
+        <w:t>git help</w:t>
       </w:r>
       <w:r>
         <w:t xml:space="preserve"> to do?</w:t>
@@ -779,19 +582,11 @@
       <w:r>
         <w:t xml:space="preserve">What does </w:t>
       </w:r>
-      <w:proofErr w:type="spellStart"/>
-      <w:r>
-        <w:rPr>
-          <w:rStyle w:val="VerbatimChar"/>
-        </w:rPr>
-        <w:t>git</w:t>
-      </w:r>
-      <w:proofErr w:type="spellEnd"/>
-      <w:r>
-        <w:rPr>
-          <w:rStyle w:val="VerbatimChar"/>
-        </w:rPr>
-        <w:t xml:space="preserve"> help </w:t>
+      <w:r>
+        <w:rPr>
+          <w:rStyle w:val="VerbatimChar"/>
+        </w:rPr>
+        <w:t xml:space="preserve">git help </w:t>
       </w:r>
       <w:r>
         <w:rPr>
@@ -823,8 +618,8 @@
           <w:numId w:val="15"/>
         </w:numPr>
       </w:pPr>
-      <w:bookmarkStart w:id="6" w:name="identify-yourself"/>
-      <w:bookmarkEnd w:id="6"/>
+      <w:bookmarkStart w:id="5" w:name="identify-yourself"/>
+      <w:bookmarkEnd w:id="5"/>
       <w:r>
         <w:t>Identify yourself</w:t>
       </w:r>
@@ -847,80 +642,20 @@
           <w:right w:val="single" w:sz="4" w:space="4" w:color="auto"/>
         </w:pBdr>
       </w:pPr>
-      <w:proofErr w:type="spellStart"/>
-      <w:proofErr w:type="gramStart"/>
-      <w:r>
-        <w:rPr>
-          <w:rStyle w:val="VerbatimChar"/>
-        </w:rPr>
-        <w:t>git</w:t>
-      </w:r>
-      <w:proofErr w:type="spellEnd"/>
-      <w:proofErr w:type="gramEnd"/>
-      <w:r>
-        <w:rPr>
-          <w:rStyle w:val="VerbatimChar"/>
-        </w:rPr>
-        <w:t xml:space="preserve"> </w:t>
-      </w:r>
-      <w:proofErr w:type="spellStart"/>
-      <w:r>
-        <w:rPr>
-          <w:rStyle w:val="VerbatimChar"/>
-        </w:rPr>
-        <w:t>config</w:t>
-      </w:r>
-      <w:proofErr w:type="spellEnd"/>
-      <w:r>
-        <w:rPr>
-          <w:rStyle w:val="VerbatimChar"/>
-        </w:rPr>
-        <w:t xml:space="preserve"> --global user.name 'BOGUS NAME'</w:t>
+      <w:r>
+        <w:rPr>
+          <w:rStyle w:val="VerbatimChar"/>
+        </w:rPr>
+        <w:t>git config --global user.name 'BOGUS NAME'</w:t>
       </w:r>
       <w:r>
         <w:br/>
       </w:r>
-      <w:proofErr w:type="spellStart"/>
-      <w:r>
-        <w:rPr>
-          <w:rStyle w:val="VerbatimChar"/>
-        </w:rPr>
-        <w:t>git</w:t>
-      </w:r>
-      <w:proofErr w:type="spellEnd"/>
-      <w:r>
-        <w:rPr>
-          <w:rStyle w:val="VerbatimChar"/>
-        </w:rPr>
-        <w:t xml:space="preserve"> </w:t>
-      </w:r>
-      <w:proofErr w:type="spellStart"/>
-      <w:r>
-        <w:rPr>
-          <w:rStyle w:val="VerbatimChar"/>
-        </w:rPr>
-        <w:t>config</w:t>
-      </w:r>
-      <w:proofErr w:type="spellEnd"/>
-      <w:r>
-        <w:rPr>
-          <w:rStyle w:val="VerbatimChar"/>
-        </w:rPr>
-        <w:t xml:space="preserve"> --global </w:t>
-      </w:r>
-      <w:proofErr w:type="spellStart"/>
-      <w:r>
-        <w:rPr>
-          <w:rStyle w:val="VerbatimChar"/>
-        </w:rPr>
-        <w:t>user.email</w:t>
-      </w:r>
-      <w:proofErr w:type="spellEnd"/>
-      <w:r>
-        <w:rPr>
-          <w:rStyle w:val="VerbatimChar"/>
-        </w:rPr>
-        <w:t xml:space="preserve"> 'BOGUS@EMAIL'</w:t>
+      <w:r>
+        <w:rPr>
+          <w:rStyle w:val="VerbatimChar"/>
+        </w:rPr>
+        <w:t>git config --global user.email 'BOGUS@EMAIL'</w:t>
       </w:r>
     </w:p>
     <w:p>
@@ -964,8 +699,8 @@
           <w:numId w:val="15"/>
         </w:numPr>
       </w:pPr>
-      <w:bookmarkStart w:id="7" w:name="create-repository"/>
-      <w:bookmarkEnd w:id="7"/>
+      <w:bookmarkStart w:id="6" w:name="create-repository"/>
+      <w:bookmarkEnd w:id="6"/>
       <w:r>
         <w:t>Create repository</w:t>
       </w:r>
@@ -984,16 +719,7 @@
         <w:t>PATH_TO_SOME_LOCATION</w:t>
       </w:r>
       <w:r>
-        <w:t xml:space="preserve"> </w:t>
-      </w:r>
-      <w:r>
-        <w:t xml:space="preserve">with </w:t>
-      </w:r>
-      <w:r>
-        <w:t>the location where you would like your repository stored</w:t>
-      </w:r>
-      <w:r>
-        <w:t>.</w:t>
+        <w:t xml:space="preserve"> with the location where you would like your repository stored.</w:t>
       </w:r>
     </w:p>
     <w:p>
@@ -1007,41 +733,17 @@
         </w:pBdr>
         <w:spacing w:before="180" w:after="180"/>
       </w:pPr>
-      <w:proofErr w:type="spellStart"/>
-      <w:proofErr w:type="gramStart"/>
-      <w:r>
-        <w:rPr>
-          <w:rStyle w:val="VerbatimChar"/>
-        </w:rPr>
-        <w:t>mkdir</w:t>
-      </w:r>
-      <w:proofErr w:type="spellEnd"/>
-      <w:proofErr w:type="gramEnd"/>
-      <w:r>
-        <w:rPr>
-          <w:rStyle w:val="VerbatimChar"/>
-        </w:rPr>
-        <w:t xml:space="preserve"> </w:t>
-      </w:r>
-      <w:r>
-        <w:rPr>
-          <w:rStyle w:val="VerbatimChar"/>
-        </w:rPr>
-        <w:t>PATH_TO_SOME_LOCATION/</w:t>
-      </w:r>
-      <w:proofErr w:type="spellStart"/>
-      <w:r>
-        <w:rPr>
-          <w:rStyle w:val="VerbatimChar"/>
-        </w:rPr>
-        <w:t>git</w:t>
-      </w:r>
-      <w:proofErr w:type="spellEnd"/>
-      <w:r>
-        <w:rPr>
-          <w:rStyle w:val="VerbatimChar"/>
-        </w:rPr>
-        <w:t>-repo</w:t>
+      <w:r>
+        <w:rPr>
+          <w:rStyle w:val="VerbatimChar"/>
+        </w:rPr>
+        <w:t xml:space="preserve">mkdir </w:t>
+      </w:r>
+      <w:r>
+        <w:rPr>
+          <w:rStyle w:val="VerbatimChar"/>
+        </w:rPr>
+        <w:t>PATH_TO_SOME_LOCATION/git-repo</w:t>
       </w:r>
       <w:r>
         <w:br/>
@@ -1056,47 +758,17 @@
         <w:rPr>
           <w:rStyle w:val="VerbatimChar"/>
         </w:rPr>
-        <w:t>PATH_TO_SOME_LOCATION/</w:t>
-      </w:r>
-      <w:proofErr w:type="spellStart"/>
-      <w:r>
-        <w:rPr>
-          <w:rStyle w:val="VerbatimChar"/>
-        </w:rPr>
-        <w:t>git</w:t>
-      </w:r>
-      <w:proofErr w:type="spellEnd"/>
-      <w:r>
-        <w:rPr>
-          <w:rStyle w:val="VerbatimChar"/>
-        </w:rPr>
-        <w:t>-repo</w:t>
+        <w:t>PATH_TO_SOME_LOCATION/git-repo</w:t>
       </w:r>
       <w:r>
         <w:br/>
       </w:r>
-      <w:proofErr w:type="spellStart"/>
-      <w:r>
-        <w:rPr>
-          <w:rStyle w:val="VerbatimChar"/>
-        </w:rPr>
-        <w:t>git</w:t>
-      </w:r>
-      <w:proofErr w:type="spellEnd"/>
-      <w:r>
-        <w:rPr>
-          <w:rStyle w:val="VerbatimChar"/>
-        </w:rPr>
-        <w:t xml:space="preserve"> </w:t>
-      </w:r>
-      <w:proofErr w:type="spellStart"/>
-      <w:r>
-        <w:rPr>
-          <w:rStyle w:val="VerbatimChar"/>
-        </w:rPr>
-        <w:t>init</w:t>
-      </w:r>
-      <w:proofErr w:type="spellEnd"/>
+      <w:r>
+        <w:rPr>
+          <w:rStyle w:val="VerbatimChar"/>
+        </w:rPr>
+        <w:t>git init</w:t>
+      </w:r>
     </w:p>
     <w:p>
       <w:pPr>
@@ -1107,141 +779,96 @@
         </w:numPr>
       </w:pPr>
       <w:r>
+        <w:t xml:space="preserve">What was created by </w:t>
+      </w:r>
+      <w:r>
+        <w:rPr>
+          <w:rStyle w:val="VerbatimChar"/>
+        </w:rPr>
+        <w:t>git init</w:t>
+      </w:r>
+      <w:r>
+        <w:t>?</w:t>
+      </w:r>
+    </w:p>
+    <w:p>
+      <w:pPr>
+        <w:pStyle w:val="Compact"/>
+        <w:numPr>
+          <w:ilvl w:val="0"/>
+          <w:numId w:val="7"/>
+        </w:numPr>
+      </w:pPr>
+      <w:r>
+        <w:t>By default a</w:t>
+      </w:r>
+      <w:r>
+        <w:t xml:space="preserve">ny file that starts with </w:t>
+      </w:r>
+      <w:r>
+        <w:rPr>
+          <w:rStyle w:val="VerbatimChar"/>
+        </w:rPr>
+        <w:t>.</w:t>
+      </w:r>
+      <w:r>
+        <w:t xml:space="preserve"> is hidden</w:t>
+      </w:r>
+      <w:r>
+        <w:t>. How do yo</w:t>
+      </w:r>
+      <w:r>
+        <w:t>u display a hidden file</w:t>
+      </w:r>
+      <w:r>
+        <w:t>?</w:t>
+      </w:r>
+    </w:p>
+    <w:p>
+      <w:pPr>
+        <w:pStyle w:val="Compact"/>
+        <w:numPr>
+          <w:ilvl w:val="0"/>
+          <w:numId w:val="7"/>
+        </w:numPr>
+      </w:pPr>
+      <w:r>
+        <w:t xml:space="preserve">What would happen if you delete </w:t>
+      </w:r>
+      <w:r>
+        <w:rPr>
+          <w:rStyle w:val="VerbatimChar"/>
+        </w:rPr>
+        <w:t>.git</w:t>
+      </w:r>
+      <w:r>
+        <w:t>?</w:t>
+      </w:r>
+    </w:p>
+    <w:p>
+      <w:pPr>
+        <w:pStyle w:val="Compact"/>
+        <w:numPr>
+          <w:ilvl w:val="0"/>
+          <w:numId w:val="7"/>
+        </w:numPr>
+      </w:pPr>
+      <w:r>
+        <w:t>You find an old project on your hard drive. You do not remember if it is a under version control by git. How can you find out?</w:t>
+      </w:r>
+    </w:p>
+    <w:p>
+      <w:pPr>
+        <w:pStyle w:val="Heading2"/>
+        <w:numPr>
+          <w:ilvl w:val="0"/>
+          <w:numId w:val="15"/>
+        </w:numPr>
+      </w:pPr>
+      <w:bookmarkStart w:id="7" w:name="basic-commands"/>
+      <w:bookmarkEnd w:id="7"/>
+      <w:r>
         <w:lastRenderedPageBreak/>
-        <w:t xml:space="preserve">What was created by </w:t>
-      </w:r>
-      <w:proofErr w:type="spellStart"/>
-      <w:r>
-        <w:rPr>
-          <w:rStyle w:val="VerbatimChar"/>
-        </w:rPr>
-        <w:t>git</w:t>
-      </w:r>
-      <w:proofErr w:type="spellEnd"/>
-      <w:r>
-        <w:rPr>
-          <w:rStyle w:val="VerbatimChar"/>
-        </w:rPr>
-        <w:t xml:space="preserve"> </w:t>
-      </w:r>
-      <w:proofErr w:type="spellStart"/>
-      <w:r>
-        <w:rPr>
-          <w:rStyle w:val="VerbatimChar"/>
-        </w:rPr>
-        <w:t>init</w:t>
-      </w:r>
-      <w:proofErr w:type="spellEnd"/>
-      <w:r>
-        <w:t>?</w:t>
-      </w:r>
-    </w:p>
-    <w:p>
-      <w:pPr>
-        <w:pStyle w:val="Compact"/>
-        <w:numPr>
-          <w:ilvl w:val="0"/>
-          <w:numId w:val="7"/>
-        </w:numPr>
-      </w:pPr>
-      <w:r>
-        <w:t>By default a</w:t>
-      </w:r>
-      <w:r>
-        <w:t xml:space="preserve">ny file that starts </w:t>
-      </w:r>
-      <w:proofErr w:type="gramStart"/>
-      <w:r>
-        <w:t xml:space="preserve">with </w:t>
-      </w:r>
-      <w:r>
-        <w:rPr>
-          <w:rStyle w:val="VerbatimChar"/>
-        </w:rPr>
-        <w:t>.</w:t>
-      </w:r>
-      <w:proofErr w:type="gramEnd"/>
-      <w:r>
-        <w:t xml:space="preserve"> </w:t>
-      </w:r>
-      <w:proofErr w:type="gramStart"/>
-      <w:r>
-        <w:t>is</w:t>
-      </w:r>
-      <w:proofErr w:type="gramEnd"/>
-      <w:r>
-        <w:t xml:space="preserve"> hidden</w:t>
-      </w:r>
-      <w:r>
-        <w:t>. How do yo</w:t>
-      </w:r>
-      <w:r>
-        <w:t>u display a hidden file</w:t>
-      </w:r>
-      <w:r>
-        <w:t>?</w:t>
-      </w:r>
-    </w:p>
-    <w:p>
-      <w:pPr>
-        <w:pStyle w:val="Compact"/>
-        <w:numPr>
-          <w:ilvl w:val="0"/>
-          <w:numId w:val="7"/>
-        </w:numPr>
-      </w:pPr>
-      <w:r>
-        <w:t xml:space="preserve">What would happen if you delete </w:t>
-      </w:r>
-      <w:r>
-        <w:rPr>
-          <w:rStyle w:val="VerbatimChar"/>
-        </w:rPr>
-        <w:t>.</w:t>
-      </w:r>
-      <w:proofErr w:type="spellStart"/>
-      <w:r>
-        <w:rPr>
-          <w:rStyle w:val="VerbatimChar"/>
-        </w:rPr>
-        <w:t>git</w:t>
-      </w:r>
-      <w:proofErr w:type="spellEnd"/>
-      <w:r>
-        <w:t>?</w:t>
-      </w:r>
-    </w:p>
-    <w:p>
-      <w:pPr>
-        <w:pStyle w:val="Compact"/>
-        <w:numPr>
-          <w:ilvl w:val="0"/>
-          <w:numId w:val="7"/>
-        </w:numPr>
-      </w:pPr>
-      <w:r>
-        <w:t xml:space="preserve">You find an old project on your hard drive. You do not remember if it is a under version control by </w:t>
-      </w:r>
-      <w:proofErr w:type="spellStart"/>
-      <w:r>
-        <w:t>git</w:t>
-      </w:r>
-      <w:proofErr w:type="spellEnd"/>
-      <w:r>
-        <w:t>. How can you find out?</w:t>
-      </w:r>
-    </w:p>
-    <w:p>
-      <w:pPr>
-        <w:pStyle w:val="Heading2"/>
-        <w:numPr>
-          <w:ilvl w:val="0"/>
-          <w:numId w:val="15"/>
-        </w:numPr>
-      </w:pPr>
-      <w:bookmarkStart w:id="8" w:name="basic-commands"/>
-      <w:bookmarkEnd w:id="8"/>
-      <w:r>
         <w:t>Basic commands</w:t>
       </w:r>
     </w:p>
@@ -1261,19 +888,11 @@
       <w:r>
         <w:t xml:space="preserve"> inside the </w:t>
       </w:r>
-      <w:proofErr w:type="spellStart"/>
-      <w:r>
-        <w:rPr>
-          <w:rStyle w:val="VerbatimChar"/>
-        </w:rPr>
-        <w:t>git</w:t>
-      </w:r>
-      <w:proofErr w:type="spellEnd"/>
-      <w:r>
-        <w:rPr>
-          <w:rStyle w:val="VerbatimChar"/>
-        </w:rPr>
-        <w:t>-repo</w:t>
+      <w:r>
+        <w:rPr>
+          <w:rStyle w:val="VerbatimChar"/>
+        </w:rPr>
+        <w:t>git-repo</w:t>
       </w:r>
       <w:r>
         <w:t xml:space="preserve"> folder. Put the names of your team in the file. Save and exit.</w:t>
@@ -1286,19 +905,11 @@
       <w:r>
         <w:t xml:space="preserve">Run </w:t>
       </w:r>
-      <w:proofErr w:type="spellStart"/>
-      <w:r>
-        <w:rPr>
-          <w:rStyle w:val="VerbatimChar"/>
-        </w:rPr>
-        <w:t>git</w:t>
-      </w:r>
-      <w:proofErr w:type="spellEnd"/>
-      <w:r>
-        <w:rPr>
-          <w:rStyle w:val="VerbatimChar"/>
-        </w:rPr>
-        <w:t xml:space="preserve"> status</w:t>
+      <w:r>
+        <w:rPr>
+          <w:rStyle w:val="VerbatimChar"/>
+        </w:rPr>
+        <w:t>git status</w:t>
       </w:r>
       <w:r>
         <w:t xml:space="preserve"> before and after each of these commands.</w:t>
@@ -1314,38 +925,20 @@
           <w:right w:val="single" w:sz="4" w:space="4" w:color="auto"/>
         </w:pBdr>
       </w:pPr>
-      <w:proofErr w:type="spellStart"/>
-      <w:proofErr w:type="gramStart"/>
-      <w:r>
-        <w:rPr>
-          <w:rStyle w:val="VerbatimChar"/>
-        </w:rPr>
-        <w:t>git</w:t>
-      </w:r>
-      <w:proofErr w:type="spellEnd"/>
-      <w:proofErr w:type="gramEnd"/>
-      <w:r>
-        <w:rPr>
-          <w:rStyle w:val="VerbatimChar"/>
-        </w:rPr>
-        <w:t xml:space="preserve"> add names.txt</w:t>
+      <w:r>
+        <w:rPr>
+          <w:rStyle w:val="VerbatimChar"/>
+        </w:rPr>
+        <w:t>git add names.txt</w:t>
       </w:r>
       <w:r>
         <w:br/>
       </w:r>
-      <w:proofErr w:type="spellStart"/>
-      <w:r>
-        <w:rPr>
-          <w:rStyle w:val="VerbatimChar"/>
-        </w:rPr>
-        <w:t>git</w:t>
-      </w:r>
-      <w:proofErr w:type="spellEnd"/>
-      <w:r>
-        <w:rPr>
-          <w:rStyle w:val="VerbatimChar"/>
-        </w:rPr>
-        <w:t xml:space="preserve"> commit </w:t>
+      <w:r>
+        <w:rPr>
+          <w:rStyle w:val="VerbatimChar"/>
+        </w:rPr>
+        <w:t xml:space="preserve">git commit </w:t>
       </w:r>
       <w:r>
         <w:rPr>
@@ -1396,21 +989,11 @@
       <w:r>
         <w:br/>
       </w:r>
-      <w:proofErr w:type="spellStart"/>
-      <w:proofErr w:type="gramStart"/>
-      <w:r>
-        <w:rPr>
-          <w:rStyle w:val="VerbatimChar"/>
-        </w:rPr>
-        <w:t>git</w:t>
-      </w:r>
-      <w:proofErr w:type="spellEnd"/>
-      <w:proofErr w:type="gramEnd"/>
-      <w:r>
-        <w:rPr>
-          <w:rStyle w:val="VerbatimChar"/>
-        </w:rPr>
-        <w:t xml:space="preserve"> log</w:t>
+      <w:r>
+        <w:rPr>
+          <w:rStyle w:val="VerbatimChar"/>
+        </w:rPr>
+        <w:t>git log</w:t>
       </w:r>
     </w:p>
     <w:p>
@@ -1424,19 +1007,11 @@
       <w:r>
         <w:t xml:space="preserve">What kind of information does </w:t>
       </w:r>
-      <w:proofErr w:type="spellStart"/>
-      <w:r>
-        <w:rPr>
-          <w:rStyle w:val="VerbatimChar"/>
-        </w:rPr>
-        <w:t>git</w:t>
-      </w:r>
-      <w:proofErr w:type="spellEnd"/>
-      <w:r>
-        <w:rPr>
-          <w:rStyle w:val="VerbatimChar"/>
-        </w:rPr>
-        <w:t xml:space="preserve"> status</w:t>
+      <w:r>
+        <w:rPr>
+          <w:rStyle w:val="VerbatimChar"/>
+        </w:rPr>
+        <w:t>git status</w:t>
       </w:r>
       <w:r>
         <w:t xml:space="preserve"> report?</w:t>
@@ -1453,19 +1028,11 @@
       <w:r>
         <w:t xml:space="preserve">What does </w:t>
       </w:r>
-      <w:proofErr w:type="spellStart"/>
-      <w:r>
-        <w:rPr>
-          <w:rStyle w:val="VerbatimChar"/>
-        </w:rPr>
-        <w:t>git</w:t>
-      </w:r>
-      <w:proofErr w:type="spellEnd"/>
-      <w:r>
-        <w:rPr>
-          <w:rStyle w:val="VerbatimChar"/>
-        </w:rPr>
-        <w:t xml:space="preserve"> add names.txt</w:t>
+      <w:r>
+        <w:rPr>
+          <w:rStyle w:val="VerbatimChar"/>
+        </w:rPr>
+        <w:t>git add names.txt</w:t>
       </w:r>
       <w:r>
         <w:t xml:space="preserve"> do?</w:t>
@@ -1482,19 +1049,11 @@
       <w:r>
         <w:t xml:space="preserve">What does </w:t>
       </w:r>
-      <w:proofErr w:type="spellStart"/>
-      <w:r>
-        <w:rPr>
-          <w:rStyle w:val="VerbatimChar"/>
-        </w:rPr>
-        <w:t>git</w:t>
-      </w:r>
-      <w:proofErr w:type="spellEnd"/>
-      <w:r>
-        <w:rPr>
-          <w:rStyle w:val="VerbatimChar"/>
-        </w:rPr>
-        <w:t xml:space="preserve"> commit -m "Add our names."</w:t>
+      <w:r>
+        <w:rPr>
+          <w:rStyle w:val="VerbatimChar"/>
+        </w:rPr>
+        <w:t>git commit -m "Add our names."</w:t>
       </w:r>
       <w:r>
         <w:t xml:space="preserve"> do?</w:t>
@@ -1511,19 +1070,11 @@
       <w:r>
         <w:t xml:space="preserve">What does </w:t>
       </w:r>
-      <w:proofErr w:type="spellStart"/>
-      <w:r>
-        <w:rPr>
-          <w:rStyle w:val="VerbatimChar"/>
-        </w:rPr>
-        <w:t>git</w:t>
-      </w:r>
-      <w:proofErr w:type="spellEnd"/>
-      <w:r>
-        <w:rPr>
-          <w:rStyle w:val="VerbatimChar"/>
-        </w:rPr>
-        <w:t xml:space="preserve"> log do</w:t>
+      <w:r>
+        <w:rPr>
+          <w:rStyle w:val="VerbatimChar"/>
+        </w:rPr>
+        <w:t>git log do</w:t>
       </w:r>
       <w:r>
         <w:t>?</w:t>
@@ -1585,19 +1136,11 @@
       <w:r>
         <w:t xml:space="preserve">Run </w:t>
       </w:r>
-      <w:proofErr w:type="spellStart"/>
-      <w:r>
-        <w:rPr>
-          <w:rStyle w:val="VerbatimChar"/>
-        </w:rPr>
-        <w:t>git</w:t>
-      </w:r>
-      <w:proofErr w:type="spellEnd"/>
-      <w:r>
-        <w:rPr>
-          <w:rStyle w:val="VerbatimChar"/>
-        </w:rPr>
-        <w:t xml:space="preserve"> status</w:t>
+      <w:r>
+        <w:rPr>
+          <w:rStyle w:val="VerbatimChar"/>
+        </w:rPr>
+        <w:t>git status</w:t>
       </w:r>
       <w:r>
         <w:t xml:space="preserve"> before and after each of these commands.</w:t>
@@ -1614,6 +1157,8 @@
         </w:pBdr>
         <w:spacing w:after="0"/>
       </w:pPr>
+      <w:bookmarkStart w:id="8" w:name="objectives"/>
+      <w:bookmarkEnd w:id="8"/>
       <w:r>
         <w:rPr>
           <w:rFonts w:ascii="Consolas" w:hAnsi="Consolas"/>
@@ -1659,16 +1204,7 @@
                       <w:rFonts w:asciiTheme="minorHAnsi" w:hAnsiTheme="minorHAnsi"/>
                       <w:sz w:val="24"/>
                     </w:rPr>
-                    <w:t xml:space="preserve"> and then </w:t>
-                  </w:r>
-                  <w:proofErr w:type="gramStart"/>
-                  <w:r>
-                    <w:rPr>
-                      <w:rStyle w:val="VerbatimChar"/>
-                      <w:rFonts w:asciiTheme="minorHAnsi" w:hAnsiTheme="minorHAnsi"/>
-                      <w:sz w:val="24"/>
-                    </w:rPr>
-                    <w:t xml:space="preserve">type </w:t>
+                    <w:t xml:space="preserve"> and then type </w:t>
                   </w:r>
                   <w:r>
                     <w:rPr>
@@ -1676,19 +1212,8 @@
                       <w:b/>
                       <w:sz w:val="24"/>
                     </w:rPr>
-                    <w:t>:</w:t>
+                    <w:t>:wq</w:t>
                   </w:r>
-                  <w:proofErr w:type="spellStart"/>
-                  <w:r>
-                    <w:rPr>
-                      <w:rStyle w:val="VerbatimChar"/>
-                      <w:b/>
-                      <w:sz w:val="24"/>
-                    </w:rPr>
-                    <w:t>wq</w:t>
-                  </w:r>
-                  <w:proofErr w:type="spellEnd"/>
-                  <w:proofErr w:type="gramEnd"/>
                   <w:r>
                     <w:rPr>
                       <w:rStyle w:val="VerbatimChar"/>
@@ -1703,40 +1228,20 @@
           </v:roundrect>
         </w:pict>
       </w:r>
-      <w:proofErr w:type="spellStart"/>
-      <w:proofErr w:type="gramStart"/>
-      <w:r>
-        <w:rPr>
-          <w:rStyle w:val="VerbatimChar"/>
-        </w:rPr>
-        <w:t>git</w:t>
-      </w:r>
-      <w:proofErr w:type="spellEnd"/>
-      <w:proofErr w:type="gramEnd"/>
-      <w:r>
-        <w:rPr>
-          <w:rStyle w:val="VerbatimChar"/>
-        </w:rPr>
-        <w:t xml:space="preserve"> add .</w:t>
+      <w:r>
+        <w:rPr>
+          <w:rStyle w:val="VerbatimChar"/>
+        </w:rPr>
+        <w:t>git add .</w:t>
       </w:r>
       <w:r>
         <w:br/>
       </w:r>
-      <w:proofErr w:type="spellStart"/>
-      <w:proofErr w:type="gramStart"/>
-      <w:r>
-        <w:rPr>
-          <w:rStyle w:val="VerbatimChar"/>
-        </w:rPr>
-        <w:t>git</w:t>
-      </w:r>
-      <w:proofErr w:type="spellEnd"/>
-      <w:proofErr w:type="gramEnd"/>
-      <w:r>
-        <w:rPr>
-          <w:rStyle w:val="VerbatimChar"/>
-        </w:rPr>
-        <w:t xml:space="preserve"> commit</w:t>
+      <w:r>
+        <w:rPr>
+          <w:rStyle w:val="VerbatimChar"/>
+        </w:rPr>
+        <w:t>git commit</w:t>
       </w:r>
     </w:p>
     <w:p>
@@ -1753,21 +1258,11 @@
           <w:rStyle w:val="VerbatimChar"/>
         </w:rPr>
       </w:pPr>
-      <w:proofErr w:type="spellStart"/>
-      <w:proofErr w:type="gramStart"/>
-      <w:r>
-        <w:rPr>
-          <w:rStyle w:val="VerbatimChar"/>
-        </w:rPr>
-        <w:t>git</w:t>
-      </w:r>
-      <w:proofErr w:type="spellEnd"/>
-      <w:proofErr w:type="gramEnd"/>
-      <w:r>
-        <w:rPr>
-          <w:rStyle w:val="VerbatimChar"/>
-        </w:rPr>
-        <w:t xml:space="preserve"> log</w:t>
+      <w:r>
+        <w:rPr>
+          <w:rStyle w:val="VerbatimChar"/>
+        </w:rPr>
+        <w:t>git log</w:t>
       </w:r>
     </w:p>
     <w:p>
@@ -1793,42 +1288,14 @@
       <w:r>
         <w:t xml:space="preserve">What does </w:t>
       </w:r>
-      <w:proofErr w:type="spellStart"/>
-      <w:r>
-        <w:rPr>
-          <w:rStyle w:val="VerbatimChar"/>
-        </w:rPr>
-        <w:t>git</w:t>
-      </w:r>
-      <w:proofErr w:type="spellEnd"/>
-      <w:r>
-        <w:rPr>
-          <w:rStyle w:val="VerbatimChar"/>
-        </w:rPr>
-        <w:t xml:space="preserve"> </w:t>
-      </w:r>
-      <w:proofErr w:type="gramStart"/>
-      <w:r>
-        <w:rPr>
-          <w:rStyle w:val="VerbatimChar"/>
-        </w:rPr>
-        <w:t>add .</w:t>
-      </w:r>
-      <w:proofErr w:type="gramEnd"/>
-      <w:r>
-        <w:t xml:space="preserve"> </w:t>
-      </w:r>
-      <w:proofErr w:type="gramStart"/>
-      <w:r>
-        <w:t>do</w:t>
-      </w:r>
-      <w:proofErr w:type="gramEnd"/>
-      <w:r>
-        <w:t xml:space="preserve">? What do you </w:t>
-      </w:r>
-      <w:proofErr w:type="gramStart"/>
-      <w:r>
-        <w:t xml:space="preserve">think </w:t>
+      <w:r>
+        <w:rPr>
+          <w:rStyle w:val="VerbatimChar"/>
+        </w:rPr>
+        <w:t>git add .</w:t>
+      </w:r>
+      <w:r>
+        <w:t xml:space="preserve"> do? What do you think </w:t>
       </w:r>
       <w:r>
         <w:rPr>
@@ -1836,17 +1303,8 @@
         </w:rPr>
         <w:t>.</w:t>
       </w:r>
-      <w:proofErr w:type="gramEnd"/>
-      <w:r>
-        <w:t xml:space="preserve"> </w:t>
-      </w:r>
-      <w:proofErr w:type="gramStart"/>
-      <w:r>
-        <w:t>means</w:t>
-      </w:r>
-      <w:proofErr w:type="gramEnd"/>
-      <w:r>
-        <w:t>?</w:t>
+      <w:r>
+        <w:t xml:space="preserve"> means?</w:t>
       </w:r>
     </w:p>
     <w:p>
@@ -1860,19 +1318,11 @@
       <w:r>
         <w:t xml:space="preserve">What does </w:t>
       </w:r>
-      <w:proofErr w:type="spellStart"/>
-      <w:r>
-        <w:rPr>
-          <w:rStyle w:val="VerbatimChar"/>
-        </w:rPr>
-        <w:t>git</w:t>
-      </w:r>
-      <w:proofErr w:type="spellEnd"/>
-      <w:r>
-        <w:rPr>
-          <w:rStyle w:val="VerbatimChar"/>
-        </w:rPr>
-        <w:t xml:space="preserve"> commit</w:t>
+      <w:r>
+        <w:rPr>
+          <w:rStyle w:val="VerbatimChar"/>
+        </w:rPr>
+        <w:t>git commit</w:t>
       </w:r>
       <w:r>
         <w:t xml:space="preserve"> (without -m) do?</w:t>
@@ -1972,7 +1422,6 @@
         </w:numPr>
       </w:pPr>
       <w:r>
-        <w:lastRenderedPageBreak/>
         <w:t xml:space="preserve">Create a new file </w:t>
       </w:r>
       <w:r>
@@ -2003,38 +1452,20 @@
           <w:right w:val="single" w:sz="4" w:space="4" w:color="auto"/>
         </w:pBdr>
       </w:pPr>
-      <w:proofErr w:type="spellStart"/>
-      <w:proofErr w:type="gramStart"/>
-      <w:r>
-        <w:rPr>
-          <w:rStyle w:val="VerbatimChar"/>
-        </w:rPr>
-        <w:t>git</w:t>
-      </w:r>
-      <w:proofErr w:type="spellEnd"/>
-      <w:proofErr w:type="gramEnd"/>
-      <w:r>
-        <w:rPr>
-          <w:rStyle w:val="VerbatimChar"/>
-        </w:rPr>
-        <w:t xml:space="preserve"> add names.txt</w:t>
+      <w:r>
+        <w:rPr>
+          <w:rStyle w:val="VerbatimChar"/>
+        </w:rPr>
+        <w:t>git add names.txt</w:t>
       </w:r>
       <w:r>
         <w:br/>
       </w:r>
-      <w:proofErr w:type="spellStart"/>
-      <w:r>
-        <w:rPr>
-          <w:rStyle w:val="VerbatimChar"/>
-        </w:rPr>
-        <w:t>git</w:t>
-      </w:r>
-      <w:proofErr w:type="spellEnd"/>
-      <w:r>
-        <w:rPr>
-          <w:rStyle w:val="VerbatimChar"/>
-        </w:rPr>
-        <w:t xml:space="preserve"> status</w:t>
+      <w:r>
+        <w:rPr>
+          <w:rStyle w:val="VerbatimChar"/>
+        </w:rPr>
+        <w:t>git status</w:t>
       </w:r>
     </w:p>
     <w:p>
@@ -2045,6 +1476,7 @@
         </w:numPr>
       </w:pPr>
       <w:r>
+        <w:lastRenderedPageBreak/>
         <w:t>Below write each file name under the state that its changes are currently in. Compose a definition for each state.</w:t>
       </w:r>
     </w:p>
@@ -2075,14 +1507,12 @@
         <w:spacing w:before="120" w:after="120"/>
         <w:ind w:left="475" w:hanging="475"/>
       </w:pPr>
-      <w:proofErr w:type="spellStart"/>
       <w:r>
         <w:rPr>
           <w:b/>
         </w:rPr>
         <w:t>Unstaged</w:t>
       </w:r>
-      <w:proofErr w:type="spellEnd"/>
     </w:p>
     <w:p>
       <w:pPr>
@@ -2121,19 +1551,11 @@
       <w:r>
         <w:t xml:space="preserve">If you run </w:t>
       </w:r>
-      <w:proofErr w:type="spellStart"/>
-      <w:r>
-        <w:rPr>
-          <w:rStyle w:val="VerbatimChar"/>
-        </w:rPr>
-        <w:t>git</w:t>
-      </w:r>
-      <w:proofErr w:type="spellEnd"/>
-      <w:r>
-        <w:rPr>
-          <w:rStyle w:val="VerbatimChar"/>
-        </w:rPr>
-        <w:t xml:space="preserve"> commit</w:t>
+      <w:r>
+        <w:rPr>
+          <w:rStyle w:val="VerbatimChar"/>
+        </w:rPr>
+        <w:t>git commit</w:t>
       </w:r>
       <w:r>
         <w:t xml:space="preserve"> what changes will be committed (</w:t>
@@ -2170,15 +1592,7 @@
         </w:numPr>
       </w:pPr>
       <w:r>
-        <w:t xml:space="preserve">What command do you run to </w:t>
-      </w:r>
-      <w:proofErr w:type="spellStart"/>
-      <w:r>
-        <w:t>unstage</w:t>
-      </w:r>
-      <w:proofErr w:type="spellEnd"/>
-      <w:r>
-        <w:t xml:space="preserve"> changes?</w:t>
+        <w:t>What command do you run to unstage changes?</w:t>
       </w:r>
     </w:p>
     <w:p>
@@ -2199,38 +1613,20 @@
           <w:right w:val="single" w:sz="4" w:space="4" w:color="auto"/>
         </w:pBdr>
       </w:pPr>
-      <w:proofErr w:type="spellStart"/>
-      <w:proofErr w:type="gramStart"/>
-      <w:r>
-        <w:rPr>
-          <w:rStyle w:val="VerbatimChar"/>
-        </w:rPr>
-        <w:t>git</w:t>
-      </w:r>
-      <w:proofErr w:type="spellEnd"/>
-      <w:proofErr w:type="gramEnd"/>
-      <w:r>
-        <w:rPr>
-          <w:rStyle w:val="VerbatimChar"/>
-        </w:rPr>
-        <w:t xml:space="preserve"> diff</w:t>
+      <w:r>
+        <w:rPr>
+          <w:rStyle w:val="VerbatimChar"/>
+        </w:rPr>
+        <w:t>git diff</w:t>
       </w:r>
       <w:r>
         <w:br/>
       </w:r>
-      <w:proofErr w:type="spellStart"/>
-      <w:r>
-        <w:rPr>
-          <w:rStyle w:val="VerbatimChar"/>
-        </w:rPr>
-        <w:t>git</w:t>
-      </w:r>
-      <w:proofErr w:type="spellEnd"/>
-      <w:r>
-        <w:rPr>
-          <w:rStyle w:val="VerbatimChar"/>
-        </w:rPr>
-        <w:t xml:space="preserve"> diff --cached</w:t>
+      <w:r>
+        <w:rPr>
+          <w:rStyle w:val="VerbatimChar"/>
+        </w:rPr>
+        <w:t>git diff --cached</w:t>
       </w:r>
     </w:p>
     <w:p>
@@ -2244,19 +1640,11 @@
       <w:r>
         <w:t xml:space="preserve">What does </w:t>
       </w:r>
-      <w:proofErr w:type="spellStart"/>
-      <w:r>
-        <w:rPr>
-          <w:rStyle w:val="VerbatimChar"/>
-        </w:rPr>
-        <w:t>git</w:t>
-      </w:r>
-      <w:proofErr w:type="spellEnd"/>
-      <w:r>
-        <w:rPr>
-          <w:rStyle w:val="VerbatimChar"/>
-        </w:rPr>
-        <w:t xml:space="preserve"> diff</w:t>
+      <w:r>
+        <w:rPr>
+          <w:rStyle w:val="VerbatimChar"/>
+        </w:rPr>
+        <w:t>git diff</w:t>
       </w:r>
       <w:r>
         <w:t xml:space="preserve"> display?</w:t>
@@ -2273,19 +1661,11 @@
       <w:r>
         <w:t xml:space="preserve">What does </w:t>
       </w:r>
-      <w:proofErr w:type="spellStart"/>
-      <w:r>
-        <w:rPr>
-          <w:rStyle w:val="VerbatimChar"/>
-        </w:rPr>
-        <w:t>git</w:t>
-      </w:r>
-      <w:proofErr w:type="spellEnd"/>
-      <w:r>
-        <w:rPr>
-          <w:rStyle w:val="VerbatimChar"/>
-        </w:rPr>
-        <w:t xml:space="preserve"> diff --cached</w:t>
+      <w:r>
+        <w:rPr>
+          <w:rStyle w:val="VerbatimChar"/>
+        </w:rPr>
+        <w:t>git diff --cached</w:t>
       </w:r>
       <w:r>
         <w:t xml:space="preserve"> display?</w:t>
@@ -2305,15 +1685,7 @@
         </w:numPr>
       </w:pPr>
       <w:r>
-        <w:t xml:space="preserve">Formulate a sequence of commands to </w:t>
-      </w:r>
-      <w:proofErr w:type="spellStart"/>
-      <w:r>
-        <w:t>unstage</w:t>
-      </w:r>
-      <w:proofErr w:type="spellEnd"/>
-      <w:r>
-        <w:t xml:space="preserve"> changes to </w:t>
+        <w:t xml:space="preserve">Formulate a sequence of commands to unstage changes to </w:t>
       </w:r>
       <w:r>
         <w:rPr>
@@ -2354,19 +1726,11 @@
       <w:r>
         <w:t xml:space="preserve">, change any one of the movies, and save it. Then run </w:t>
       </w:r>
-      <w:proofErr w:type="spellStart"/>
-      <w:r>
-        <w:rPr>
-          <w:rStyle w:val="VerbatimChar"/>
-        </w:rPr>
-        <w:t>git</w:t>
-      </w:r>
-      <w:proofErr w:type="spellEnd"/>
-      <w:r>
-        <w:rPr>
-          <w:rStyle w:val="VerbatimChar"/>
-        </w:rPr>
-        <w:t xml:space="preserve"> status</w:t>
+      <w:r>
+        <w:rPr>
+          <w:rStyle w:val="VerbatimChar"/>
+        </w:rPr>
+        <w:t>git status</w:t>
       </w:r>
       <w:r>
         <w:t>. What do you observe? Explain what you think is going on.</w:t>
@@ -2392,19 +1756,11 @@
       <w:r>
         <w:t xml:space="preserve">. Then run </w:t>
       </w:r>
-      <w:proofErr w:type="spellStart"/>
-      <w:r>
-        <w:rPr>
-          <w:rStyle w:val="VerbatimChar"/>
-        </w:rPr>
-        <w:t>git</w:t>
-      </w:r>
-      <w:proofErr w:type="spellEnd"/>
-      <w:r>
-        <w:rPr>
-          <w:rStyle w:val="VerbatimChar"/>
-        </w:rPr>
-        <w:t xml:space="preserve"> status</w:t>
+      <w:r>
+        <w:rPr>
+          <w:rStyle w:val="VerbatimChar"/>
+        </w:rPr>
+        <w:t>git status</w:t>
       </w:r>
       <w:r>
         <w:t>. What do you observe? Explain what you think is going on.</w:t>
@@ -2439,19 +1795,11 @@
       <w:r>
         <w:t xml:space="preserve">. Run </w:t>
       </w:r>
-      <w:proofErr w:type="spellStart"/>
-      <w:r>
-        <w:rPr>
-          <w:rStyle w:val="VerbatimChar"/>
-        </w:rPr>
-        <w:t>git</w:t>
-      </w:r>
-      <w:proofErr w:type="spellEnd"/>
-      <w:r>
-        <w:rPr>
-          <w:rStyle w:val="VerbatimChar"/>
-        </w:rPr>
-        <w:t xml:space="preserve"> status</w:t>
+      <w:r>
+        <w:rPr>
+          <w:rStyle w:val="VerbatimChar"/>
+        </w:rPr>
+        <w:t>git status</w:t>
       </w:r>
       <w:r>
         <w:t>. Observe and explain.</w:t>
@@ -2478,15 +1826,7 @@
         </w:numPr>
       </w:pPr>
       <w:r>
-        <w:t xml:space="preserve">In </w:t>
-      </w:r>
-      <w:proofErr w:type="spellStart"/>
-      <w:r>
-        <w:t>git</w:t>
-      </w:r>
-      <w:proofErr w:type="spellEnd"/>
-      <w:r>
-        <w:t xml:space="preserve"> vernacular, </w:t>
+        <w:t xml:space="preserve">In git vernacular, </w:t>
       </w:r>
       <w:r>
         <w:rPr>
@@ -2569,56 +1909,29 @@
           <w:right w:val="single" w:sz="4" w:space="4" w:color="auto"/>
         </w:pBdr>
       </w:pPr>
-      <w:proofErr w:type="spellStart"/>
-      <w:proofErr w:type="gramStart"/>
-      <w:r>
-        <w:rPr>
-          <w:rStyle w:val="VerbatimChar"/>
-        </w:rPr>
-        <w:lastRenderedPageBreak/>
-        <w:t>git</w:t>
-      </w:r>
-      <w:proofErr w:type="spellEnd"/>
-      <w:proofErr w:type="gramEnd"/>
-      <w:r>
-        <w:rPr>
-          <w:rStyle w:val="VerbatimChar"/>
-        </w:rPr>
-        <w:t xml:space="preserve"> log</w:t>
+      <w:r>
+        <w:rPr>
+          <w:rStyle w:val="VerbatimChar"/>
+        </w:rPr>
+        <w:t>git log</w:t>
       </w:r>
       <w:r>
         <w:br/>
       </w:r>
-      <w:proofErr w:type="spellStart"/>
-      <w:r>
-        <w:rPr>
-          <w:rStyle w:val="VerbatimChar"/>
-        </w:rPr>
-        <w:t>git</w:t>
-      </w:r>
-      <w:proofErr w:type="spellEnd"/>
-      <w:r>
-        <w:rPr>
-          <w:rStyle w:val="VerbatimChar"/>
-        </w:rPr>
-        <w:t xml:space="preserve"> status</w:t>
+      <w:r>
+        <w:rPr>
+          <w:rStyle w:val="VerbatimChar"/>
+        </w:rPr>
+        <w:t>git status</w:t>
       </w:r>
       <w:r>
         <w:br/>
       </w:r>
-      <w:proofErr w:type="spellStart"/>
-      <w:r>
-        <w:rPr>
-          <w:rStyle w:val="VerbatimChar"/>
-        </w:rPr>
-        <w:t>git</w:t>
-      </w:r>
-      <w:proofErr w:type="spellEnd"/>
-      <w:r>
-        <w:rPr>
-          <w:rStyle w:val="VerbatimChar"/>
-        </w:rPr>
-        <w:t xml:space="preserve"> reset --soft </w:t>
+      <w:r>
+        <w:rPr>
+          <w:rStyle w:val="VerbatimChar"/>
+        </w:rPr>
+        <w:t xml:space="preserve">git reset --soft </w:t>
       </w:r>
       <w:r>
         <w:rPr>
@@ -2629,36 +1942,20 @@
       <w:r>
         <w:br/>
       </w:r>
-      <w:proofErr w:type="spellStart"/>
-      <w:r>
-        <w:rPr>
-          <w:rStyle w:val="VerbatimChar"/>
-        </w:rPr>
-        <w:t>git</w:t>
-      </w:r>
-      <w:proofErr w:type="spellEnd"/>
-      <w:r>
-        <w:rPr>
-          <w:rStyle w:val="VerbatimChar"/>
-        </w:rPr>
-        <w:t xml:space="preserve"> log</w:t>
+      <w:r>
+        <w:rPr>
+          <w:rStyle w:val="VerbatimChar"/>
+        </w:rPr>
+        <w:t>git log</w:t>
       </w:r>
       <w:r>
         <w:br/>
       </w:r>
-      <w:proofErr w:type="spellStart"/>
-      <w:r>
-        <w:rPr>
-          <w:rStyle w:val="VerbatimChar"/>
-        </w:rPr>
-        <w:t>git</w:t>
-      </w:r>
-      <w:proofErr w:type="spellEnd"/>
-      <w:r>
-        <w:rPr>
-          <w:rStyle w:val="VerbatimChar"/>
-        </w:rPr>
-        <w:t xml:space="preserve"> status</w:t>
+      <w:r>
+        <w:rPr>
+          <w:rStyle w:val="VerbatimChar"/>
+        </w:rPr>
+        <w:t>git status</w:t>
       </w:r>
     </w:p>
     <w:p>
@@ -2672,19 +1969,11 @@
       <w:r>
         <w:t xml:space="preserve">What does </w:t>
       </w:r>
-      <w:proofErr w:type="spellStart"/>
-      <w:r>
-        <w:rPr>
-          <w:rStyle w:val="VerbatimChar"/>
-        </w:rPr>
-        <w:t>git</w:t>
-      </w:r>
-      <w:proofErr w:type="spellEnd"/>
-      <w:r>
-        <w:rPr>
-          <w:rStyle w:val="VerbatimChar"/>
-        </w:rPr>
-        <w:t xml:space="preserve"> reset --soft </w:t>
+      <w:r>
+        <w:rPr>
+          <w:rStyle w:val="VerbatimChar"/>
+        </w:rPr>
+        <w:t xml:space="preserve">git reset --soft </w:t>
       </w:r>
       <w:r>
         <w:rPr>
@@ -2718,21 +2007,12 @@
           <w:rStyle w:val="VerbatimChar"/>
         </w:rPr>
       </w:pPr>
-      <w:proofErr w:type="spellStart"/>
-      <w:proofErr w:type="gramStart"/>
-      <w:r>
-        <w:rPr>
-          <w:rStyle w:val="VerbatimChar"/>
-        </w:rPr>
-        <w:t>git</w:t>
-      </w:r>
-      <w:proofErr w:type="spellEnd"/>
-      <w:proofErr w:type="gramEnd"/>
-      <w:r>
-        <w:rPr>
-          <w:rStyle w:val="VerbatimChar"/>
-        </w:rPr>
-        <w:t xml:space="preserve"> commit </w:t>
+      <w:r>
+        <w:rPr>
+          <w:rStyle w:val="VerbatimChar"/>
+        </w:rPr>
+        <w:lastRenderedPageBreak/>
+        <w:t xml:space="preserve">git commit </w:t>
       </w:r>
       <w:r>
         <w:rPr>
@@ -2758,21 +2038,11 @@
         </w:rPr>
         <w:br/>
       </w:r>
-      <w:proofErr w:type="spellStart"/>
-      <w:proofErr w:type="gramStart"/>
-      <w:r>
-        <w:rPr>
-          <w:rStyle w:val="VerbatimChar"/>
-        </w:rPr>
-        <w:t>git</w:t>
-      </w:r>
-      <w:proofErr w:type="spellEnd"/>
-      <w:proofErr w:type="gramEnd"/>
-      <w:r>
-        <w:rPr>
-          <w:rStyle w:val="VerbatimChar"/>
-        </w:rPr>
-        <w:t xml:space="preserve"> log </w:t>
+      <w:r>
+        <w:rPr>
+          <w:rStyle w:val="VerbatimChar"/>
+        </w:rPr>
+        <w:t xml:space="preserve">git log </w:t>
       </w:r>
       <w:r>
         <w:rPr>
@@ -2780,39 +2050,18 @@
         </w:rPr>
         <w:br/>
       </w:r>
-      <w:proofErr w:type="spellStart"/>
-      <w:r>
-        <w:rPr>
-          <w:rStyle w:val="VerbatimChar"/>
-        </w:rPr>
-        <w:t>git</w:t>
-      </w:r>
-      <w:proofErr w:type="spellEnd"/>
-      <w:r>
-        <w:rPr>
-          <w:rStyle w:val="VerbatimChar"/>
-        </w:rPr>
-        <w:t xml:space="preserve"> status </w:t>
+      <w:r>
+        <w:rPr>
+          <w:rStyle w:val="VerbatimChar"/>
+        </w:rPr>
+        <w:t xml:space="preserve">git status </w:t>
       </w:r>
       <w:r>
         <w:rPr>
           <w:rStyle w:val="VerbatimChar"/>
         </w:rPr>
         <w:br/>
-      </w:r>
-      <w:proofErr w:type="spellStart"/>
-      <w:r>
-        <w:rPr>
-          <w:rStyle w:val="VerbatimChar"/>
-        </w:rPr>
-        <w:t>git</w:t>
-      </w:r>
-      <w:proofErr w:type="spellEnd"/>
-      <w:r>
-        <w:rPr>
-          <w:rStyle w:val="VerbatimChar"/>
-        </w:rPr>
-        <w:t xml:space="preserve"> reset --hard </w:t>
+        <w:t xml:space="preserve">git reset --hard </w:t>
       </w:r>
       <w:r>
         <w:rPr>
@@ -2832,19 +2081,11 @@
         </w:rPr>
         <w:br/>
       </w:r>
-      <w:proofErr w:type="spellStart"/>
-      <w:r>
-        <w:rPr>
-          <w:rStyle w:val="VerbatimChar"/>
-        </w:rPr>
-        <w:t>git</w:t>
-      </w:r>
-      <w:proofErr w:type="spellEnd"/>
-      <w:r>
-        <w:rPr>
-          <w:rStyle w:val="VerbatimChar"/>
-        </w:rPr>
-        <w:t xml:space="preserve"> log </w:t>
+      <w:r>
+        <w:rPr>
+          <w:rStyle w:val="VerbatimChar"/>
+        </w:rPr>
+        <w:t xml:space="preserve">git log </w:t>
       </w:r>
       <w:r>
         <w:rPr>
@@ -2852,19 +2093,11 @@
         </w:rPr>
         <w:br/>
       </w:r>
-      <w:proofErr w:type="spellStart"/>
-      <w:r>
-        <w:rPr>
-          <w:rStyle w:val="VerbatimChar"/>
-        </w:rPr>
-        <w:t>git</w:t>
-      </w:r>
-      <w:proofErr w:type="spellEnd"/>
-      <w:r>
-        <w:rPr>
-          <w:rStyle w:val="VerbatimChar"/>
-        </w:rPr>
-        <w:t xml:space="preserve"> status</w:t>
+      <w:r>
+        <w:rPr>
+          <w:rStyle w:val="VerbatimChar"/>
+        </w:rPr>
+        <w:t>git status</w:t>
       </w:r>
     </w:p>
     <w:p>
@@ -2878,19 +2111,11 @@
       <w:r>
         <w:t xml:space="preserve">What does </w:t>
       </w:r>
-      <w:proofErr w:type="spellStart"/>
-      <w:r>
-        <w:rPr>
-          <w:rStyle w:val="VerbatimChar"/>
-        </w:rPr>
-        <w:t>git</w:t>
-      </w:r>
-      <w:proofErr w:type="spellEnd"/>
-      <w:r>
-        <w:rPr>
-          <w:rStyle w:val="VerbatimChar"/>
-        </w:rPr>
-        <w:t xml:space="preserve"> reset --hard </w:t>
+      <w:r>
+        <w:rPr>
+          <w:rStyle w:val="VerbatimChar"/>
+        </w:rPr>
+        <w:t xml:space="preserve">git reset --hard </w:t>
       </w:r>
       <w:r>
         <w:rPr>
@@ -3046,6 +2271,10 @@
           <w:ilvl w:val="0"/>
           <w:numId w:val="16"/>
         </w:numPr>
+        <w:rPr>
+          <w:rStyle w:val="Hyperlink"/>
+          <w:color w:val="auto"/>
+        </w:rPr>
       </w:pPr>
       <w:hyperlink r:id="rId11" w:history="1">
         <w:r>
@@ -3058,8 +2287,38 @@
     </w:p>
     <w:p>
       <w:pPr>
-        <w:pStyle w:val="Compact"/>
-      </w:pPr>
+        <w:pStyle w:val="Heading2"/>
+      </w:pPr>
+      <w:r>
+        <w:t>Copyright and Licensing</w:t>
+      </w:r>
+    </w:p>
+    <w:p>
+      <w:pPr>
+        <w:pStyle w:val="NormalWeb"/>
+      </w:pPr>
+      <w:r>
+        <w:t>Copyright 2016, Darci Burdge and Stoney Jackson</w:t>
+      </w:r>
+    </w:p>
+    <w:p>
+      <w:pPr>
+        <w:pStyle w:val="Compact"/>
+      </w:pPr>
+      <w:r>
+        <w:t xml:space="preserve">This work is licensed under the Creative Commons Attribution-ShareAlike 4.0 International License. To view a copy of this license, visit </w:t>
+      </w:r>
+      <w:hyperlink r:id="rId12" w:history="1">
+        <w:r>
+          <w:rPr>
+            <w:rStyle w:val="Hyperlink"/>
+          </w:rPr>
+          <w:t>http://creativecommons.org/licenses/by-sa/4.0/</w:t>
+        </w:r>
+      </w:hyperlink>
+      <w:r>
+        <w:t xml:space="preserve"> .</w:t>
+      </w:r>
     </w:p>
     <w:sectPr>
       <w:pgSz w:w="12240" w:h="15840"/>
@@ -3072,7 +2331,7 @@
 </file>
 
 <file path=word/endnotes.xml><?xml version="1.0" encoding="utf-8"?>
-<w:endnotes xmlns:wpc="http://schemas.microsoft.com/office/word/2010/wordprocessingCanvas" xmlns:mc="http://schemas.openxmlformats.org/markup-compatibility/2006" xmlns:o="urn:schemas-microsoft-com:office:office" xmlns:r="http://schemas.openxmlformats.org/officeDocument/2006/relationships" xmlns:m="http://schemas.openxmlformats.org/officeDocument/2006/math" xmlns:v="urn:schemas-microsoft-com:vml" xmlns:wp14="http://schemas.microsoft.com/office/word/2010/wordprocessingDrawing" xmlns:wp="http://schemas.openxmlformats.org/drawingml/2006/wordprocessingDrawing" xmlns:w10="urn:schemas-microsoft-com:office:word" xmlns:w="http://schemas.openxmlformats.org/wordprocessingml/2006/main" xmlns:w14="http://schemas.microsoft.com/office/word/2010/wordml" xmlns:w15="http://schemas.microsoft.com/office/word/2012/wordml" xmlns:wpg="http://schemas.microsoft.com/office/word/2010/wordprocessingGroup" xmlns:wpi="http://schemas.microsoft.com/office/word/2010/wordprocessingInk" xmlns:wne="http://schemas.microsoft.com/office/word/2006/wordml" xmlns:wps="http://schemas.microsoft.com/office/word/2010/wordprocessingShape" mc:Ignorable="w14 w15 wp14">
+<w:endnotes xmlns:wpc="http://schemas.microsoft.com/office/word/2010/wordprocessingCanvas" xmlns:mo="http://schemas.microsoft.com/office/mac/office/2008/main" xmlns:mc="http://schemas.openxmlformats.org/markup-compatibility/2006" xmlns:mv="urn:schemas-microsoft-com:mac:vml" xmlns:o="urn:schemas-microsoft-com:office:office" xmlns:r="http://schemas.openxmlformats.org/officeDocument/2006/relationships" xmlns:m="http://schemas.openxmlformats.org/officeDocument/2006/math" xmlns:v="urn:schemas-microsoft-com:vml" xmlns:wp14="http://schemas.microsoft.com/office/word/2010/wordprocessingDrawing" xmlns:wp="http://schemas.openxmlformats.org/drawingml/2006/wordprocessingDrawing" xmlns:w10="urn:schemas-microsoft-com:office:word" xmlns:w="http://schemas.openxmlformats.org/wordprocessingml/2006/main" xmlns:w14="http://schemas.microsoft.com/office/word/2010/wordml" xmlns:wpg="http://schemas.microsoft.com/office/word/2010/wordprocessingGroup" xmlns:wpi="http://schemas.microsoft.com/office/word/2010/wordprocessingInk" xmlns:wne="http://schemas.microsoft.com/office/word/2006/wordml" xmlns:wps="http://schemas.microsoft.com/office/word/2010/wordprocessingShape" mc:Ignorable="w14 wp14 mv">
   <w:endnote w:type="separator" w:id="-1">
     <w:p>
       <w:pPr>
@@ -3097,7 +2356,7 @@
 </file>
 
 <file path=word/footnotes.xml><?xml version="1.0" encoding="utf-8"?>
-<w:footnotes xmlns:wpc="http://schemas.microsoft.com/office/word/2010/wordprocessingCanvas" xmlns:mc="http://schemas.openxmlformats.org/markup-compatibility/2006" xmlns:o="urn:schemas-microsoft-com:office:office" xmlns:r="http://schemas.openxmlformats.org/officeDocument/2006/relationships" xmlns:m="http://schemas.openxmlformats.org/officeDocument/2006/math" xmlns:v="urn:schemas-microsoft-com:vml" xmlns:wp14="http://schemas.microsoft.com/office/word/2010/wordprocessingDrawing" xmlns:wp="http://schemas.openxmlformats.org/drawingml/2006/wordprocessingDrawing" xmlns:w10="urn:schemas-microsoft-com:office:word" xmlns:w="http://schemas.openxmlformats.org/wordprocessingml/2006/main" xmlns:w14="http://schemas.microsoft.com/office/word/2010/wordml" xmlns:w15="http://schemas.microsoft.com/office/word/2012/wordml" xmlns:wpg="http://schemas.microsoft.com/office/word/2010/wordprocessingGroup" xmlns:wpi="http://schemas.microsoft.com/office/word/2010/wordprocessingInk" xmlns:wne="http://schemas.microsoft.com/office/word/2006/wordml" xmlns:wps="http://schemas.microsoft.com/office/word/2010/wordprocessingShape" mc:Ignorable="w14 w15 wp14">
+<w:footnotes xmlns:wpc="http://schemas.microsoft.com/office/word/2010/wordprocessingCanvas" xmlns:mo="http://schemas.microsoft.com/office/mac/office/2008/main" xmlns:mc="http://schemas.openxmlformats.org/markup-compatibility/2006" xmlns:mv="urn:schemas-microsoft-com:mac:vml" xmlns:o="urn:schemas-microsoft-com:office:office" xmlns:r="http://schemas.openxmlformats.org/officeDocument/2006/relationships" xmlns:m="http://schemas.openxmlformats.org/officeDocument/2006/math" xmlns:v="urn:schemas-microsoft-com:vml" xmlns:wp14="http://schemas.microsoft.com/office/word/2010/wordprocessingDrawing" xmlns:wp="http://schemas.openxmlformats.org/drawingml/2006/wordprocessingDrawing" xmlns:w10="urn:schemas-microsoft-com:office:word" xmlns:w="http://schemas.openxmlformats.org/wordprocessingml/2006/main" xmlns:w14="http://schemas.microsoft.com/office/word/2010/wordml" xmlns:wpg="http://schemas.microsoft.com/office/word/2010/wordprocessingGroup" xmlns:wpi="http://schemas.microsoft.com/office/word/2010/wordprocessingInk" xmlns:wne="http://schemas.microsoft.com/office/word/2006/wordml" xmlns:wps="http://schemas.microsoft.com/office/word/2010/wordprocessingShape" mc:Ignorable="w14 wp14 mv">
   <w:footnote w:type="separator" w:id="-1">
     <w:p>
       <w:r>
@@ -3116,8 +2375,8 @@
 </file>
 
 <file path=word/numbering.xml><?xml version="1.0" encoding="utf-8"?>
-<w:numbering xmlns:wpc="http://schemas.microsoft.com/office/word/2010/wordprocessingCanvas" xmlns:mc="http://schemas.openxmlformats.org/markup-compatibility/2006" xmlns:o="urn:schemas-microsoft-com:office:office" xmlns:r="http://schemas.openxmlformats.org/officeDocument/2006/relationships" xmlns:m="http://schemas.openxmlformats.org/officeDocument/2006/math" xmlns:v="urn:schemas-microsoft-com:vml" xmlns:wp14="http://schemas.microsoft.com/office/word/2010/wordprocessingDrawing" xmlns:wp="http://schemas.openxmlformats.org/drawingml/2006/wordprocessingDrawing" xmlns:w10="urn:schemas-microsoft-com:office:word" xmlns:w="http://schemas.openxmlformats.org/wordprocessingml/2006/main" xmlns:w14="http://schemas.microsoft.com/office/word/2010/wordml" xmlns:w15="http://schemas.microsoft.com/office/word/2012/wordml" xmlns:wpg="http://schemas.microsoft.com/office/word/2010/wordprocessingGroup" xmlns:wpi="http://schemas.microsoft.com/office/word/2010/wordprocessingInk" xmlns:wne="http://schemas.microsoft.com/office/word/2006/wordml" xmlns:wps="http://schemas.microsoft.com/office/word/2010/wordprocessingShape" mc:Ignorable="w14 w15 wp14">
-  <w:abstractNum w:abstractNumId="0" w15:restartNumberingAfterBreak="0">
+<w:numbering xmlns:wpc="http://schemas.microsoft.com/office/word/2010/wordprocessingCanvas" xmlns:mo="http://schemas.microsoft.com/office/mac/office/2008/main" xmlns:mc="http://schemas.openxmlformats.org/markup-compatibility/2006" xmlns:mv="urn:schemas-microsoft-com:mac:vml" xmlns:o="urn:schemas-microsoft-com:office:office" xmlns:r="http://schemas.openxmlformats.org/officeDocument/2006/relationships" xmlns:m="http://schemas.openxmlformats.org/officeDocument/2006/math" xmlns:v="urn:schemas-microsoft-com:vml" xmlns:wp14="http://schemas.microsoft.com/office/word/2010/wordprocessingDrawing" xmlns:wp="http://schemas.openxmlformats.org/drawingml/2006/wordprocessingDrawing" xmlns:w10="urn:schemas-microsoft-com:office:word" xmlns:w="http://schemas.openxmlformats.org/wordprocessingml/2006/main" xmlns:w14="http://schemas.microsoft.com/office/word/2010/wordml" xmlns:wpg="http://schemas.microsoft.com/office/word/2010/wordprocessingGroup" xmlns:wpi="http://schemas.microsoft.com/office/word/2010/wordprocessingInk" xmlns:wne="http://schemas.microsoft.com/office/word/2006/wordml" xmlns:wps="http://schemas.microsoft.com/office/word/2010/wordprocessingShape" mc:Ignorable="w14 wp14 mv">
+  <w:abstractNum w:abstractNumId="0">
     <w:nsid w:val="E17F69BA"/>
     <w:multiLevelType w:val="multilevel"/>
     <w:tmpl w:val="EFE24BFE"/>
@@ -3209,7 +2468,7 @@
       <w:lvlJc w:val="left"/>
     </w:lvl>
   </w:abstractNum>
-  <w:abstractNum w:abstractNumId="1" w15:restartNumberingAfterBreak="0">
+  <w:abstractNum w:abstractNumId="1">
     <w:nsid w:val="12A8904B"/>
     <w:multiLevelType w:val="multilevel"/>
     <w:tmpl w:val="922C198A"/>
@@ -3301,7 +2560,7 @@
       <w:lvlJc w:val="left"/>
     </w:lvl>
   </w:abstractNum>
-  <w:abstractNum w:abstractNumId="2" w15:restartNumberingAfterBreak="0">
+  <w:abstractNum w:abstractNumId="2">
     <w:nsid w:val="3EA809F9"/>
     <w:multiLevelType w:val="multilevel"/>
     <w:tmpl w:val="D10AE396"/>
@@ -3393,7 +2652,7 @@
       <w:lvlJc w:val="left"/>
     </w:lvl>
   </w:abstractNum>
-  <w:abstractNum w:abstractNumId="3" w15:restartNumberingAfterBreak="0">
+  <w:abstractNum w:abstractNumId="3">
     <w:nsid w:val="46A974F4"/>
     <w:multiLevelType w:val="multilevel"/>
     <w:tmpl w:val="F7565036"/>
@@ -3542,7 +2801,7 @@
       </w:rPr>
     </w:lvl>
   </w:abstractNum>
-  <w:abstractNum w:abstractNumId="4" w15:restartNumberingAfterBreak="0">
+  <w:abstractNum w:abstractNumId="4">
     <w:nsid w:val="4A5978A2"/>
     <w:multiLevelType w:val="hybridMultilevel"/>
     <w:tmpl w:val="4F328AFC"/>
@@ -3655,7 +2914,7 @@
       </w:rPr>
     </w:lvl>
   </w:abstractNum>
-  <w:abstractNum w:abstractNumId="5" w15:restartNumberingAfterBreak="0">
+  <w:abstractNum w:abstractNumId="5">
     <w:nsid w:val="51B96367"/>
     <w:multiLevelType w:val="hybridMultilevel"/>
     <w:tmpl w:val="436E3802"/>
@@ -3768,7 +3027,7 @@
       </w:rPr>
     </w:lvl>
   </w:abstractNum>
-  <w:abstractNum w:abstractNumId="6" w15:restartNumberingAfterBreak="0">
+  <w:abstractNum w:abstractNumId="6">
     <w:nsid w:val="542AB40D"/>
     <w:multiLevelType w:val="multilevel"/>
     <w:tmpl w:val="150E0AE8"/>
@@ -3867,7 +3126,7 @@
       <w:lvlJc w:val="left"/>
     </w:lvl>
   </w:abstractNum>
-  <w:abstractNum w:abstractNumId="7" w15:restartNumberingAfterBreak="0">
+  <w:abstractNum w:abstractNumId="7">
     <w:nsid w:val="5C254C2F"/>
     <w:multiLevelType w:val="hybridMultilevel"/>
     <w:tmpl w:val="F65E22C2"/>
@@ -4182,7 +3441,7 @@
 </file>
 
 <file path=word/styles.xml><?xml version="1.0" encoding="utf-8"?>
-<w:styles xmlns:mc="http://schemas.openxmlformats.org/markup-compatibility/2006" xmlns:r="http://schemas.openxmlformats.org/officeDocument/2006/relationships" xmlns:w="http://schemas.openxmlformats.org/wordprocessingml/2006/main" xmlns:w14="http://schemas.microsoft.com/office/word/2010/wordml" xmlns:w15="http://schemas.microsoft.com/office/word/2012/wordml" mc:Ignorable="w14 w15">
+<w:styles xmlns:mc="http://schemas.openxmlformats.org/markup-compatibility/2006" xmlns:r="http://schemas.openxmlformats.org/officeDocument/2006/relationships" xmlns:w="http://schemas.openxmlformats.org/wordprocessingml/2006/main" xmlns:w14="http://schemas.microsoft.com/office/word/2010/wordml" mc:Ignorable="w14">
   <w:docDefaults>
     <w:rPrDefault>
       <w:rPr>
@@ -4198,7 +3457,7 @@
       </w:pPr>
     </w:pPrDefault>
   </w:docDefaults>
-  <w:latentStyles w:defLockedState="0" w:defUIPriority="0" w:defSemiHidden="0" w:defUnhideWhenUsed="0" w:defQFormat="0" w:count="371">
+  <w:latentStyles w:defLockedState="0" w:defUIPriority="0" w:defSemiHidden="0" w:defUnhideWhenUsed="0" w:defQFormat="0" w:count="276">
     <w:lsdException w:name="heading 2" w:uiPriority="9" w:qFormat="1"/>
     <w:lsdException w:name="index 1" w:semiHidden="1" w:unhideWhenUsed="1"/>
     <w:lsdException w:name="index 7" w:semiHidden="1" w:unhideWhenUsed="1"/>
@@ -4331,202 +3590,9 @@
     <w:lsdException w:name="Balloon Text" w:semiHidden="1" w:unhideWhenUsed="1"/>
     <w:lsdException w:name="Table Theme" w:semiHidden="1" w:unhideWhenUsed="1"/>
     <w:lsdException w:name="Placeholder Text" w:semiHidden="1"/>
-    <w:lsdException w:name="Light Shading"/>
-    <w:lsdException w:name="Light List"/>
-    <w:lsdException w:name="Light Grid"/>
-    <w:lsdException w:name="Medium Shading 1"/>
-    <w:lsdException w:name="Medium Shading 2"/>
-    <w:lsdException w:name="Medium List 1"/>
-    <w:lsdException w:name="Medium List 2"/>
-    <w:lsdException w:name="Medium Grid 1"/>
-    <w:lsdException w:name="Medium Grid 2"/>
-    <w:lsdException w:name="Medium Grid 3"/>
-    <w:lsdException w:name="Dark List"/>
-    <w:lsdException w:name="Colorful Shading"/>
-    <w:lsdException w:name="Colorful List"/>
-    <w:lsdException w:name="Colorful Grid"/>
-    <w:lsdException w:name="Light Shading Accent 1"/>
-    <w:lsdException w:name="Light List Accent 1"/>
-    <w:lsdException w:name="Light Grid Accent 1"/>
-    <w:lsdException w:name="Medium Shading 1 Accent 1"/>
-    <w:lsdException w:name="Medium Shading 2 Accent 1"/>
-    <w:lsdException w:name="Medium List 1 Accent 1"/>
     <w:lsdException w:name="Revision" w:semiHidden="1"/>
-    <w:lsdException w:name="Medium List 2 Accent 1"/>
-    <w:lsdException w:name="Medium Grid 1 Accent 1"/>
-    <w:lsdException w:name="Medium Grid 2 Accent 1"/>
-    <w:lsdException w:name="Medium Grid 3 Accent 1"/>
-    <w:lsdException w:name="Dark List Accent 1"/>
-    <w:lsdException w:name="Colorful Shading Accent 1"/>
-    <w:lsdException w:name="Colorful List Accent 1"/>
-    <w:lsdException w:name="Colorful Grid Accent 1"/>
-    <w:lsdException w:name="Light Shading Accent 2"/>
-    <w:lsdException w:name="Light List Accent 2"/>
-    <w:lsdException w:name="Light Grid Accent 2"/>
-    <w:lsdException w:name="Medium Shading 1 Accent 2"/>
-    <w:lsdException w:name="Medium Shading 2 Accent 2"/>
-    <w:lsdException w:name="Medium List 1 Accent 2"/>
-    <w:lsdException w:name="Medium List 2 Accent 2"/>
-    <w:lsdException w:name="Medium Grid 1 Accent 2"/>
-    <w:lsdException w:name="Medium Grid 2 Accent 2"/>
-    <w:lsdException w:name="Medium Grid 3 Accent 2"/>
-    <w:lsdException w:name="Dark List Accent 2"/>
-    <w:lsdException w:name="Colorful Shading Accent 2"/>
-    <w:lsdException w:name="Colorful List Accent 2"/>
-    <w:lsdException w:name="Colorful Grid Accent 2"/>
-    <w:lsdException w:name="Light Shading Accent 3"/>
-    <w:lsdException w:name="Light List Accent 3"/>
-    <w:lsdException w:name="Light Grid Accent 3"/>
-    <w:lsdException w:name="Medium Shading 1 Accent 3"/>
-    <w:lsdException w:name="Medium Shading 2 Accent 3"/>
-    <w:lsdException w:name="Medium List 1 Accent 3"/>
-    <w:lsdException w:name="Medium List 2 Accent 3"/>
-    <w:lsdException w:name="Medium Grid 1 Accent 3"/>
-    <w:lsdException w:name="Medium Grid 2 Accent 3"/>
-    <w:lsdException w:name="Medium Grid 3 Accent 3"/>
-    <w:lsdException w:name="Dark List Accent 3"/>
-    <w:lsdException w:name="Colorful Shading Accent 3"/>
-    <w:lsdException w:name="Colorful List Accent 3"/>
-    <w:lsdException w:name="Colorful Grid Accent 3"/>
-    <w:lsdException w:name="Light Shading Accent 4"/>
-    <w:lsdException w:name="Light List Accent 4"/>
-    <w:lsdException w:name="Light Grid Accent 4"/>
-    <w:lsdException w:name="Medium Shading 1 Accent 4"/>
-    <w:lsdException w:name="Medium Shading 2 Accent 4"/>
-    <w:lsdException w:name="Medium List 1 Accent 4"/>
-    <w:lsdException w:name="Medium List 2 Accent 4"/>
-    <w:lsdException w:name="Medium Grid 1 Accent 4"/>
-    <w:lsdException w:name="Medium Grid 2 Accent 4"/>
-    <w:lsdException w:name="Medium Grid 3 Accent 4"/>
-    <w:lsdException w:name="Dark List Accent 4"/>
-    <w:lsdException w:name="Colorful Shading Accent 4"/>
-    <w:lsdException w:name="Colorful List Accent 4"/>
-    <w:lsdException w:name="Colorful Grid Accent 4"/>
-    <w:lsdException w:name="Light Shading Accent 5"/>
-    <w:lsdException w:name="Light List Accent 5"/>
-    <w:lsdException w:name="Light Grid Accent 5"/>
-    <w:lsdException w:name="Medium Shading 1 Accent 5"/>
-    <w:lsdException w:name="Medium Shading 2 Accent 5"/>
-    <w:lsdException w:name="Medium List 1 Accent 5"/>
-    <w:lsdException w:name="Medium List 2 Accent 5"/>
-    <w:lsdException w:name="Medium Grid 1 Accent 5"/>
-    <w:lsdException w:name="Medium Grid 2 Accent 5"/>
-    <w:lsdException w:name="Medium Grid 3 Accent 5"/>
-    <w:lsdException w:name="Dark List Accent 5"/>
-    <w:lsdException w:name="Colorful Shading Accent 5"/>
-    <w:lsdException w:name="Colorful List Accent 5"/>
-    <w:lsdException w:name="Colorful Grid Accent 5"/>
-    <w:lsdException w:name="Light Shading Accent 6"/>
-    <w:lsdException w:name="Light List Accent 6"/>
-    <w:lsdException w:name="Light Grid Accent 6"/>
-    <w:lsdException w:name="Medium Shading 1 Accent 6"/>
-    <w:lsdException w:name="Medium Shading 2 Accent 6"/>
-    <w:lsdException w:name="Medium List 1 Accent 6"/>
-    <w:lsdException w:name="Medium List 2 Accent 6"/>
-    <w:lsdException w:name="Medium Grid 1 Accent 6"/>
-    <w:lsdException w:name="Medium Grid 2 Accent 6"/>
-    <w:lsdException w:name="Medium Grid 3 Accent 6"/>
-    <w:lsdException w:name="Dark List Accent 6"/>
-    <w:lsdException w:name="Colorful Shading Accent 6"/>
-    <w:lsdException w:name="Colorful List Accent 6"/>
-    <w:lsdException w:name="Colorful Grid Accent 6"/>
     <w:lsdException w:name="Bibliography" w:semiHidden="1" w:unhideWhenUsed="1"/>
     <w:lsdException w:name="TOC Heading" w:semiHidden="1" w:unhideWhenUsed="1"/>
-    <w:lsdException w:name="Grid Table 4" w:uiPriority="49"/>
-    <w:lsdException w:name="Grid Table 5 Dark" w:uiPriority="50"/>
-    <w:lsdException w:name="Grid Table 6 Colorful" w:uiPriority="51"/>
-    <w:lsdException w:name="Grid Table 7 Colorful" w:uiPriority="52"/>
-    <w:lsdException w:name="Grid Table 1 Light Accent 1" w:uiPriority="46"/>
-    <w:lsdException w:name="Grid Table 2 Accent 1" w:uiPriority="47"/>
-    <w:lsdException w:name="Grid Table 3 Accent 1" w:uiPriority="48"/>
-    <w:lsdException w:name="Grid Table 4 Accent 1" w:uiPriority="49"/>
-    <w:lsdException w:name="Grid Table 5 Dark Accent 1" w:uiPriority="50"/>
-    <w:lsdException w:name="Grid Table 6 Colorful Accent 1" w:uiPriority="51"/>
-    <w:lsdException w:name="Grid Table 7 Colorful Accent 1" w:uiPriority="52"/>
-    <w:lsdException w:name="Grid Table 1 Light Accent 2" w:uiPriority="46"/>
-    <w:lsdException w:name="Grid Table 2 Accent 2" w:uiPriority="47"/>
-    <w:lsdException w:name="Grid Table 3 Accent 2" w:uiPriority="48"/>
-    <w:lsdException w:name="Grid Table 4 Accent 2" w:uiPriority="49"/>
-    <w:lsdException w:name="Grid Table 5 Dark Accent 2" w:uiPriority="50"/>
-    <w:lsdException w:name="Grid Table 6 Colorful Accent 2" w:uiPriority="51"/>
-    <w:lsdException w:name="Grid Table 7 Colorful Accent 2" w:uiPriority="52"/>
-    <w:lsdException w:name="Grid Table 1 Light Accent 3" w:uiPriority="46"/>
-    <w:lsdException w:name="Grid Table 2 Accent 3" w:uiPriority="47"/>
-    <w:lsdException w:name="Grid Table 3 Accent 3" w:uiPriority="48"/>
-    <w:lsdException w:name="Grid Table 4 Accent 3" w:uiPriority="49"/>
-    <w:lsdException w:name="Grid Table 5 Dark Accent 3" w:uiPriority="50"/>
-    <w:lsdException w:name="Grid Table 6 Colorful Accent 3" w:uiPriority="51"/>
-    <w:lsdException w:name="Grid Table 7 Colorful Accent 3" w:uiPriority="52"/>
-    <w:lsdException w:name="Grid Table 1 Light Accent 4" w:uiPriority="46"/>
-    <w:lsdException w:name="Grid Table 2 Accent 4" w:uiPriority="47"/>
-    <w:lsdException w:name="Grid Table 3 Accent 4" w:uiPriority="48"/>
-    <w:lsdException w:name="Grid Table 4 Accent 4" w:uiPriority="49"/>
-    <w:lsdException w:name="Grid Table 5 Dark Accent 4" w:uiPriority="50"/>
-    <w:lsdException w:name="Grid Table 6 Colorful Accent 4" w:uiPriority="51"/>
-    <w:lsdException w:name="Grid Table 7 Colorful Accent 4" w:uiPriority="52"/>
-    <w:lsdException w:name="Grid Table 1 Light Accent 5" w:uiPriority="46"/>
-    <w:lsdException w:name="Grid Table 2 Accent 5" w:uiPriority="47"/>
-    <w:lsdException w:name="Grid Table 3 Accent 5" w:uiPriority="48"/>
-    <w:lsdException w:name="Grid Table 4 Accent 5" w:uiPriority="49"/>
-    <w:lsdException w:name="Grid Table 5 Dark Accent 5" w:uiPriority="50"/>
-    <w:lsdException w:name="Grid Table 6 Colorful Accent 5" w:uiPriority="51"/>
-    <w:lsdException w:name="Grid Table 7 Colorful Accent 5" w:uiPriority="52"/>
-    <w:lsdException w:name="Grid Table 1 Light Accent 6" w:uiPriority="46"/>
-    <w:lsdException w:name="Grid Table 2 Accent 6" w:uiPriority="47"/>
-    <w:lsdException w:name="Grid Table 3 Accent 6" w:uiPriority="48"/>
-    <w:lsdException w:name="Grid Table 4 Accent 6" w:uiPriority="49"/>
-    <w:lsdException w:name="Grid Table 5 Dark Accent 6" w:uiPriority="50"/>
-    <w:lsdException w:name="Grid Table 6 Colorful Accent 6" w:uiPriority="51"/>
-    <w:lsdException w:name="Grid Table 7 Colorful Accent 6" w:uiPriority="52"/>
-    <w:lsdException w:name="List Table 1 Light" w:uiPriority="46"/>
-    <w:lsdException w:name="List Table 2" w:uiPriority="47"/>
-    <w:lsdException w:name="List Table 3" w:uiPriority="48"/>
-    <w:lsdException w:name="List Table 4" w:uiPriority="49"/>
-    <w:lsdException w:name="List Table 5 Dark" w:uiPriority="50"/>
-    <w:lsdException w:name="List Table 6 Colorful" w:uiPriority="51"/>
-    <w:lsdException w:name="List Table 7 Colorful" w:uiPriority="52"/>
-    <w:lsdException w:name="List Table 1 Light Accent 1" w:uiPriority="46"/>
-    <w:lsdException w:name="List Table 2 Accent 1" w:uiPriority="47"/>
-    <w:lsdException w:name="List Table 3 Accent 1" w:uiPriority="48"/>
-    <w:lsdException w:name="List Table 4 Accent 1" w:uiPriority="49"/>
-    <w:lsdException w:name="List Table 5 Dark Accent 1" w:uiPriority="50"/>
-    <w:lsdException w:name="List Table 6 Colorful Accent 1" w:uiPriority="51"/>
-    <w:lsdException w:name="List Table 7 Colorful Accent 1" w:uiPriority="52"/>
-    <w:lsdException w:name="List Table 1 Light Accent 2" w:uiPriority="46"/>
-    <w:lsdException w:name="List Table 2 Accent 2" w:uiPriority="47"/>
-    <w:lsdException w:name="List Table 3 Accent 2" w:uiPriority="48"/>
-    <w:lsdException w:name="List Table 4 Accent 2" w:uiPriority="49"/>
-    <w:lsdException w:name="List Table 5 Dark Accent 2" w:uiPriority="50"/>
-    <w:lsdException w:name="List Table 6 Colorful Accent 2" w:uiPriority="51"/>
-    <w:lsdException w:name="List Table 7 Colorful Accent 2" w:uiPriority="52"/>
-    <w:lsdException w:name="List Table 1 Light Accent 3" w:uiPriority="46"/>
-    <w:lsdException w:name="List Table 2 Accent 3" w:uiPriority="47"/>
-    <w:lsdException w:name="List Table 3 Accent 3" w:uiPriority="48"/>
-    <w:lsdException w:name="List Table 4 Accent 3" w:uiPriority="49"/>
-    <w:lsdException w:name="List Table 5 Dark Accent 3" w:uiPriority="50"/>
-    <w:lsdException w:name="List Table 6 Colorful Accent 3" w:uiPriority="51"/>
-    <w:lsdException w:name="List Table 7 Colorful Accent 3" w:uiPriority="52"/>
-    <w:lsdException w:name="List Table 1 Light Accent 4" w:uiPriority="46"/>
-    <w:lsdException w:name="List Table 2 Accent 4" w:uiPriority="47"/>
-    <w:lsdException w:name="List Table 3 Accent 4" w:uiPriority="48"/>
-    <w:lsdException w:name="List Table 4 Accent 4" w:uiPriority="49"/>
-    <w:lsdException w:name="List Table 5 Dark Accent 4" w:uiPriority="50"/>
-    <w:lsdException w:name="List Table 6 Colorful Accent 4" w:uiPriority="51"/>
-    <w:lsdException w:name="List Table 7 Colorful Accent 4" w:uiPriority="52"/>
-    <w:lsdException w:name="List Table 1 Light Accent 5" w:uiPriority="46"/>
-    <w:lsdException w:name="List Table 2 Accent 5" w:uiPriority="47"/>
-    <w:lsdException w:name="List Table 3 Accent 5" w:uiPriority="48"/>
-    <w:lsdException w:name="List Table 4 Accent 5" w:uiPriority="49"/>
-    <w:lsdException w:name="List Table 5 Dark Accent 5" w:uiPriority="50"/>
-    <w:lsdException w:name="List Table 6 Colorful Accent 5" w:uiPriority="51"/>
-    <w:lsdException w:name="List Table 7 Colorful Accent 5" w:uiPriority="52"/>
-    <w:lsdException w:name="List Table 1 Light Accent 6" w:uiPriority="46"/>
-    <w:lsdException w:name="List Table 2 Accent 6" w:uiPriority="47"/>
-    <w:lsdException w:name="List Table 3 Accent 6" w:uiPriority="48"/>
-    <w:lsdException w:name="List Table 4 Accent 6" w:uiPriority="49"/>
-    <w:lsdException w:name="List Table 5 Dark Accent 6" w:uiPriority="50"/>
-    <w:lsdException w:name="List Table 6 Colorful Accent 6" w:uiPriority="51"/>
-    <w:lsdException w:name="List Table 7 Colorful Accent 6" w:uiPriority="52"/>
   </w:latentStyles>
   <w:style w:type="paragraph" w:default="1" w:styleId="Normal">
     <w:name w:val="Normal"/>
@@ -5284,6 +4350,192 @@
     <w:rPr>
       <w:rFonts w:ascii="Times New Roman" w:eastAsia="Times New Roman" w:hAnsi="Times New Roman" w:cs="Times New Roman"/>
     </w:rPr>
+  </w:style>
+</w:styles>
+</file>
+
+<file path=word/stylesWithEffects.xml><?xml version="1.0" encoding="utf-8"?>
+<w:styles xmlns:wpc="http://schemas.microsoft.com/office/word/2010/wordprocessingCanvas" xmlns:mo="http://schemas.microsoft.com/office/mac/office/2008/main" xmlns:mc="http://schemas.openxmlformats.org/markup-compatibility/2006" xmlns:mv="urn:schemas-microsoft-com:mac:vml" xmlns:o="urn:schemas-microsoft-com:office:office" xmlns:r="http://schemas.openxmlformats.org/officeDocument/2006/relationships" xmlns:m="http://schemas.openxmlformats.org/officeDocument/2006/math" xmlns:v="urn:schemas-microsoft-com:vml" xmlns:wp14="http://schemas.microsoft.com/office/word/2010/wordprocessingDrawing" xmlns:wp="http://schemas.openxmlformats.org/drawingml/2006/wordprocessingDrawing" xmlns:w10="urn:schemas-microsoft-com:office:word" xmlns:w="http://schemas.openxmlformats.org/wordprocessingml/2006/main" xmlns:w14="http://schemas.microsoft.com/office/word/2010/wordml" xmlns:wpg="http://schemas.microsoft.com/office/word/2010/wordprocessingGroup" xmlns:wpi="http://schemas.microsoft.com/office/word/2010/wordprocessingInk" xmlns:wne="http://schemas.microsoft.com/office/word/2006/wordml" xmlns:wps="http://schemas.microsoft.com/office/word/2010/wordprocessingShape" mc:Ignorable="w14 wp14 mv">
+  <w:docDefaults>
+    <w:rPrDefault>
+      <w:rPr>
+        <w:rFonts w:asciiTheme="minorHAnsi" w:eastAsiaTheme="minorEastAsia" w:hAnsiTheme="minorHAnsi" w:cstheme="minorBidi"/>
+        <w:sz w:val="24"/>
+        <w:szCs w:val="24"/>
+        <w:lang w:val="en-US" w:eastAsia="ja-JP" w:bidi="ar-SA"/>
+      </w:rPr>
+    </w:rPrDefault>
+    <w:pPrDefault/>
+  </w:docDefaults>
+  <w:latentStyles w:defLockedState="0" w:defUIPriority="99" w:defSemiHidden="1" w:defUnhideWhenUsed="1" w:defQFormat="0" w:count="276">
+    <w:lsdException w:name="Normal" w:semiHidden="0" w:uiPriority="0" w:unhideWhenUsed="0" w:qFormat="1"/>
+    <w:lsdException w:name="heading 1" w:semiHidden="0" w:uiPriority="9" w:unhideWhenUsed="0" w:qFormat="1"/>
+    <w:lsdException w:name="heading 2" w:uiPriority="9" w:qFormat="1"/>
+    <w:lsdException w:name="heading 3" w:uiPriority="9" w:qFormat="1"/>
+    <w:lsdException w:name="heading 4" w:uiPriority="9" w:qFormat="1"/>
+    <w:lsdException w:name="heading 5" w:uiPriority="9" w:qFormat="1"/>
+    <w:lsdException w:name="heading 6" w:uiPriority="9" w:qFormat="1"/>
+    <w:lsdException w:name="heading 7" w:uiPriority="9" w:qFormat="1"/>
+    <w:lsdException w:name="heading 8" w:uiPriority="9" w:qFormat="1"/>
+    <w:lsdException w:name="heading 9" w:uiPriority="9" w:qFormat="1"/>
+    <w:lsdException w:name="toc 1" w:uiPriority="39"/>
+    <w:lsdException w:name="toc 2" w:uiPriority="39"/>
+    <w:lsdException w:name="toc 3" w:uiPriority="39"/>
+    <w:lsdException w:name="toc 4" w:uiPriority="39"/>
+    <w:lsdException w:name="toc 5" w:uiPriority="39"/>
+    <w:lsdException w:name="toc 6" w:uiPriority="39"/>
+    <w:lsdException w:name="toc 7" w:uiPriority="39"/>
+    <w:lsdException w:name="toc 8" w:uiPriority="39"/>
+    <w:lsdException w:name="toc 9" w:uiPriority="39"/>
+    <w:lsdException w:name="caption" w:uiPriority="35" w:qFormat="1"/>
+    <w:lsdException w:name="Title" w:semiHidden="0" w:uiPriority="10" w:unhideWhenUsed="0" w:qFormat="1"/>
+    <w:lsdException w:name="Default Paragraph Font" w:uiPriority="1"/>
+    <w:lsdException w:name="Subtitle" w:semiHidden="0" w:uiPriority="11" w:unhideWhenUsed="0" w:qFormat="1"/>
+    <w:lsdException w:name="Strong" w:semiHidden="0" w:uiPriority="22" w:unhideWhenUsed="0" w:qFormat="1"/>
+    <w:lsdException w:name="Emphasis" w:semiHidden="0" w:uiPriority="20" w:unhideWhenUsed="0" w:qFormat="1"/>
+    <w:lsdException w:name="Table Grid" w:semiHidden="0" w:uiPriority="59" w:unhideWhenUsed="0"/>
+    <w:lsdException w:name="Placeholder Text" w:unhideWhenUsed="0"/>
+    <w:lsdException w:name="No Spacing" w:semiHidden="0" w:uiPriority="1" w:unhideWhenUsed="0" w:qFormat="1"/>
+    <w:lsdException w:name="Light Shading" w:semiHidden="0" w:uiPriority="60" w:unhideWhenUsed="0"/>
+    <w:lsdException w:name="Light List" w:semiHidden="0" w:uiPriority="61" w:unhideWhenUsed="0"/>
+    <w:lsdException w:name="Light Grid" w:semiHidden="0" w:uiPriority="62" w:unhideWhenUsed="0"/>
+    <w:lsdException w:name="Medium Shading 1" w:semiHidden="0" w:uiPriority="63" w:unhideWhenUsed="0"/>
+    <w:lsdException w:name="Medium Shading 2" w:semiHidden="0" w:uiPriority="64" w:unhideWhenUsed="0"/>
+    <w:lsdException w:name="Medium List 1" w:semiHidden="0" w:uiPriority="65" w:unhideWhenUsed="0"/>
+    <w:lsdException w:name="Medium List 2" w:semiHidden="0" w:uiPriority="66" w:unhideWhenUsed="0"/>
+    <w:lsdException w:name="Medium Grid 1" w:semiHidden="0" w:uiPriority="67" w:unhideWhenUsed="0"/>
+    <w:lsdException w:name="Medium Grid 2" w:semiHidden="0" w:uiPriority="68" w:unhideWhenUsed="0"/>
+    <w:lsdException w:name="Medium Grid 3" w:semiHidden="0" w:uiPriority="69" w:unhideWhenUsed="0"/>
+    <w:lsdException w:name="Dark List" w:semiHidden="0" w:uiPriority="70" w:unhideWhenUsed="0"/>
+    <w:lsdException w:name="Colorful Shading" w:semiHidden="0" w:uiPriority="71" w:unhideWhenUsed="0"/>
+    <w:lsdException w:name="Colorful List" w:semiHidden="0" w:uiPriority="72" w:unhideWhenUsed="0"/>
+    <w:lsdException w:name="Colorful Grid" w:semiHidden="0" w:uiPriority="73" w:unhideWhenUsed="0"/>
+    <w:lsdException w:name="Light Shading Accent 1" w:semiHidden="0" w:uiPriority="60" w:unhideWhenUsed="0"/>
+    <w:lsdException w:name="Light List Accent 1" w:semiHidden="0" w:uiPriority="61" w:unhideWhenUsed="0"/>
+    <w:lsdException w:name="Light Grid Accent 1" w:semiHidden="0" w:uiPriority="62" w:unhideWhenUsed="0"/>
+    <w:lsdException w:name="Medium Shading 1 Accent 1" w:semiHidden="0" w:uiPriority="63" w:unhideWhenUsed="0"/>
+    <w:lsdException w:name="Medium Shading 2 Accent 1" w:semiHidden="0" w:uiPriority="64" w:unhideWhenUsed="0"/>
+    <w:lsdException w:name="Medium List 1 Accent 1" w:semiHidden="0" w:uiPriority="65" w:unhideWhenUsed="0"/>
+    <w:lsdException w:name="Revision" w:unhideWhenUsed="0"/>
+    <w:lsdException w:name="List Paragraph" w:semiHidden="0" w:uiPriority="34" w:unhideWhenUsed="0" w:qFormat="1"/>
+    <w:lsdException w:name="Quote" w:semiHidden="0" w:uiPriority="29" w:unhideWhenUsed="0" w:qFormat="1"/>
+    <w:lsdException w:name="Intense Quote" w:semiHidden="0" w:uiPriority="30" w:unhideWhenUsed="0" w:qFormat="1"/>
+    <w:lsdException w:name="Medium List 2 Accent 1" w:semiHidden="0" w:uiPriority="66" w:unhideWhenUsed="0"/>
+    <w:lsdException w:name="Medium Grid 1 Accent 1" w:semiHidden="0" w:uiPriority="67" w:unhideWhenUsed="0"/>
+    <w:lsdException w:name="Medium Grid 2 Accent 1" w:semiHidden="0" w:uiPriority="68" w:unhideWhenUsed="0"/>
+    <w:lsdException w:name="Medium Grid 3 Accent 1" w:semiHidden="0" w:uiPriority="69" w:unhideWhenUsed="0"/>
+    <w:lsdException w:name="Dark List Accent 1" w:semiHidden="0" w:uiPriority="70" w:unhideWhenUsed="0"/>
+    <w:lsdException w:name="Colorful Shading Accent 1" w:semiHidden="0" w:uiPriority="71" w:unhideWhenUsed="0"/>
+    <w:lsdException w:name="Colorful List Accent 1" w:semiHidden="0" w:uiPriority="72" w:unhideWhenUsed="0"/>
+    <w:lsdException w:name="Colorful Grid Accent 1" w:semiHidden="0" w:uiPriority="73" w:unhideWhenUsed="0"/>
+    <w:lsdException w:name="Light Shading Accent 2" w:semiHidden="0" w:uiPriority="60" w:unhideWhenUsed="0"/>
+    <w:lsdException w:name="Light List Accent 2" w:semiHidden="0" w:uiPriority="61" w:unhideWhenUsed="0"/>
+    <w:lsdException w:name="Light Grid Accent 2" w:semiHidden="0" w:uiPriority="62" w:unhideWhenUsed="0"/>
+    <w:lsdException w:name="Medium Shading 1 Accent 2" w:semiHidden="0" w:uiPriority="63" w:unhideWhenUsed="0"/>
+    <w:lsdException w:name="Medium Shading 2 Accent 2" w:semiHidden="0" w:uiPriority="64" w:unhideWhenUsed="0"/>
+    <w:lsdException w:name="Medium List 1 Accent 2" w:semiHidden="0" w:uiPriority="65" w:unhideWhenUsed="0"/>
+    <w:lsdException w:name="Medium List 2 Accent 2" w:semiHidden="0" w:uiPriority="66" w:unhideWhenUsed="0"/>
+    <w:lsdException w:name="Medium Grid 1 Accent 2" w:semiHidden="0" w:uiPriority="67" w:unhideWhenUsed="0"/>
+    <w:lsdException w:name="Medium Grid 2 Accent 2" w:semiHidden="0" w:uiPriority="68" w:unhideWhenUsed="0"/>
+    <w:lsdException w:name="Medium Grid 3 Accent 2" w:semiHidden="0" w:uiPriority="69" w:unhideWhenUsed="0"/>
+    <w:lsdException w:name="Dark List Accent 2" w:semiHidden="0" w:uiPriority="70" w:unhideWhenUsed="0"/>
+    <w:lsdException w:name="Colorful Shading Accent 2" w:semiHidden="0" w:uiPriority="71" w:unhideWhenUsed="0"/>
+    <w:lsdException w:name="Colorful List Accent 2" w:semiHidden="0" w:uiPriority="72" w:unhideWhenUsed="0"/>
+    <w:lsdException w:name="Colorful Grid Accent 2" w:semiHidden="0" w:uiPriority="73" w:unhideWhenUsed="0"/>
+    <w:lsdException w:name="Light Shading Accent 3" w:semiHidden="0" w:uiPriority="60" w:unhideWhenUsed="0"/>
+    <w:lsdException w:name="Light List Accent 3" w:semiHidden="0" w:uiPriority="61" w:unhideWhenUsed="0"/>
+    <w:lsdException w:name="Light Grid Accent 3" w:semiHidden="0" w:uiPriority="62" w:unhideWhenUsed="0"/>
+    <w:lsdException w:name="Medium Shading 1 Accent 3" w:semiHidden="0" w:uiPriority="63" w:unhideWhenUsed="0"/>
+    <w:lsdException w:name="Medium Shading 2 Accent 3" w:semiHidden="0" w:uiPriority="64" w:unhideWhenUsed="0"/>
+    <w:lsdException w:name="Medium List 1 Accent 3" w:semiHidden="0" w:uiPriority="65" w:unhideWhenUsed="0"/>
+    <w:lsdException w:name="Medium List 2 Accent 3" w:semiHidden="0" w:uiPriority="66" w:unhideWhenUsed="0"/>
+    <w:lsdException w:name="Medium Grid 1 Accent 3" w:semiHidden="0" w:uiPriority="67" w:unhideWhenUsed="0"/>
+    <w:lsdException w:name="Medium Grid 2 Accent 3" w:semiHidden="0" w:uiPriority="68" w:unhideWhenUsed="0"/>
+    <w:lsdException w:name="Medium Grid 3 Accent 3" w:semiHidden="0" w:uiPriority="69" w:unhideWhenUsed="0"/>
+    <w:lsdException w:name="Dark List Accent 3" w:semiHidden="0" w:uiPriority="70" w:unhideWhenUsed="0"/>
+    <w:lsdException w:name="Colorful Shading Accent 3" w:semiHidden="0" w:uiPriority="71" w:unhideWhenUsed="0"/>
+    <w:lsdException w:name="Colorful List Accent 3" w:semiHidden="0" w:uiPriority="72" w:unhideWhenUsed="0"/>
+    <w:lsdException w:name="Colorful Grid Accent 3" w:semiHidden="0" w:uiPriority="73" w:unhideWhenUsed="0"/>
+    <w:lsdException w:name="Light Shading Accent 4" w:semiHidden="0" w:uiPriority="60" w:unhideWhenUsed="0"/>
+    <w:lsdException w:name="Light List Accent 4" w:semiHidden="0" w:uiPriority="61" w:unhideWhenUsed="0"/>
+    <w:lsdException w:name="Light Grid Accent 4" w:semiHidden="0" w:uiPriority="62" w:unhideWhenUsed="0"/>
+    <w:lsdException w:name="Medium Shading 1 Accent 4" w:semiHidden="0" w:uiPriority="63" w:unhideWhenUsed="0"/>
+    <w:lsdException w:name="Medium Shading 2 Accent 4" w:semiHidden="0" w:uiPriority="64" w:unhideWhenUsed="0"/>
+    <w:lsdException w:name="Medium List 1 Accent 4" w:semiHidden="0" w:uiPriority="65" w:unhideWhenUsed="0"/>
+    <w:lsdException w:name="Medium List 2 Accent 4" w:semiHidden="0" w:uiPriority="66" w:unhideWhenUsed="0"/>
+    <w:lsdException w:name="Medium Grid 1 Accent 4" w:semiHidden="0" w:uiPriority="67" w:unhideWhenUsed="0"/>
+    <w:lsdException w:name="Medium Grid 2 Accent 4" w:semiHidden="0" w:uiPriority="68" w:unhideWhenUsed="0"/>
+    <w:lsdException w:name="Medium Grid 3 Accent 4" w:semiHidden="0" w:uiPriority="69" w:unhideWhenUsed="0"/>
+    <w:lsdException w:name="Dark List Accent 4" w:semiHidden="0" w:uiPriority="70" w:unhideWhenUsed="0"/>
+    <w:lsdException w:name="Colorful Shading Accent 4" w:semiHidden="0" w:uiPriority="71" w:unhideWhenUsed="0"/>
+    <w:lsdException w:name="Colorful List Accent 4" w:semiHidden="0" w:uiPriority="72" w:unhideWhenUsed="0"/>
+    <w:lsdException w:name="Colorful Grid Accent 4" w:semiHidden="0" w:uiPriority="73" w:unhideWhenUsed="0"/>
+    <w:lsdException w:name="Light Shading Accent 5" w:semiHidden="0" w:uiPriority="60" w:unhideWhenUsed="0"/>
+    <w:lsdException w:name="Light List Accent 5" w:semiHidden="0" w:uiPriority="61" w:unhideWhenUsed="0"/>
+    <w:lsdException w:name="Light Grid Accent 5" w:semiHidden="0" w:uiPriority="62" w:unhideWhenUsed="0"/>
+    <w:lsdException w:name="Medium Shading 1 Accent 5" w:semiHidden="0" w:uiPriority="63" w:unhideWhenUsed="0"/>
+    <w:lsdException w:name="Medium Shading 2 Accent 5" w:semiHidden="0" w:uiPriority="64" w:unhideWhenUsed="0"/>
+    <w:lsdException w:name="Medium List 1 Accent 5" w:semiHidden="0" w:uiPriority="65" w:unhideWhenUsed="0"/>
+    <w:lsdException w:name="Medium List 2 Accent 5" w:semiHidden="0" w:uiPriority="66" w:unhideWhenUsed="0"/>
+    <w:lsdException w:name="Medium Grid 1 Accent 5" w:semiHidden="0" w:uiPriority="67" w:unhideWhenUsed="0"/>
+    <w:lsdException w:name="Medium Grid 2 Accent 5" w:semiHidden="0" w:uiPriority="68" w:unhideWhenUsed="0"/>
+    <w:lsdException w:name="Medium Grid 3 Accent 5" w:semiHidden="0" w:uiPriority="69" w:unhideWhenUsed="0"/>
+    <w:lsdException w:name="Dark List Accent 5" w:semiHidden="0" w:uiPriority="70" w:unhideWhenUsed="0"/>
+    <w:lsdException w:name="Colorful Shading Accent 5" w:semiHidden="0" w:uiPriority="71" w:unhideWhenUsed="0"/>
+    <w:lsdException w:name="Colorful List Accent 5" w:semiHidden="0" w:uiPriority="72" w:unhideWhenUsed="0"/>
+    <w:lsdException w:name="Colorful Grid Accent 5" w:semiHidden="0" w:uiPriority="73" w:unhideWhenUsed="0"/>
+    <w:lsdException w:name="Light Shading Accent 6" w:semiHidden="0" w:uiPriority="60" w:unhideWhenUsed="0"/>
+    <w:lsdException w:name="Light List Accent 6" w:semiHidden="0" w:uiPriority="61" w:unhideWhenUsed="0"/>
+    <w:lsdException w:name="Light Grid Accent 6" w:semiHidden="0" w:uiPriority="62" w:unhideWhenUsed="0"/>
+    <w:lsdException w:name="Medium Shading 1 Accent 6" w:semiHidden="0" w:uiPriority="63" w:unhideWhenUsed="0"/>
+    <w:lsdException w:name="Medium Shading 2 Accent 6" w:semiHidden="0" w:uiPriority="64" w:unhideWhenUsed="0"/>
+    <w:lsdException w:name="Medium List 1 Accent 6" w:semiHidden="0" w:uiPriority="65" w:unhideWhenUsed="0"/>
+    <w:lsdException w:name="Medium List 2 Accent 6" w:semiHidden="0" w:uiPriority="66" w:unhideWhenUsed="0"/>
+    <w:lsdException w:name="Medium Grid 1 Accent 6" w:semiHidden="0" w:uiPriority="67" w:unhideWhenUsed="0"/>
+    <w:lsdException w:name="Medium Grid 2 Accent 6" w:semiHidden="0" w:uiPriority="68" w:unhideWhenUsed="0"/>
+    <w:lsdException w:name="Medium Grid 3 Accent 6" w:semiHidden="0" w:uiPriority="69" w:unhideWhenUsed="0"/>
+    <w:lsdException w:name="Dark List Accent 6" w:semiHidden="0" w:uiPriority="70" w:unhideWhenUsed="0"/>
+    <w:lsdException w:name="Colorful Shading Accent 6" w:semiHidden="0" w:uiPriority="71" w:unhideWhenUsed="0"/>
+    <w:lsdException w:name="Colorful List Accent 6" w:semiHidden="0" w:uiPriority="72" w:unhideWhenUsed="0"/>
+    <w:lsdException w:name="Colorful Grid Accent 6" w:semiHidden="0" w:uiPriority="73" w:unhideWhenUsed="0"/>
+    <w:lsdException w:name="Subtle Emphasis" w:semiHidden="0" w:uiPriority="19" w:unhideWhenUsed="0" w:qFormat="1"/>
+    <w:lsdException w:name="Intense Emphasis" w:semiHidden="0" w:uiPriority="21" w:unhideWhenUsed="0" w:qFormat="1"/>
+    <w:lsdException w:name="Subtle Reference" w:semiHidden="0" w:uiPriority="31" w:unhideWhenUsed="0" w:qFormat="1"/>
+    <w:lsdException w:name="Intense Reference" w:semiHidden="0" w:uiPriority="32" w:unhideWhenUsed="0" w:qFormat="1"/>
+    <w:lsdException w:name="Book Title" w:semiHidden="0" w:uiPriority="33" w:unhideWhenUsed="0" w:qFormat="1"/>
+    <w:lsdException w:name="Bibliography" w:uiPriority="37"/>
+    <w:lsdException w:name="TOC Heading" w:uiPriority="39" w:qFormat="1"/>
+  </w:latentStyles>
+  <w:style w:type="paragraph" w:default="1" w:styleId="Normal">
+    <w:name w:val="Normal"/>
+    <w:qFormat/>
+  </w:style>
+  <w:style w:type="character" w:default="1" w:styleId="DefaultParagraphFont">
+    <w:name w:val="Default Paragraph Font"/>
+    <w:uiPriority w:val="1"/>
+    <w:semiHidden/>
+    <w:unhideWhenUsed/>
+  </w:style>
+  <w:style w:type="table" w:default="1" w:styleId="TableNormal">
+    <w:name w:val="Normal Table"/>
+    <w:uiPriority w:val="99"/>
+    <w:semiHidden/>
+    <w:unhideWhenUsed/>
+    <w:tblPr>
+      <w:tblInd w:w="0" w:type="dxa"/>
+      <w:tblCellMar>
+        <w:top w:w="0" w:type="dxa"/>
+        <w:left w:w="108" w:type="dxa"/>
+        <w:bottom w:w="0" w:type="dxa"/>
+        <w:right w:w="108" w:type="dxa"/>
+      </w:tblCellMar>
+    </w:tblPr>
+  </w:style>
+  <w:style w:type="numbering" w:default="1" w:styleId="NoList">
+    <w:name w:val="No List"/>
+    <w:uiPriority w:val="99"/>
+    <w:semiHidden/>
+    <w:unhideWhenUsed/>
   </w:style>
 </w:styles>
 </file>

</xml_diff>

<commit_message>
Minor mods to activity.md
</commit_message>
<xml_diff>
--- a/activity.docx
+++ b/activity.docx
@@ -1,6 +1,6 @@
 
 <file path=word/document.xml><?xml version="1.0" encoding="utf-8"?>
-<w:document xmlns:wpc="http://schemas.microsoft.com/office/word/2010/wordprocessingCanvas" xmlns:mo="http://schemas.microsoft.com/office/mac/office/2008/main" xmlns:mc="http://schemas.openxmlformats.org/markup-compatibility/2006" xmlns:mv="urn:schemas-microsoft-com:mac:vml" xmlns:o="urn:schemas-microsoft-com:office:office" xmlns:r="http://schemas.openxmlformats.org/officeDocument/2006/relationships" xmlns:m="http://schemas.openxmlformats.org/officeDocument/2006/math" xmlns:v="urn:schemas-microsoft-com:vml" xmlns:wp14="http://schemas.microsoft.com/office/word/2010/wordprocessingDrawing" xmlns:wp="http://schemas.openxmlformats.org/drawingml/2006/wordprocessingDrawing" xmlns:w10="urn:schemas-microsoft-com:office:word" xmlns:w="http://schemas.openxmlformats.org/wordprocessingml/2006/main" xmlns:w14="http://schemas.microsoft.com/office/word/2010/wordml" xmlns:wpg="http://schemas.microsoft.com/office/word/2010/wordprocessingGroup" xmlns:wpi="http://schemas.microsoft.com/office/word/2010/wordprocessingInk" xmlns:wne="http://schemas.microsoft.com/office/word/2006/wordml" xmlns:wps="http://schemas.microsoft.com/office/word/2010/wordprocessingShape" mc:Ignorable="w14 wp14 mv">
+<w:document xmlns:wpc="http://schemas.microsoft.com/office/word/2010/wordprocessingCanvas" xmlns:mc="http://schemas.openxmlformats.org/markup-compatibility/2006" xmlns:o="urn:schemas-microsoft-com:office:office" xmlns:r="http://schemas.openxmlformats.org/officeDocument/2006/relationships" xmlns:m="http://schemas.openxmlformats.org/officeDocument/2006/math" xmlns:v="urn:schemas-microsoft-com:vml" xmlns:wp14="http://schemas.microsoft.com/office/word/2010/wordprocessingDrawing" xmlns:wp="http://schemas.openxmlformats.org/drawingml/2006/wordprocessingDrawing" xmlns:w10="urn:schemas-microsoft-com:office:word" xmlns:w="http://schemas.openxmlformats.org/wordprocessingml/2006/main" xmlns:w14="http://schemas.microsoft.com/office/word/2010/wordml" xmlns:w15="http://schemas.microsoft.com/office/word/2012/wordml" xmlns:wpg="http://schemas.microsoft.com/office/word/2010/wordprocessingGroup" xmlns:wpi="http://schemas.microsoft.com/office/word/2010/wordprocessingInk" xmlns:wne="http://schemas.microsoft.com/office/word/2006/wordml" xmlns:wps="http://schemas.microsoft.com/office/word/2010/wordprocessingShape" mc:Ignorable="w14 w15 wp14">
   <w:body>
     <w:p>
       <w:pPr>
@@ -17,6 +17,86 @@
         </w:rPr>
         <w:t>Git Intro Activity</w:t>
       </w:r>
+    </w:p>
+    <w:p>
+      <w:pPr>
+        <w:pStyle w:val="Heading2"/>
+      </w:pPr>
+      <w:r>
+        <w:t>Form teams</w:t>
+      </w:r>
+    </w:p>
+    <w:p>
+      <w:pPr>
+        <w:pStyle w:val="NormalWeb"/>
+      </w:pPr>
+      <w:r>
+        <w:t>Form a 3-person team. If you can't form a team of 3, form a team of 2.</w:t>
+      </w:r>
+    </w:p>
+    <w:p>
+      <w:pPr>
+        <w:pStyle w:val="NormalWeb"/>
+      </w:pPr>
+      <w:r>
+        <w:t xml:space="preserve">Assign the following roles to the members of your team. If you are in a team of 2, assign </w:t>
+      </w:r>
+      <w:r>
+        <w:t xml:space="preserve">the </w:t>
+      </w:r>
+      <w:r>
+        <w:t xml:space="preserve">recorder and navigator </w:t>
+      </w:r>
+      <w:r>
+        <w:t xml:space="preserve">roles </w:t>
+      </w:r>
+      <w:r>
+        <w:t>to the same person.</w:t>
+      </w:r>
+    </w:p>
+    <w:p>
+      <w:pPr>
+        <w:pStyle w:val="NormalWeb"/>
+      </w:pPr>
+      <w:r>
+        <w:t>Roles:</w:t>
+      </w:r>
+    </w:p>
+    <w:p>
+      <w:pPr>
+        <w:numPr>
+          <w:ilvl w:val="0"/>
+          <w:numId w:val="18"/>
+        </w:numPr>
+        <w:spacing w:before="100" w:beforeAutospacing="1" w:after="100" w:afterAutospacing="1"/>
+      </w:pPr>
+      <w:r>
+        <w:t>Driver: Creates and maintains a local git repository.</w:t>
+      </w:r>
+    </w:p>
+    <w:p>
+      <w:pPr>
+        <w:numPr>
+          <w:ilvl w:val="0"/>
+          <w:numId w:val="18"/>
+        </w:numPr>
+        <w:spacing w:before="100" w:beforeAutospacing="1" w:after="100" w:afterAutospacing="1"/>
+      </w:pPr>
+      <w:r>
+        <w:t>Navigator: Ensures that the team follows the activity.</w:t>
+      </w:r>
+    </w:p>
+    <w:p>
+      <w:pPr>
+        <w:numPr>
+          <w:ilvl w:val="0"/>
+          <w:numId w:val="18"/>
+        </w:numPr>
+        <w:spacing w:before="100" w:beforeAutospacing="1" w:after="100" w:afterAutospacing="1"/>
+      </w:pPr>
+      <w:r>
+        <w:t>Recorder: Records all answers and questions.</w:t>
+      </w:r>
       <w:bookmarkStart w:id="0" w:name="_GoBack"/>
       <w:bookmarkEnd w:id="0"/>
     </w:p>
@@ -25,89 +105,6 @@
         <w:pStyle w:val="Heading2"/>
       </w:pPr>
       <w:r>
-        <w:t>Form teams</w:t>
-      </w:r>
-    </w:p>
-    <w:p>
-      <w:pPr>
-        <w:pStyle w:val="NormalWeb"/>
-      </w:pPr>
-      <w:r>
-        <w:t>Form a 3-person team. If you can't form a team of 3, form a team of 2.</w:t>
-      </w:r>
-    </w:p>
-    <w:p>
-      <w:pPr>
-        <w:pStyle w:val="NormalWeb"/>
-      </w:pPr>
-      <w:r>
-        <w:t xml:space="preserve">Assign the following roles to the members of your team. If you are in a team of 2, assign </w:t>
-      </w:r>
-      <w:r>
-        <w:t xml:space="preserve">the </w:t>
-      </w:r>
-      <w:r>
-        <w:t xml:space="preserve">recorder and navigator </w:t>
-      </w:r>
-      <w:r>
-        <w:t xml:space="preserve">roles </w:t>
-      </w:r>
-      <w:r>
-        <w:t>to the same person.</w:t>
-      </w:r>
-    </w:p>
-    <w:p>
-      <w:pPr>
-        <w:pStyle w:val="NormalWeb"/>
-      </w:pPr>
-      <w:r>
-        <w:t>Roles:</w:t>
-      </w:r>
-    </w:p>
-    <w:p>
-      <w:pPr>
-        <w:numPr>
-          <w:ilvl w:val="0"/>
-          <w:numId w:val="18"/>
-        </w:numPr>
-        <w:spacing w:before="100" w:beforeAutospacing="1" w:after="100" w:afterAutospacing="1"/>
-      </w:pPr>
-      <w:r>
-        <w:t>Driver: Creates and maintains a local git repository.</w:t>
-      </w:r>
-    </w:p>
-    <w:p>
-      <w:pPr>
-        <w:numPr>
-          <w:ilvl w:val="0"/>
-          <w:numId w:val="18"/>
-        </w:numPr>
-        <w:spacing w:before="100" w:beforeAutospacing="1" w:after="100" w:afterAutospacing="1"/>
-      </w:pPr>
-      <w:r>
-        <w:t>Navigator: Ensures that the team follows the activity.</w:t>
-      </w:r>
-    </w:p>
-    <w:p>
-      <w:pPr>
-        <w:numPr>
-          <w:ilvl w:val="0"/>
-          <w:numId w:val="18"/>
-        </w:numPr>
-        <w:spacing w:before="100" w:beforeAutospacing="1" w:after="100" w:afterAutospacing="1"/>
-      </w:pPr>
-      <w:r>
-        <w:t>Recorder: Records all answers and questions.</w:t>
-      </w:r>
-      <w:r>
-        <w:t>$</w:t>
-      </w:r>
-    </w:p>
-    <w:p>
-      <w:pPr>
-        <w:pStyle w:val="Heading2"/>
-      </w:pPr>
-      <w:r>
         <w:t>Objectives</w:t>
       </w:r>
     </w:p>
@@ -324,7 +321,7 @@
           <w:numId w:val="4"/>
         </w:numPr>
       </w:pPr>
-      <w:hyperlink r:id="rId8" w:history="1">
+      <w:hyperlink r:id="rId7" w:history="1">
         <w:r>
           <w:rPr>
             <w:rStyle w:val="Hyperlink"/>
@@ -2238,7 +2235,7 @@
         </w:numPr>
         <w:spacing w:before="180" w:after="0"/>
       </w:pPr>
-      <w:hyperlink r:id="rId9" w:history="1">
+      <w:hyperlink r:id="rId8" w:history="1">
         <w:r>
           <w:rPr>
             <w:rStyle w:val="Hyperlink"/>
@@ -2255,7 +2252,7 @@
           <w:numId w:val="16"/>
         </w:numPr>
       </w:pPr>
-      <w:hyperlink r:id="rId10" w:history="1">
+      <w:hyperlink r:id="rId9" w:history="1">
         <w:r>
           <w:rPr>
             <w:rStyle w:val="Hyperlink"/>
@@ -2276,7 +2273,7 @@
           <w:color w:val="auto"/>
         </w:rPr>
       </w:pPr>
-      <w:hyperlink r:id="rId11" w:history="1">
+      <w:hyperlink r:id="rId10" w:history="1">
         <w:r>
           <w:rPr>
             <w:rStyle w:val="Hyperlink"/>
@@ -2308,7 +2305,7 @@
       <w:r>
         <w:t xml:space="preserve">This work is licensed under the Creative Commons Attribution-ShareAlike 4.0 International License. To view a copy of this license, visit </w:t>
       </w:r>
-      <w:hyperlink r:id="rId12" w:history="1">
+      <w:hyperlink r:id="rId11" w:history="1">
         <w:r>
           <w:rPr>
             <w:rStyle w:val="Hyperlink"/>
@@ -2331,7 +2328,7 @@
 </file>
 
 <file path=word/endnotes.xml><?xml version="1.0" encoding="utf-8"?>
-<w:endnotes xmlns:wpc="http://schemas.microsoft.com/office/word/2010/wordprocessingCanvas" xmlns:mo="http://schemas.microsoft.com/office/mac/office/2008/main" xmlns:mc="http://schemas.openxmlformats.org/markup-compatibility/2006" xmlns:mv="urn:schemas-microsoft-com:mac:vml" xmlns:o="urn:schemas-microsoft-com:office:office" xmlns:r="http://schemas.openxmlformats.org/officeDocument/2006/relationships" xmlns:m="http://schemas.openxmlformats.org/officeDocument/2006/math" xmlns:v="urn:schemas-microsoft-com:vml" xmlns:wp14="http://schemas.microsoft.com/office/word/2010/wordprocessingDrawing" xmlns:wp="http://schemas.openxmlformats.org/drawingml/2006/wordprocessingDrawing" xmlns:w10="urn:schemas-microsoft-com:office:word" xmlns:w="http://schemas.openxmlformats.org/wordprocessingml/2006/main" xmlns:w14="http://schemas.microsoft.com/office/word/2010/wordml" xmlns:wpg="http://schemas.microsoft.com/office/word/2010/wordprocessingGroup" xmlns:wpi="http://schemas.microsoft.com/office/word/2010/wordprocessingInk" xmlns:wne="http://schemas.microsoft.com/office/word/2006/wordml" xmlns:wps="http://schemas.microsoft.com/office/word/2010/wordprocessingShape" mc:Ignorable="w14 wp14 mv">
+<w:endnotes xmlns:wpc="http://schemas.microsoft.com/office/word/2010/wordprocessingCanvas" xmlns:mc="http://schemas.openxmlformats.org/markup-compatibility/2006" xmlns:o="urn:schemas-microsoft-com:office:office" xmlns:r="http://schemas.openxmlformats.org/officeDocument/2006/relationships" xmlns:m="http://schemas.openxmlformats.org/officeDocument/2006/math" xmlns:v="urn:schemas-microsoft-com:vml" xmlns:wp14="http://schemas.microsoft.com/office/word/2010/wordprocessingDrawing" xmlns:wp="http://schemas.openxmlformats.org/drawingml/2006/wordprocessingDrawing" xmlns:w10="urn:schemas-microsoft-com:office:word" xmlns:w="http://schemas.openxmlformats.org/wordprocessingml/2006/main" xmlns:w14="http://schemas.microsoft.com/office/word/2010/wordml" xmlns:w15="http://schemas.microsoft.com/office/word/2012/wordml" xmlns:wpg="http://schemas.microsoft.com/office/word/2010/wordprocessingGroup" xmlns:wpi="http://schemas.microsoft.com/office/word/2010/wordprocessingInk" xmlns:wne="http://schemas.microsoft.com/office/word/2006/wordml" xmlns:wps="http://schemas.microsoft.com/office/word/2010/wordprocessingShape" mc:Ignorable="w14 w15 wp14">
   <w:endnote w:type="separator" w:id="-1">
     <w:p>
       <w:pPr>
@@ -2356,7 +2353,7 @@
 </file>
 
 <file path=word/footnotes.xml><?xml version="1.0" encoding="utf-8"?>
-<w:footnotes xmlns:wpc="http://schemas.microsoft.com/office/word/2010/wordprocessingCanvas" xmlns:mo="http://schemas.microsoft.com/office/mac/office/2008/main" xmlns:mc="http://schemas.openxmlformats.org/markup-compatibility/2006" xmlns:mv="urn:schemas-microsoft-com:mac:vml" xmlns:o="urn:schemas-microsoft-com:office:office" xmlns:r="http://schemas.openxmlformats.org/officeDocument/2006/relationships" xmlns:m="http://schemas.openxmlformats.org/officeDocument/2006/math" xmlns:v="urn:schemas-microsoft-com:vml" xmlns:wp14="http://schemas.microsoft.com/office/word/2010/wordprocessingDrawing" xmlns:wp="http://schemas.openxmlformats.org/drawingml/2006/wordprocessingDrawing" xmlns:w10="urn:schemas-microsoft-com:office:word" xmlns:w="http://schemas.openxmlformats.org/wordprocessingml/2006/main" xmlns:w14="http://schemas.microsoft.com/office/word/2010/wordml" xmlns:wpg="http://schemas.microsoft.com/office/word/2010/wordprocessingGroup" xmlns:wpi="http://schemas.microsoft.com/office/word/2010/wordprocessingInk" xmlns:wne="http://schemas.microsoft.com/office/word/2006/wordml" xmlns:wps="http://schemas.microsoft.com/office/word/2010/wordprocessingShape" mc:Ignorable="w14 wp14 mv">
+<w:footnotes xmlns:wpc="http://schemas.microsoft.com/office/word/2010/wordprocessingCanvas" xmlns:mc="http://schemas.openxmlformats.org/markup-compatibility/2006" xmlns:o="urn:schemas-microsoft-com:office:office" xmlns:r="http://schemas.openxmlformats.org/officeDocument/2006/relationships" xmlns:m="http://schemas.openxmlformats.org/officeDocument/2006/math" xmlns:v="urn:schemas-microsoft-com:vml" xmlns:wp14="http://schemas.microsoft.com/office/word/2010/wordprocessingDrawing" xmlns:wp="http://schemas.openxmlformats.org/drawingml/2006/wordprocessingDrawing" xmlns:w10="urn:schemas-microsoft-com:office:word" xmlns:w="http://schemas.openxmlformats.org/wordprocessingml/2006/main" xmlns:w14="http://schemas.microsoft.com/office/word/2010/wordml" xmlns:w15="http://schemas.microsoft.com/office/word/2012/wordml" xmlns:wpg="http://schemas.microsoft.com/office/word/2010/wordprocessingGroup" xmlns:wpi="http://schemas.microsoft.com/office/word/2010/wordprocessingInk" xmlns:wne="http://schemas.microsoft.com/office/word/2006/wordml" xmlns:wps="http://schemas.microsoft.com/office/word/2010/wordprocessingShape" mc:Ignorable="w14 w15 wp14">
   <w:footnote w:type="separator" w:id="-1">
     <w:p>
       <w:r>
@@ -2375,8 +2372,8 @@
 </file>
 
 <file path=word/numbering.xml><?xml version="1.0" encoding="utf-8"?>
-<w:numbering xmlns:wpc="http://schemas.microsoft.com/office/word/2010/wordprocessingCanvas" xmlns:mo="http://schemas.microsoft.com/office/mac/office/2008/main" xmlns:mc="http://schemas.openxmlformats.org/markup-compatibility/2006" xmlns:mv="urn:schemas-microsoft-com:mac:vml" xmlns:o="urn:schemas-microsoft-com:office:office" xmlns:r="http://schemas.openxmlformats.org/officeDocument/2006/relationships" xmlns:m="http://schemas.openxmlformats.org/officeDocument/2006/math" xmlns:v="urn:schemas-microsoft-com:vml" xmlns:wp14="http://schemas.microsoft.com/office/word/2010/wordprocessingDrawing" xmlns:wp="http://schemas.openxmlformats.org/drawingml/2006/wordprocessingDrawing" xmlns:w10="urn:schemas-microsoft-com:office:word" xmlns:w="http://schemas.openxmlformats.org/wordprocessingml/2006/main" xmlns:w14="http://schemas.microsoft.com/office/word/2010/wordml" xmlns:wpg="http://schemas.microsoft.com/office/word/2010/wordprocessingGroup" xmlns:wpi="http://schemas.microsoft.com/office/word/2010/wordprocessingInk" xmlns:wne="http://schemas.microsoft.com/office/word/2006/wordml" xmlns:wps="http://schemas.microsoft.com/office/word/2010/wordprocessingShape" mc:Ignorable="w14 wp14 mv">
-  <w:abstractNum w:abstractNumId="0">
+<w:numbering xmlns:wpc="http://schemas.microsoft.com/office/word/2010/wordprocessingCanvas" xmlns:mc="http://schemas.openxmlformats.org/markup-compatibility/2006" xmlns:o="urn:schemas-microsoft-com:office:office" xmlns:r="http://schemas.openxmlformats.org/officeDocument/2006/relationships" xmlns:m="http://schemas.openxmlformats.org/officeDocument/2006/math" xmlns:v="urn:schemas-microsoft-com:vml" xmlns:wp14="http://schemas.microsoft.com/office/word/2010/wordprocessingDrawing" xmlns:wp="http://schemas.openxmlformats.org/drawingml/2006/wordprocessingDrawing" xmlns:w10="urn:schemas-microsoft-com:office:word" xmlns:w="http://schemas.openxmlformats.org/wordprocessingml/2006/main" xmlns:w14="http://schemas.microsoft.com/office/word/2010/wordml" xmlns:w15="http://schemas.microsoft.com/office/word/2012/wordml" xmlns:wpg="http://schemas.microsoft.com/office/word/2010/wordprocessingGroup" xmlns:wpi="http://schemas.microsoft.com/office/word/2010/wordprocessingInk" xmlns:wne="http://schemas.microsoft.com/office/word/2006/wordml" xmlns:wps="http://schemas.microsoft.com/office/word/2010/wordprocessingShape" mc:Ignorable="w14 w15 wp14">
+  <w:abstractNum w:abstractNumId="0" w15:restartNumberingAfterBreak="0">
     <w:nsid w:val="E17F69BA"/>
     <w:multiLevelType w:val="multilevel"/>
     <w:tmpl w:val="EFE24BFE"/>
@@ -2468,7 +2465,7 @@
       <w:lvlJc w:val="left"/>
     </w:lvl>
   </w:abstractNum>
-  <w:abstractNum w:abstractNumId="1">
+  <w:abstractNum w:abstractNumId="1" w15:restartNumberingAfterBreak="0">
     <w:nsid w:val="12A8904B"/>
     <w:multiLevelType w:val="multilevel"/>
     <w:tmpl w:val="922C198A"/>
@@ -2560,7 +2557,7 @@
       <w:lvlJc w:val="left"/>
     </w:lvl>
   </w:abstractNum>
-  <w:abstractNum w:abstractNumId="2">
+  <w:abstractNum w:abstractNumId="2" w15:restartNumberingAfterBreak="0">
     <w:nsid w:val="3EA809F9"/>
     <w:multiLevelType w:val="multilevel"/>
     <w:tmpl w:val="D10AE396"/>
@@ -2652,7 +2649,7 @@
       <w:lvlJc w:val="left"/>
     </w:lvl>
   </w:abstractNum>
-  <w:abstractNum w:abstractNumId="3">
+  <w:abstractNum w:abstractNumId="3" w15:restartNumberingAfterBreak="0">
     <w:nsid w:val="46A974F4"/>
     <w:multiLevelType w:val="multilevel"/>
     <w:tmpl w:val="F7565036"/>
@@ -2801,7 +2798,7 @@
       </w:rPr>
     </w:lvl>
   </w:abstractNum>
-  <w:abstractNum w:abstractNumId="4">
+  <w:abstractNum w:abstractNumId="4" w15:restartNumberingAfterBreak="0">
     <w:nsid w:val="4A5978A2"/>
     <w:multiLevelType w:val="hybridMultilevel"/>
     <w:tmpl w:val="4F328AFC"/>
@@ -2914,7 +2911,7 @@
       </w:rPr>
     </w:lvl>
   </w:abstractNum>
-  <w:abstractNum w:abstractNumId="5">
+  <w:abstractNum w:abstractNumId="5" w15:restartNumberingAfterBreak="0">
     <w:nsid w:val="51B96367"/>
     <w:multiLevelType w:val="hybridMultilevel"/>
     <w:tmpl w:val="436E3802"/>
@@ -3027,7 +3024,7 @@
       </w:rPr>
     </w:lvl>
   </w:abstractNum>
-  <w:abstractNum w:abstractNumId="6">
+  <w:abstractNum w:abstractNumId="6" w15:restartNumberingAfterBreak="0">
     <w:nsid w:val="542AB40D"/>
     <w:multiLevelType w:val="multilevel"/>
     <w:tmpl w:val="150E0AE8"/>
@@ -3126,7 +3123,7 @@
       <w:lvlJc w:val="left"/>
     </w:lvl>
   </w:abstractNum>
-  <w:abstractNum w:abstractNumId="7">
+  <w:abstractNum w:abstractNumId="7" w15:restartNumberingAfterBreak="0">
     <w:nsid w:val="5C254C2F"/>
     <w:multiLevelType w:val="hybridMultilevel"/>
     <w:tmpl w:val="F65E22C2"/>
@@ -3441,7 +3438,7 @@
 </file>
 
 <file path=word/styles.xml><?xml version="1.0" encoding="utf-8"?>
-<w:styles xmlns:mc="http://schemas.openxmlformats.org/markup-compatibility/2006" xmlns:r="http://schemas.openxmlformats.org/officeDocument/2006/relationships" xmlns:w="http://schemas.openxmlformats.org/wordprocessingml/2006/main" xmlns:w14="http://schemas.microsoft.com/office/word/2010/wordml" mc:Ignorable="w14">
+<w:styles xmlns:mc="http://schemas.openxmlformats.org/markup-compatibility/2006" xmlns:r="http://schemas.openxmlformats.org/officeDocument/2006/relationships" xmlns:w="http://schemas.openxmlformats.org/wordprocessingml/2006/main" xmlns:w14="http://schemas.microsoft.com/office/word/2010/wordml" xmlns:w15="http://schemas.microsoft.com/office/word/2012/wordml" mc:Ignorable="w14 w15">
   <w:docDefaults>
     <w:rPrDefault>
       <w:rPr>
@@ -3457,7 +3454,7 @@
       </w:pPr>
     </w:pPrDefault>
   </w:docDefaults>
-  <w:latentStyles w:defLockedState="0" w:defUIPriority="0" w:defSemiHidden="0" w:defUnhideWhenUsed="0" w:defQFormat="0" w:count="276">
+  <w:latentStyles w:defLockedState="0" w:defUIPriority="0" w:defSemiHidden="0" w:defUnhideWhenUsed="0" w:defQFormat="0" w:count="371">
     <w:lsdException w:name="heading 2" w:uiPriority="9" w:qFormat="1"/>
     <w:lsdException w:name="index 1" w:semiHidden="1" w:unhideWhenUsed="1"/>
     <w:lsdException w:name="index 7" w:semiHidden="1" w:unhideWhenUsed="1"/>
@@ -3590,9 +3587,195 @@
     <w:lsdException w:name="Balloon Text" w:semiHidden="1" w:unhideWhenUsed="1"/>
     <w:lsdException w:name="Table Theme" w:semiHidden="1" w:unhideWhenUsed="1"/>
     <w:lsdException w:name="Placeholder Text" w:semiHidden="1"/>
+    <w:lsdException w:name="Light Shading"/>
+    <w:lsdException w:name="Light List"/>
+    <w:lsdException w:name="Light Grid"/>
+    <w:lsdException w:name="Medium Shading 1"/>
+    <w:lsdException w:name="Medium Shading 2"/>
+    <w:lsdException w:name="Medium List 1"/>
+    <w:lsdException w:name="Medium List 2"/>
+    <w:lsdException w:name="Light Shading Accent 1"/>
+    <w:lsdException w:name="Light List Accent 1"/>
+    <w:lsdException w:name="Light Grid Accent 1"/>
+    <w:lsdException w:name="Medium Shading 1 Accent 1"/>
+    <w:lsdException w:name="Medium Shading 2 Accent 1"/>
+    <w:lsdException w:name="Medium List 1 Accent 1"/>
     <w:lsdException w:name="Revision" w:semiHidden="1"/>
+    <w:lsdException w:name="Medium List 2 Accent 1"/>
+    <w:lsdException w:name="Medium Grid 1 Accent 1"/>
+    <w:lsdException w:name="Medium Grid 2 Accent 1"/>
+    <w:lsdException w:name="Medium Grid 3 Accent 1"/>
+    <w:lsdException w:name="Dark List Accent 1"/>
+    <w:lsdException w:name="Colorful Shading Accent 1"/>
+    <w:lsdException w:name="Colorful List Accent 1"/>
+    <w:lsdException w:name="Colorful Grid Accent 1"/>
+    <w:lsdException w:name="Light Shading Accent 2"/>
+    <w:lsdException w:name="Light List Accent 2"/>
+    <w:lsdException w:name="Light Grid Accent 2"/>
+    <w:lsdException w:name="Medium Shading 1 Accent 2"/>
+    <w:lsdException w:name="Medium Shading 2 Accent 2"/>
+    <w:lsdException w:name="Medium List 1 Accent 2"/>
+    <w:lsdException w:name="Medium List 2 Accent 2"/>
+    <w:lsdException w:name="Medium Grid 1 Accent 2"/>
+    <w:lsdException w:name="Medium Grid 2 Accent 2"/>
+    <w:lsdException w:name="Medium Grid 3 Accent 2"/>
+    <w:lsdException w:name="Dark List Accent 2"/>
+    <w:lsdException w:name="Colorful Shading Accent 2"/>
+    <w:lsdException w:name="Colorful List Accent 2"/>
+    <w:lsdException w:name="Colorful Grid Accent 2"/>
+    <w:lsdException w:name="Light Shading Accent 3"/>
+    <w:lsdException w:name="Light List Accent 3"/>
+    <w:lsdException w:name="Light Grid Accent 3"/>
+    <w:lsdException w:name="Medium Shading 1 Accent 3"/>
+    <w:lsdException w:name="Medium Shading 2 Accent 3"/>
+    <w:lsdException w:name="Medium List 1 Accent 3"/>
+    <w:lsdException w:name="Medium List 2 Accent 3"/>
+    <w:lsdException w:name="Medium Grid 1 Accent 3"/>
+    <w:lsdException w:name="Medium Grid 2 Accent 3"/>
+    <w:lsdException w:name="Medium Grid 3 Accent 3"/>
+    <w:lsdException w:name="Dark List Accent 3"/>
+    <w:lsdException w:name="Colorful Shading Accent 3"/>
+    <w:lsdException w:name="Colorful List Accent 3"/>
+    <w:lsdException w:name="Colorful Grid Accent 3"/>
+    <w:lsdException w:name="Light Shading Accent 4"/>
+    <w:lsdException w:name="Light List Accent 4"/>
+    <w:lsdException w:name="Light Grid Accent 4"/>
+    <w:lsdException w:name="Medium Shading 1 Accent 4"/>
+    <w:lsdException w:name="Medium Shading 2 Accent 4"/>
+    <w:lsdException w:name="Medium List 1 Accent 4"/>
+    <w:lsdException w:name="Medium List 2 Accent 4"/>
+    <w:lsdException w:name="Medium Grid 1 Accent 4"/>
+    <w:lsdException w:name="Medium Grid 2 Accent 4"/>
+    <w:lsdException w:name="Medium Grid 3 Accent 4"/>
+    <w:lsdException w:name="Dark List Accent 4"/>
+    <w:lsdException w:name="Colorful Shading Accent 4"/>
+    <w:lsdException w:name="Colorful List Accent 4"/>
+    <w:lsdException w:name="Colorful Grid Accent 4"/>
+    <w:lsdException w:name="Light Shading Accent 5"/>
+    <w:lsdException w:name="Light List Accent 5"/>
+    <w:lsdException w:name="Light Grid Accent 5"/>
+    <w:lsdException w:name="Medium Shading 1 Accent 5"/>
+    <w:lsdException w:name="Medium Shading 2 Accent 5"/>
+    <w:lsdException w:name="Medium List 1 Accent 5"/>
+    <w:lsdException w:name="Medium List 2 Accent 5"/>
+    <w:lsdException w:name="Medium Grid 1 Accent 5"/>
+    <w:lsdException w:name="Medium Grid 2 Accent 5"/>
+    <w:lsdException w:name="Medium Grid 3 Accent 5"/>
+    <w:lsdException w:name="Dark List Accent 5"/>
+    <w:lsdException w:name="Colorful Shading Accent 5"/>
+    <w:lsdException w:name="Colorful List Accent 5"/>
+    <w:lsdException w:name="Colorful Grid Accent 5"/>
+    <w:lsdException w:name="Light Shading Accent 6"/>
+    <w:lsdException w:name="Light List Accent 6"/>
+    <w:lsdException w:name="Light Grid Accent 6"/>
+    <w:lsdException w:name="Medium Shading 1 Accent 6"/>
+    <w:lsdException w:name="Medium Shading 2 Accent 6"/>
+    <w:lsdException w:name="Medium List 1 Accent 6"/>
+    <w:lsdException w:name="Medium List 2 Accent 6"/>
+    <w:lsdException w:name="Medium Grid 1 Accent 6"/>
+    <w:lsdException w:name="Medium Grid 2 Accent 6"/>
+    <w:lsdException w:name="Medium Grid 3 Accent 6"/>
+    <w:lsdException w:name="Dark List Accent 6"/>
+    <w:lsdException w:name="Colorful Shading Accent 6"/>
+    <w:lsdException w:name="Colorful List Accent 6"/>
+    <w:lsdException w:name="Colorful Grid Accent 6"/>
     <w:lsdException w:name="Bibliography" w:semiHidden="1" w:unhideWhenUsed="1"/>
     <w:lsdException w:name="TOC Heading" w:semiHidden="1" w:unhideWhenUsed="1"/>
+    <w:lsdException w:name="Grid Table 4" w:uiPriority="49"/>
+    <w:lsdException w:name="Grid Table 5 Dark" w:uiPriority="50"/>
+    <w:lsdException w:name="Grid Table 6 Colorful" w:uiPriority="51"/>
+    <w:lsdException w:name="Grid Table 7 Colorful" w:uiPriority="52"/>
+    <w:lsdException w:name="Grid Table 1 Light Accent 1" w:uiPriority="46"/>
+    <w:lsdException w:name="Grid Table 2 Accent 1" w:uiPriority="47"/>
+    <w:lsdException w:name="Grid Table 3 Accent 1" w:uiPriority="48"/>
+    <w:lsdException w:name="Grid Table 4 Accent 1" w:uiPriority="49"/>
+    <w:lsdException w:name="Grid Table 5 Dark Accent 1" w:uiPriority="50"/>
+    <w:lsdException w:name="Grid Table 6 Colorful Accent 1" w:uiPriority="51"/>
+    <w:lsdException w:name="Grid Table 7 Colorful Accent 1" w:uiPriority="52"/>
+    <w:lsdException w:name="Grid Table 1 Light Accent 2" w:uiPriority="46"/>
+    <w:lsdException w:name="Grid Table 2 Accent 2" w:uiPriority="47"/>
+    <w:lsdException w:name="Grid Table 3 Accent 2" w:uiPriority="48"/>
+    <w:lsdException w:name="Grid Table 4 Accent 2" w:uiPriority="49"/>
+    <w:lsdException w:name="Grid Table 5 Dark Accent 2" w:uiPriority="50"/>
+    <w:lsdException w:name="Grid Table 6 Colorful Accent 2" w:uiPriority="51"/>
+    <w:lsdException w:name="Grid Table 7 Colorful Accent 2" w:uiPriority="52"/>
+    <w:lsdException w:name="Grid Table 1 Light Accent 3" w:uiPriority="46"/>
+    <w:lsdException w:name="Grid Table 2 Accent 3" w:uiPriority="47"/>
+    <w:lsdException w:name="Grid Table 3 Accent 3" w:uiPriority="48"/>
+    <w:lsdException w:name="Grid Table 4 Accent 3" w:uiPriority="49"/>
+    <w:lsdException w:name="Grid Table 5 Dark Accent 3" w:uiPriority="50"/>
+    <w:lsdException w:name="Grid Table 6 Colorful Accent 3" w:uiPriority="51"/>
+    <w:lsdException w:name="Grid Table 7 Colorful Accent 3" w:uiPriority="52"/>
+    <w:lsdException w:name="Grid Table 1 Light Accent 4" w:uiPriority="46"/>
+    <w:lsdException w:name="Grid Table 2 Accent 4" w:uiPriority="47"/>
+    <w:lsdException w:name="Grid Table 3 Accent 4" w:uiPriority="48"/>
+    <w:lsdException w:name="Grid Table 4 Accent 4" w:uiPriority="49"/>
+    <w:lsdException w:name="Grid Table 5 Dark Accent 4" w:uiPriority="50"/>
+    <w:lsdException w:name="Grid Table 6 Colorful Accent 4" w:uiPriority="51"/>
+    <w:lsdException w:name="Grid Table 7 Colorful Accent 4" w:uiPriority="52"/>
+    <w:lsdException w:name="Grid Table 1 Light Accent 5" w:uiPriority="46"/>
+    <w:lsdException w:name="Grid Table 2 Accent 5" w:uiPriority="47"/>
+    <w:lsdException w:name="Grid Table 3 Accent 5" w:uiPriority="48"/>
+    <w:lsdException w:name="Grid Table 4 Accent 5" w:uiPriority="49"/>
+    <w:lsdException w:name="Grid Table 5 Dark Accent 5" w:uiPriority="50"/>
+    <w:lsdException w:name="Grid Table 6 Colorful Accent 5" w:uiPriority="51"/>
+    <w:lsdException w:name="Grid Table 7 Colorful Accent 5" w:uiPriority="52"/>
+    <w:lsdException w:name="Grid Table 1 Light Accent 6" w:uiPriority="46"/>
+    <w:lsdException w:name="Grid Table 2 Accent 6" w:uiPriority="47"/>
+    <w:lsdException w:name="Grid Table 3 Accent 6" w:uiPriority="48"/>
+    <w:lsdException w:name="Grid Table 4 Accent 6" w:uiPriority="49"/>
+    <w:lsdException w:name="Grid Table 5 Dark Accent 6" w:uiPriority="50"/>
+    <w:lsdException w:name="Grid Table 6 Colorful Accent 6" w:uiPriority="51"/>
+    <w:lsdException w:name="Grid Table 7 Colorful Accent 6" w:uiPriority="52"/>
+    <w:lsdException w:name="List Table 1 Light" w:uiPriority="46"/>
+    <w:lsdException w:name="List Table 2" w:uiPriority="47"/>
+    <w:lsdException w:name="List Table 3" w:uiPriority="48"/>
+    <w:lsdException w:name="List Table 4" w:uiPriority="49"/>
+    <w:lsdException w:name="List Table 5 Dark" w:uiPriority="50"/>
+    <w:lsdException w:name="List Table 6 Colorful" w:uiPriority="51"/>
+    <w:lsdException w:name="List Table 7 Colorful" w:uiPriority="52"/>
+    <w:lsdException w:name="List Table 1 Light Accent 1" w:uiPriority="46"/>
+    <w:lsdException w:name="List Table 2 Accent 1" w:uiPriority="47"/>
+    <w:lsdException w:name="List Table 3 Accent 1" w:uiPriority="48"/>
+    <w:lsdException w:name="List Table 4 Accent 1" w:uiPriority="49"/>
+    <w:lsdException w:name="List Table 5 Dark Accent 1" w:uiPriority="50"/>
+    <w:lsdException w:name="List Table 6 Colorful Accent 1" w:uiPriority="51"/>
+    <w:lsdException w:name="List Table 7 Colorful Accent 1" w:uiPriority="52"/>
+    <w:lsdException w:name="List Table 1 Light Accent 2" w:uiPriority="46"/>
+    <w:lsdException w:name="List Table 2 Accent 2" w:uiPriority="47"/>
+    <w:lsdException w:name="List Table 3 Accent 2" w:uiPriority="48"/>
+    <w:lsdException w:name="List Table 4 Accent 2" w:uiPriority="49"/>
+    <w:lsdException w:name="List Table 5 Dark Accent 2" w:uiPriority="50"/>
+    <w:lsdException w:name="List Table 6 Colorful Accent 2" w:uiPriority="51"/>
+    <w:lsdException w:name="List Table 7 Colorful Accent 2" w:uiPriority="52"/>
+    <w:lsdException w:name="List Table 1 Light Accent 3" w:uiPriority="46"/>
+    <w:lsdException w:name="List Table 2 Accent 3" w:uiPriority="47"/>
+    <w:lsdException w:name="List Table 3 Accent 3" w:uiPriority="48"/>
+    <w:lsdException w:name="List Table 4 Accent 3" w:uiPriority="49"/>
+    <w:lsdException w:name="List Table 5 Dark Accent 3" w:uiPriority="50"/>
+    <w:lsdException w:name="List Table 6 Colorful Accent 3" w:uiPriority="51"/>
+    <w:lsdException w:name="List Table 7 Colorful Accent 3" w:uiPriority="52"/>
+    <w:lsdException w:name="List Table 1 Light Accent 4" w:uiPriority="46"/>
+    <w:lsdException w:name="List Table 2 Accent 4" w:uiPriority="47"/>
+    <w:lsdException w:name="List Table 3 Accent 4" w:uiPriority="48"/>
+    <w:lsdException w:name="List Table 4 Accent 4" w:uiPriority="49"/>
+    <w:lsdException w:name="List Table 5 Dark Accent 4" w:uiPriority="50"/>
+    <w:lsdException w:name="List Table 6 Colorful Accent 4" w:uiPriority="51"/>
+    <w:lsdException w:name="List Table 7 Colorful Accent 4" w:uiPriority="52"/>
+    <w:lsdException w:name="List Table 1 Light Accent 5" w:uiPriority="46"/>
+    <w:lsdException w:name="List Table 2 Accent 5" w:uiPriority="47"/>
+    <w:lsdException w:name="List Table 3 Accent 5" w:uiPriority="48"/>
+    <w:lsdException w:name="List Table 4 Accent 5" w:uiPriority="49"/>
+    <w:lsdException w:name="List Table 5 Dark Accent 5" w:uiPriority="50"/>
+    <w:lsdException w:name="List Table 6 Colorful Accent 5" w:uiPriority="51"/>
+    <w:lsdException w:name="List Table 7 Colorful Accent 5" w:uiPriority="52"/>
+    <w:lsdException w:name="List Table 1 Light Accent 6" w:uiPriority="46"/>
+    <w:lsdException w:name="List Table 2 Accent 6" w:uiPriority="47"/>
+    <w:lsdException w:name="List Table 3 Accent 6" w:uiPriority="48"/>
+    <w:lsdException w:name="List Table 4 Accent 6" w:uiPriority="49"/>
+    <w:lsdException w:name="List Table 5 Dark Accent 6" w:uiPriority="50"/>
+    <w:lsdException w:name="List Table 6 Colorful Accent 6" w:uiPriority="51"/>
+    <w:lsdException w:name="List Table 7 Colorful Accent 6" w:uiPriority="52"/>
   </w:latentStyles>
   <w:style w:type="paragraph" w:default="1" w:styleId="Normal">
     <w:name w:val="Normal"/>
@@ -4350,192 +4533,6 @@
     <w:rPr>
       <w:rFonts w:ascii="Times New Roman" w:eastAsia="Times New Roman" w:hAnsi="Times New Roman" w:cs="Times New Roman"/>
     </w:rPr>
-  </w:style>
-</w:styles>
-</file>
-
-<file path=word/stylesWithEffects.xml><?xml version="1.0" encoding="utf-8"?>
-<w:styles xmlns:wpc="http://schemas.microsoft.com/office/word/2010/wordprocessingCanvas" xmlns:mo="http://schemas.microsoft.com/office/mac/office/2008/main" xmlns:mc="http://schemas.openxmlformats.org/markup-compatibility/2006" xmlns:mv="urn:schemas-microsoft-com:mac:vml" xmlns:o="urn:schemas-microsoft-com:office:office" xmlns:r="http://schemas.openxmlformats.org/officeDocument/2006/relationships" xmlns:m="http://schemas.openxmlformats.org/officeDocument/2006/math" xmlns:v="urn:schemas-microsoft-com:vml" xmlns:wp14="http://schemas.microsoft.com/office/word/2010/wordprocessingDrawing" xmlns:wp="http://schemas.openxmlformats.org/drawingml/2006/wordprocessingDrawing" xmlns:w10="urn:schemas-microsoft-com:office:word" xmlns:w="http://schemas.openxmlformats.org/wordprocessingml/2006/main" xmlns:w14="http://schemas.microsoft.com/office/word/2010/wordml" xmlns:wpg="http://schemas.microsoft.com/office/word/2010/wordprocessingGroup" xmlns:wpi="http://schemas.microsoft.com/office/word/2010/wordprocessingInk" xmlns:wne="http://schemas.microsoft.com/office/word/2006/wordml" xmlns:wps="http://schemas.microsoft.com/office/word/2010/wordprocessingShape" mc:Ignorable="w14 wp14 mv">
-  <w:docDefaults>
-    <w:rPrDefault>
-      <w:rPr>
-        <w:rFonts w:asciiTheme="minorHAnsi" w:eastAsiaTheme="minorEastAsia" w:hAnsiTheme="minorHAnsi" w:cstheme="minorBidi"/>
-        <w:sz w:val="24"/>
-        <w:szCs w:val="24"/>
-        <w:lang w:val="en-US" w:eastAsia="ja-JP" w:bidi="ar-SA"/>
-      </w:rPr>
-    </w:rPrDefault>
-    <w:pPrDefault/>
-  </w:docDefaults>
-  <w:latentStyles w:defLockedState="0" w:defUIPriority="99" w:defSemiHidden="1" w:defUnhideWhenUsed="1" w:defQFormat="0" w:count="276">
-    <w:lsdException w:name="Normal" w:semiHidden="0" w:uiPriority="0" w:unhideWhenUsed="0" w:qFormat="1"/>
-    <w:lsdException w:name="heading 1" w:semiHidden="0" w:uiPriority="9" w:unhideWhenUsed="0" w:qFormat="1"/>
-    <w:lsdException w:name="heading 2" w:uiPriority="9" w:qFormat="1"/>
-    <w:lsdException w:name="heading 3" w:uiPriority="9" w:qFormat="1"/>
-    <w:lsdException w:name="heading 4" w:uiPriority="9" w:qFormat="1"/>
-    <w:lsdException w:name="heading 5" w:uiPriority="9" w:qFormat="1"/>
-    <w:lsdException w:name="heading 6" w:uiPriority="9" w:qFormat="1"/>
-    <w:lsdException w:name="heading 7" w:uiPriority="9" w:qFormat="1"/>
-    <w:lsdException w:name="heading 8" w:uiPriority="9" w:qFormat="1"/>
-    <w:lsdException w:name="heading 9" w:uiPriority="9" w:qFormat="1"/>
-    <w:lsdException w:name="toc 1" w:uiPriority="39"/>
-    <w:lsdException w:name="toc 2" w:uiPriority="39"/>
-    <w:lsdException w:name="toc 3" w:uiPriority="39"/>
-    <w:lsdException w:name="toc 4" w:uiPriority="39"/>
-    <w:lsdException w:name="toc 5" w:uiPriority="39"/>
-    <w:lsdException w:name="toc 6" w:uiPriority="39"/>
-    <w:lsdException w:name="toc 7" w:uiPriority="39"/>
-    <w:lsdException w:name="toc 8" w:uiPriority="39"/>
-    <w:lsdException w:name="toc 9" w:uiPriority="39"/>
-    <w:lsdException w:name="caption" w:uiPriority="35" w:qFormat="1"/>
-    <w:lsdException w:name="Title" w:semiHidden="0" w:uiPriority="10" w:unhideWhenUsed="0" w:qFormat="1"/>
-    <w:lsdException w:name="Default Paragraph Font" w:uiPriority="1"/>
-    <w:lsdException w:name="Subtitle" w:semiHidden="0" w:uiPriority="11" w:unhideWhenUsed="0" w:qFormat="1"/>
-    <w:lsdException w:name="Strong" w:semiHidden="0" w:uiPriority="22" w:unhideWhenUsed="0" w:qFormat="1"/>
-    <w:lsdException w:name="Emphasis" w:semiHidden="0" w:uiPriority="20" w:unhideWhenUsed="0" w:qFormat="1"/>
-    <w:lsdException w:name="Table Grid" w:semiHidden="0" w:uiPriority="59" w:unhideWhenUsed="0"/>
-    <w:lsdException w:name="Placeholder Text" w:unhideWhenUsed="0"/>
-    <w:lsdException w:name="No Spacing" w:semiHidden="0" w:uiPriority="1" w:unhideWhenUsed="0" w:qFormat="1"/>
-    <w:lsdException w:name="Light Shading" w:semiHidden="0" w:uiPriority="60" w:unhideWhenUsed="0"/>
-    <w:lsdException w:name="Light List" w:semiHidden="0" w:uiPriority="61" w:unhideWhenUsed="0"/>
-    <w:lsdException w:name="Light Grid" w:semiHidden="0" w:uiPriority="62" w:unhideWhenUsed="0"/>
-    <w:lsdException w:name="Medium Shading 1" w:semiHidden="0" w:uiPriority="63" w:unhideWhenUsed="0"/>
-    <w:lsdException w:name="Medium Shading 2" w:semiHidden="0" w:uiPriority="64" w:unhideWhenUsed="0"/>
-    <w:lsdException w:name="Medium List 1" w:semiHidden="0" w:uiPriority="65" w:unhideWhenUsed="0"/>
-    <w:lsdException w:name="Medium List 2" w:semiHidden="0" w:uiPriority="66" w:unhideWhenUsed="0"/>
-    <w:lsdException w:name="Medium Grid 1" w:semiHidden="0" w:uiPriority="67" w:unhideWhenUsed="0"/>
-    <w:lsdException w:name="Medium Grid 2" w:semiHidden="0" w:uiPriority="68" w:unhideWhenUsed="0"/>
-    <w:lsdException w:name="Medium Grid 3" w:semiHidden="0" w:uiPriority="69" w:unhideWhenUsed="0"/>
-    <w:lsdException w:name="Dark List" w:semiHidden="0" w:uiPriority="70" w:unhideWhenUsed="0"/>
-    <w:lsdException w:name="Colorful Shading" w:semiHidden="0" w:uiPriority="71" w:unhideWhenUsed="0"/>
-    <w:lsdException w:name="Colorful List" w:semiHidden="0" w:uiPriority="72" w:unhideWhenUsed="0"/>
-    <w:lsdException w:name="Colorful Grid" w:semiHidden="0" w:uiPriority="73" w:unhideWhenUsed="0"/>
-    <w:lsdException w:name="Light Shading Accent 1" w:semiHidden="0" w:uiPriority="60" w:unhideWhenUsed="0"/>
-    <w:lsdException w:name="Light List Accent 1" w:semiHidden="0" w:uiPriority="61" w:unhideWhenUsed="0"/>
-    <w:lsdException w:name="Light Grid Accent 1" w:semiHidden="0" w:uiPriority="62" w:unhideWhenUsed="0"/>
-    <w:lsdException w:name="Medium Shading 1 Accent 1" w:semiHidden="0" w:uiPriority="63" w:unhideWhenUsed="0"/>
-    <w:lsdException w:name="Medium Shading 2 Accent 1" w:semiHidden="0" w:uiPriority="64" w:unhideWhenUsed="0"/>
-    <w:lsdException w:name="Medium List 1 Accent 1" w:semiHidden="0" w:uiPriority="65" w:unhideWhenUsed="0"/>
-    <w:lsdException w:name="Revision" w:unhideWhenUsed="0"/>
-    <w:lsdException w:name="List Paragraph" w:semiHidden="0" w:uiPriority="34" w:unhideWhenUsed="0" w:qFormat="1"/>
-    <w:lsdException w:name="Quote" w:semiHidden="0" w:uiPriority="29" w:unhideWhenUsed="0" w:qFormat="1"/>
-    <w:lsdException w:name="Intense Quote" w:semiHidden="0" w:uiPriority="30" w:unhideWhenUsed="0" w:qFormat="1"/>
-    <w:lsdException w:name="Medium List 2 Accent 1" w:semiHidden="0" w:uiPriority="66" w:unhideWhenUsed="0"/>
-    <w:lsdException w:name="Medium Grid 1 Accent 1" w:semiHidden="0" w:uiPriority="67" w:unhideWhenUsed="0"/>
-    <w:lsdException w:name="Medium Grid 2 Accent 1" w:semiHidden="0" w:uiPriority="68" w:unhideWhenUsed="0"/>
-    <w:lsdException w:name="Medium Grid 3 Accent 1" w:semiHidden="0" w:uiPriority="69" w:unhideWhenUsed="0"/>
-    <w:lsdException w:name="Dark List Accent 1" w:semiHidden="0" w:uiPriority="70" w:unhideWhenUsed="0"/>
-    <w:lsdException w:name="Colorful Shading Accent 1" w:semiHidden="0" w:uiPriority="71" w:unhideWhenUsed="0"/>
-    <w:lsdException w:name="Colorful List Accent 1" w:semiHidden="0" w:uiPriority="72" w:unhideWhenUsed="0"/>
-    <w:lsdException w:name="Colorful Grid Accent 1" w:semiHidden="0" w:uiPriority="73" w:unhideWhenUsed="0"/>
-    <w:lsdException w:name="Light Shading Accent 2" w:semiHidden="0" w:uiPriority="60" w:unhideWhenUsed="0"/>
-    <w:lsdException w:name="Light List Accent 2" w:semiHidden="0" w:uiPriority="61" w:unhideWhenUsed="0"/>
-    <w:lsdException w:name="Light Grid Accent 2" w:semiHidden="0" w:uiPriority="62" w:unhideWhenUsed="0"/>
-    <w:lsdException w:name="Medium Shading 1 Accent 2" w:semiHidden="0" w:uiPriority="63" w:unhideWhenUsed="0"/>
-    <w:lsdException w:name="Medium Shading 2 Accent 2" w:semiHidden="0" w:uiPriority="64" w:unhideWhenUsed="0"/>
-    <w:lsdException w:name="Medium List 1 Accent 2" w:semiHidden="0" w:uiPriority="65" w:unhideWhenUsed="0"/>
-    <w:lsdException w:name="Medium List 2 Accent 2" w:semiHidden="0" w:uiPriority="66" w:unhideWhenUsed="0"/>
-    <w:lsdException w:name="Medium Grid 1 Accent 2" w:semiHidden="0" w:uiPriority="67" w:unhideWhenUsed="0"/>
-    <w:lsdException w:name="Medium Grid 2 Accent 2" w:semiHidden="0" w:uiPriority="68" w:unhideWhenUsed="0"/>
-    <w:lsdException w:name="Medium Grid 3 Accent 2" w:semiHidden="0" w:uiPriority="69" w:unhideWhenUsed="0"/>
-    <w:lsdException w:name="Dark List Accent 2" w:semiHidden="0" w:uiPriority="70" w:unhideWhenUsed="0"/>
-    <w:lsdException w:name="Colorful Shading Accent 2" w:semiHidden="0" w:uiPriority="71" w:unhideWhenUsed="0"/>
-    <w:lsdException w:name="Colorful List Accent 2" w:semiHidden="0" w:uiPriority="72" w:unhideWhenUsed="0"/>
-    <w:lsdException w:name="Colorful Grid Accent 2" w:semiHidden="0" w:uiPriority="73" w:unhideWhenUsed="0"/>
-    <w:lsdException w:name="Light Shading Accent 3" w:semiHidden="0" w:uiPriority="60" w:unhideWhenUsed="0"/>
-    <w:lsdException w:name="Light List Accent 3" w:semiHidden="0" w:uiPriority="61" w:unhideWhenUsed="0"/>
-    <w:lsdException w:name="Light Grid Accent 3" w:semiHidden="0" w:uiPriority="62" w:unhideWhenUsed="0"/>
-    <w:lsdException w:name="Medium Shading 1 Accent 3" w:semiHidden="0" w:uiPriority="63" w:unhideWhenUsed="0"/>
-    <w:lsdException w:name="Medium Shading 2 Accent 3" w:semiHidden="0" w:uiPriority="64" w:unhideWhenUsed="0"/>
-    <w:lsdException w:name="Medium List 1 Accent 3" w:semiHidden="0" w:uiPriority="65" w:unhideWhenUsed="0"/>
-    <w:lsdException w:name="Medium List 2 Accent 3" w:semiHidden="0" w:uiPriority="66" w:unhideWhenUsed="0"/>
-    <w:lsdException w:name="Medium Grid 1 Accent 3" w:semiHidden="0" w:uiPriority="67" w:unhideWhenUsed="0"/>
-    <w:lsdException w:name="Medium Grid 2 Accent 3" w:semiHidden="0" w:uiPriority="68" w:unhideWhenUsed="0"/>
-    <w:lsdException w:name="Medium Grid 3 Accent 3" w:semiHidden="0" w:uiPriority="69" w:unhideWhenUsed="0"/>
-    <w:lsdException w:name="Dark List Accent 3" w:semiHidden="0" w:uiPriority="70" w:unhideWhenUsed="0"/>
-    <w:lsdException w:name="Colorful Shading Accent 3" w:semiHidden="0" w:uiPriority="71" w:unhideWhenUsed="0"/>
-    <w:lsdException w:name="Colorful List Accent 3" w:semiHidden="0" w:uiPriority="72" w:unhideWhenUsed="0"/>
-    <w:lsdException w:name="Colorful Grid Accent 3" w:semiHidden="0" w:uiPriority="73" w:unhideWhenUsed="0"/>
-    <w:lsdException w:name="Light Shading Accent 4" w:semiHidden="0" w:uiPriority="60" w:unhideWhenUsed="0"/>
-    <w:lsdException w:name="Light List Accent 4" w:semiHidden="0" w:uiPriority="61" w:unhideWhenUsed="0"/>
-    <w:lsdException w:name="Light Grid Accent 4" w:semiHidden="0" w:uiPriority="62" w:unhideWhenUsed="0"/>
-    <w:lsdException w:name="Medium Shading 1 Accent 4" w:semiHidden="0" w:uiPriority="63" w:unhideWhenUsed="0"/>
-    <w:lsdException w:name="Medium Shading 2 Accent 4" w:semiHidden="0" w:uiPriority="64" w:unhideWhenUsed="0"/>
-    <w:lsdException w:name="Medium List 1 Accent 4" w:semiHidden="0" w:uiPriority="65" w:unhideWhenUsed="0"/>
-    <w:lsdException w:name="Medium List 2 Accent 4" w:semiHidden="0" w:uiPriority="66" w:unhideWhenUsed="0"/>
-    <w:lsdException w:name="Medium Grid 1 Accent 4" w:semiHidden="0" w:uiPriority="67" w:unhideWhenUsed="0"/>
-    <w:lsdException w:name="Medium Grid 2 Accent 4" w:semiHidden="0" w:uiPriority="68" w:unhideWhenUsed="0"/>
-    <w:lsdException w:name="Medium Grid 3 Accent 4" w:semiHidden="0" w:uiPriority="69" w:unhideWhenUsed="0"/>
-    <w:lsdException w:name="Dark List Accent 4" w:semiHidden="0" w:uiPriority="70" w:unhideWhenUsed="0"/>
-    <w:lsdException w:name="Colorful Shading Accent 4" w:semiHidden="0" w:uiPriority="71" w:unhideWhenUsed="0"/>
-    <w:lsdException w:name="Colorful List Accent 4" w:semiHidden="0" w:uiPriority="72" w:unhideWhenUsed="0"/>
-    <w:lsdException w:name="Colorful Grid Accent 4" w:semiHidden="0" w:uiPriority="73" w:unhideWhenUsed="0"/>
-    <w:lsdException w:name="Light Shading Accent 5" w:semiHidden="0" w:uiPriority="60" w:unhideWhenUsed="0"/>
-    <w:lsdException w:name="Light List Accent 5" w:semiHidden="0" w:uiPriority="61" w:unhideWhenUsed="0"/>
-    <w:lsdException w:name="Light Grid Accent 5" w:semiHidden="0" w:uiPriority="62" w:unhideWhenUsed="0"/>
-    <w:lsdException w:name="Medium Shading 1 Accent 5" w:semiHidden="0" w:uiPriority="63" w:unhideWhenUsed="0"/>
-    <w:lsdException w:name="Medium Shading 2 Accent 5" w:semiHidden="0" w:uiPriority="64" w:unhideWhenUsed="0"/>
-    <w:lsdException w:name="Medium List 1 Accent 5" w:semiHidden="0" w:uiPriority="65" w:unhideWhenUsed="0"/>
-    <w:lsdException w:name="Medium List 2 Accent 5" w:semiHidden="0" w:uiPriority="66" w:unhideWhenUsed="0"/>
-    <w:lsdException w:name="Medium Grid 1 Accent 5" w:semiHidden="0" w:uiPriority="67" w:unhideWhenUsed="0"/>
-    <w:lsdException w:name="Medium Grid 2 Accent 5" w:semiHidden="0" w:uiPriority="68" w:unhideWhenUsed="0"/>
-    <w:lsdException w:name="Medium Grid 3 Accent 5" w:semiHidden="0" w:uiPriority="69" w:unhideWhenUsed="0"/>
-    <w:lsdException w:name="Dark List Accent 5" w:semiHidden="0" w:uiPriority="70" w:unhideWhenUsed="0"/>
-    <w:lsdException w:name="Colorful Shading Accent 5" w:semiHidden="0" w:uiPriority="71" w:unhideWhenUsed="0"/>
-    <w:lsdException w:name="Colorful List Accent 5" w:semiHidden="0" w:uiPriority="72" w:unhideWhenUsed="0"/>
-    <w:lsdException w:name="Colorful Grid Accent 5" w:semiHidden="0" w:uiPriority="73" w:unhideWhenUsed="0"/>
-    <w:lsdException w:name="Light Shading Accent 6" w:semiHidden="0" w:uiPriority="60" w:unhideWhenUsed="0"/>
-    <w:lsdException w:name="Light List Accent 6" w:semiHidden="0" w:uiPriority="61" w:unhideWhenUsed="0"/>
-    <w:lsdException w:name="Light Grid Accent 6" w:semiHidden="0" w:uiPriority="62" w:unhideWhenUsed="0"/>
-    <w:lsdException w:name="Medium Shading 1 Accent 6" w:semiHidden="0" w:uiPriority="63" w:unhideWhenUsed="0"/>
-    <w:lsdException w:name="Medium Shading 2 Accent 6" w:semiHidden="0" w:uiPriority="64" w:unhideWhenUsed="0"/>
-    <w:lsdException w:name="Medium List 1 Accent 6" w:semiHidden="0" w:uiPriority="65" w:unhideWhenUsed="0"/>
-    <w:lsdException w:name="Medium List 2 Accent 6" w:semiHidden="0" w:uiPriority="66" w:unhideWhenUsed="0"/>
-    <w:lsdException w:name="Medium Grid 1 Accent 6" w:semiHidden="0" w:uiPriority="67" w:unhideWhenUsed="0"/>
-    <w:lsdException w:name="Medium Grid 2 Accent 6" w:semiHidden="0" w:uiPriority="68" w:unhideWhenUsed="0"/>
-    <w:lsdException w:name="Medium Grid 3 Accent 6" w:semiHidden="0" w:uiPriority="69" w:unhideWhenUsed="0"/>
-    <w:lsdException w:name="Dark List Accent 6" w:semiHidden="0" w:uiPriority="70" w:unhideWhenUsed="0"/>
-    <w:lsdException w:name="Colorful Shading Accent 6" w:semiHidden="0" w:uiPriority="71" w:unhideWhenUsed="0"/>
-    <w:lsdException w:name="Colorful List Accent 6" w:semiHidden="0" w:uiPriority="72" w:unhideWhenUsed="0"/>
-    <w:lsdException w:name="Colorful Grid Accent 6" w:semiHidden="0" w:uiPriority="73" w:unhideWhenUsed="0"/>
-    <w:lsdException w:name="Subtle Emphasis" w:semiHidden="0" w:uiPriority="19" w:unhideWhenUsed="0" w:qFormat="1"/>
-    <w:lsdException w:name="Intense Emphasis" w:semiHidden="0" w:uiPriority="21" w:unhideWhenUsed="0" w:qFormat="1"/>
-    <w:lsdException w:name="Subtle Reference" w:semiHidden="0" w:uiPriority="31" w:unhideWhenUsed="0" w:qFormat="1"/>
-    <w:lsdException w:name="Intense Reference" w:semiHidden="0" w:uiPriority="32" w:unhideWhenUsed="0" w:qFormat="1"/>
-    <w:lsdException w:name="Book Title" w:semiHidden="0" w:uiPriority="33" w:unhideWhenUsed="0" w:qFormat="1"/>
-    <w:lsdException w:name="Bibliography" w:uiPriority="37"/>
-    <w:lsdException w:name="TOC Heading" w:uiPriority="39" w:qFormat="1"/>
-  </w:latentStyles>
-  <w:style w:type="paragraph" w:default="1" w:styleId="Normal">
-    <w:name w:val="Normal"/>
-    <w:qFormat/>
-  </w:style>
-  <w:style w:type="character" w:default="1" w:styleId="DefaultParagraphFont">
-    <w:name w:val="Default Paragraph Font"/>
-    <w:uiPriority w:val="1"/>
-    <w:semiHidden/>
-    <w:unhideWhenUsed/>
-  </w:style>
-  <w:style w:type="table" w:default="1" w:styleId="TableNormal">
-    <w:name w:val="Normal Table"/>
-    <w:uiPriority w:val="99"/>
-    <w:semiHidden/>
-    <w:unhideWhenUsed/>
-    <w:tblPr>
-      <w:tblInd w:w="0" w:type="dxa"/>
-      <w:tblCellMar>
-        <w:top w:w="0" w:type="dxa"/>
-        <w:left w:w="108" w:type="dxa"/>
-        <w:bottom w:w="0" w:type="dxa"/>
-        <w:right w:w="108" w:type="dxa"/>
-      </w:tblCellMar>
-    </w:tblPr>
-  </w:style>
-  <w:style w:type="numbering" w:default="1" w:styleId="NoList">
-    <w:name w:val="No List"/>
-    <w:uiPriority w:val="99"/>
-    <w:semiHidden/>
-    <w:unhideWhenUsed/>
   </w:style>
 </w:styles>
 </file>

</xml_diff>